<commit_message>
Fixed - Fixed some document inconsistencies, new topics to complete and images addition.
Fixed some document inconsistencies, new topics to complete and images addition.

https://trello.com/c/hlWQKwrI/15-revis%C3%A3o-da-documenta%C3%A7%C3%A3o
</commit_message>
<xml_diff>
--- a/documentation/Economee.docx
+++ b/documentation/Economee.docx
@@ -182,7 +182,6 @@
         <w:pStyle w:val="Autor"/>
         <w:rPr>
           <w:szCs w:val="24"/>
-          <w:lang w:val="en-US"/>
         </w:rPr>
       </w:pPr>
       <w:r>
@@ -477,7 +476,7 @@
           <w:noProof/>
           <w:szCs w:val="24"/>
         </w:rPr>
-        <w:t>27 de junho de 2021</w:t>
+        <w:t>15 de julho de 2021</w:t>
       </w:r>
       <w:r>
         <w:rPr>
@@ -556,11 +555,13 @@
         <w:pStyle w:val="Autor"/>
         <w:rPr>
           <w:szCs w:val="24"/>
+          <w:lang w:val="en-US"/>
         </w:rPr>
       </w:pPr>
       <w:r>
         <w:rPr>
           <w:szCs w:val="24"/>
+          <w:lang w:val="en-US"/>
         </w:rPr>
         <w:t>Raul steffen lacerda</w:t>
       </w:r>
@@ -570,19 +571,21 @@
         <w:pStyle w:val="Autor"/>
         <w:rPr>
           <w:szCs w:val="24"/>
-        </w:rPr>
-      </w:pPr>
-      <w:r>
-        <w:t>THIAGO</w:t>
-      </w:r>
-      <w:r>
-        <w:t xml:space="preserve"> GOULART BARBOSA</w:t>
+          <w:lang w:val="en-US"/>
+        </w:rPr>
+      </w:pPr>
+      <w:r>
+        <w:rPr>
+          <w:lang w:val="en-US"/>
+        </w:rPr>
+        <w:t>THIAGO GOULART BARBOSA</w:t>
       </w:r>
     </w:p>
     <w:p>
       <w:pPr>
         <w:rPr>
           <w:szCs w:val="24"/>
+          <w:lang w:val="en-US"/>
         </w:rPr>
       </w:pPr>
     </w:p>
@@ -590,6 +593,7 @@
       <w:pPr>
         <w:rPr>
           <w:szCs w:val="24"/>
+          <w:lang w:val="en-US"/>
         </w:rPr>
       </w:pPr>
     </w:p>
@@ -597,6 +601,7 @@
       <w:pPr>
         <w:rPr>
           <w:szCs w:val="24"/>
+          <w:lang w:val="en-US"/>
         </w:rPr>
       </w:pPr>
     </w:p>
@@ -604,6 +609,7 @@
       <w:pPr>
         <w:rPr>
           <w:szCs w:val="24"/>
+          <w:lang w:val="en-US"/>
         </w:rPr>
       </w:pPr>
     </w:p>
@@ -737,7 +743,6 @@
           <w:szCs w:val="24"/>
         </w:rPr>
       </w:pPr>
-      <w:proofErr w:type="spellStart"/>
       <w:r>
         <w:rPr>
           <w:szCs w:val="24"/>
@@ -750,7 +755,6 @@
         </w:rPr>
         <w:t>ª</w:t>
       </w:r>
-      <w:proofErr w:type="spellEnd"/>
       <w:r>
         <w:rPr>
           <w:szCs w:val="24"/>
@@ -761,21 +765,7 @@
         <w:rPr>
           <w:szCs w:val="24"/>
         </w:rPr>
-        <w:t xml:space="preserve">Daniela </w:t>
-      </w:r>
-      <w:proofErr w:type="spellStart"/>
-      <w:r>
-        <w:rPr>
-          <w:szCs w:val="24"/>
-        </w:rPr>
-        <w:t>Remião</w:t>
-      </w:r>
-      <w:proofErr w:type="spellEnd"/>
-      <w:r>
-        <w:rPr>
-          <w:szCs w:val="24"/>
-        </w:rPr>
-        <w:t xml:space="preserve"> de Macedo</w:t>
+        <w:t>Daniela Remião de Macedo</w:t>
       </w:r>
     </w:p>
     <w:p>
@@ -845,7 +835,7 @@
           <w:noProof/>
           <w:szCs w:val="24"/>
         </w:rPr>
-        <w:t>27 de junho de 2021</w:t>
+        <w:t>15 de julho de 2021</w:t>
       </w:r>
       <w:r>
         <w:rPr>
@@ -888,21 +878,22 @@
         </w:numPr>
         <w:jc w:val="center"/>
       </w:pPr>
-      <w:bookmarkStart w:id="2" w:name="_Toc215560110"/>
-      <w:bookmarkStart w:id="3" w:name="_Toc215560112"/>
-      <w:bookmarkStart w:id="4" w:name="_Toc215560239"/>
-      <w:bookmarkStart w:id="5" w:name="_Toc493768767"/>
-      <w:bookmarkStart w:id="6" w:name="_Toc494119515"/>
-      <w:bookmarkStart w:id="7" w:name="_Toc497419839"/>
-      <w:bookmarkStart w:id="8" w:name="_Toc497481657"/>
-      <w:bookmarkStart w:id="9" w:name="_Toc498098359"/>
-      <w:bookmarkStart w:id="10" w:name="_Toc498293358"/>
-      <w:bookmarkStart w:id="11" w:name="_Toc75720552"/>
-      <w:bookmarkStart w:id="12" w:name="_Toc75728685"/>
+      <w:bookmarkStart w:id="2" w:name="_Toc215560112"/>
+      <w:bookmarkStart w:id="3" w:name="_Toc215560239"/>
+      <w:bookmarkStart w:id="4" w:name="_Toc493768767"/>
+      <w:bookmarkStart w:id="5" w:name="_Toc494119515"/>
+      <w:bookmarkStart w:id="6" w:name="_Toc497419839"/>
+      <w:bookmarkStart w:id="7" w:name="_Toc497481657"/>
+      <w:bookmarkStart w:id="8" w:name="_Toc498098359"/>
+      <w:bookmarkStart w:id="9" w:name="_Toc498293358"/>
+      <w:bookmarkStart w:id="10" w:name="_Toc75720552"/>
+      <w:bookmarkStart w:id="11" w:name="_Toc75728685"/>
+      <w:bookmarkStart w:id="12" w:name="_Toc215560110"/>
       <w:r>
         <w:lastRenderedPageBreak/>
         <w:t>LISTA DE FIGURAS</w:t>
       </w:r>
+      <w:bookmarkEnd w:id="2"/>
       <w:bookmarkEnd w:id="3"/>
       <w:bookmarkEnd w:id="4"/>
       <w:bookmarkEnd w:id="5"/>
@@ -912,7 +903,6 @@
       <w:bookmarkEnd w:id="9"/>
       <w:bookmarkEnd w:id="10"/>
       <w:bookmarkEnd w:id="11"/>
-      <w:bookmarkEnd w:id="12"/>
     </w:p>
     <w:p>
       <w:pPr>
@@ -1486,7 +1476,7 @@
         <w:lastRenderedPageBreak/>
         <w:t>Sumário</w:t>
       </w:r>
-      <w:bookmarkEnd w:id="2"/>
+      <w:bookmarkEnd w:id="12"/>
       <w:r>
         <w:fldChar w:fldCharType="begin"/>
       </w:r>
@@ -1536,6 +1526,11 @@
           <w:noProof/>
         </w:rPr>
         <w:instrText xml:space="preserve"> PAGEREF _Toc75728684 \h </w:instrText>
+      </w:r>
+      <w:r>
+        <w:rPr>
+          <w:noProof/>
+        </w:rPr>
       </w:r>
       <w:r>
         <w:rPr>
@@ -1685,6 +1680,11 @@
         <w:rPr>
           <w:noProof/>
         </w:rPr>
+      </w:r>
+      <w:r>
+        <w:rPr>
+          <w:noProof/>
+        </w:rPr>
         <w:fldChar w:fldCharType="separate"/>
       </w:r>
       <w:r>
@@ -2792,6 +2792,11 @@
           <w:noProof/>
         </w:rPr>
         <w:instrText xml:space="preserve"> PAGEREF _Toc75728700 \h </w:instrText>
+      </w:r>
+      <w:r>
+        <w:rPr>
+          <w:noProof/>
+        </w:rPr>
       </w:r>
       <w:r>
         <w:rPr>
@@ -3186,10 +3191,6 @@
     <w:p>
       <w:pPr>
         <w:pStyle w:val="Ttulo2"/>
-        <w:numPr>
-          <w:ilvl w:val="2"/>
-          <w:numId w:val="6"/>
-        </w:numPr>
       </w:pPr>
       <w:bookmarkStart w:id="23" w:name="_Ref493457391"/>
       <w:bookmarkStart w:id="24" w:name="_Ref493457398"/>
@@ -3288,6 +3289,9 @@
         <w:jc w:val="center"/>
       </w:pPr>
       <w:r>
+        <w:rPr>
+          <w:noProof/>
+        </w:rPr>
         <w:drawing>
           <wp:inline distT="0" distB="0" distL="0" distR="0" wp14:anchorId="6AF3E8CF" wp14:editId="06EFDC97">
             <wp:extent cx="5114925" cy="4109427"/>
@@ -3339,14 +3343,18 @@
         <w:t xml:space="preserve"> Autoria própria dos autores</w:t>
       </w:r>
     </w:p>
+    <w:p>
+      <w:pPr>
+        <w:pStyle w:val="Ttulo2"/>
+      </w:pPr>
+      <w:r>
+        <w:t xml:space="preserve"> Especificação dos casos de uso</w:t>
+      </w:r>
+    </w:p>
     <w:p/>
     <w:p>
       <w:pPr>
         <w:pStyle w:val="Ttulo2"/>
-        <w:numPr>
-          <w:ilvl w:val="2"/>
-          <w:numId w:val="6"/>
-        </w:numPr>
       </w:pPr>
       <w:bookmarkStart w:id="28" w:name="_Toc494119527"/>
       <w:bookmarkStart w:id="29" w:name="_Toc75728693"/>
@@ -3406,10 +3414,105 @@
         <w:jc w:val="center"/>
       </w:pPr>
       <w:r>
+        <w:rPr>
+          <w:noProof/>
+        </w:rPr>
         <w:drawing>
-          <wp:inline distT="0" distB="0" distL="0" distR="0" wp14:anchorId="6A5EDCE4" wp14:editId="70A03E0D">
-            <wp:extent cx="5943600" cy="4961890"/>
-            <wp:effectExtent l="0" t="0" r="0" b="0"/>
+          <wp:inline distT="0" distB="0" distL="0" distR="0" wp14:anchorId="3D4A49CA" wp14:editId="0AD3B3A0">
+            <wp:extent cx="5731510" cy="2988310"/>
+            <wp:effectExtent l="0" t="0" r="2540" b="2540"/>
+            <wp:docPr id="2" name="Imagem 2" descr="Diagrama&#10;&#10;Descrição gerada automaticamente"/>
+            <wp:cNvGraphicFramePr>
+              <a:graphicFrameLocks xmlns:a="http://schemas.openxmlformats.org/drawingml/2006/main" noChangeAspect="1"/>
+            </wp:cNvGraphicFramePr>
+            <a:graphic xmlns:a="http://schemas.openxmlformats.org/drawingml/2006/main">
+              <a:graphicData uri="http://schemas.openxmlformats.org/drawingml/2006/picture">
+                <pic:pic xmlns:pic="http://schemas.openxmlformats.org/drawingml/2006/picture">
+                  <pic:nvPicPr>
+                    <pic:cNvPr id="2" name="Imagem 2" descr="Diagrama&#10;&#10;Descrição gerada automaticamente"/>
+                    <pic:cNvPicPr>
+                      <a:picLocks noChangeAspect="1" noChangeArrowheads="1"/>
+                    </pic:cNvPicPr>
+                  </pic:nvPicPr>
+                  <pic:blipFill>
+                    <a:blip r:embed="rId14">
+                      <a:extLst>
+                        <a:ext uri="{28A0092B-C50C-407E-A947-70E740481C1C}">
+                          <a14:useLocalDpi xmlns:a14="http://schemas.microsoft.com/office/drawing/2010/main" val="0"/>
+                        </a:ext>
+                      </a:extLst>
+                    </a:blip>
+                    <a:srcRect/>
+                    <a:stretch>
+                      <a:fillRect/>
+                    </a:stretch>
+                  </pic:blipFill>
+                  <pic:spPr bwMode="auto">
+                    <a:xfrm>
+                      <a:off x="0" y="0"/>
+                      <a:ext cx="5731510" cy="2988310"/>
+                    </a:xfrm>
+                    <a:prstGeom prst="rect">
+                      <a:avLst/>
+                    </a:prstGeom>
+                    <a:noFill/>
+                    <a:ln>
+                      <a:noFill/>
+                    </a:ln>
+                  </pic:spPr>
+                </pic:pic>
+              </a:graphicData>
+            </a:graphic>
+          </wp:inline>
+        </w:drawing>
+      </w:r>
+    </w:p>
+    <w:p>
+      <w:pPr>
+        <w:pStyle w:val="Legenda"/>
+      </w:pPr>
+      <w:r>
+        <w:t>Fonte Autoria própria dos autores</w:t>
+      </w:r>
+    </w:p>
+    <w:p>
+      <w:pPr>
+        <w:suppressAutoHyphens w:val="0"/>
+        <w:spacing w:after="160" w:line="259" w:lineRule="auto"/>
+        <w:ind w:firstLine="0"/>
+        <w:jc w:val="left"/>
+        <w:rPr>
+          <w:rFonts w:ascii="Times" w:hAnsi="Times"/>
+          <w:caps/>
+          <w:szCs w:val="24"/>
+        </w:rPr>
+      </w:pPr>
+      <w:r>
+        <w:br w:type="page"/>
+      </w:r>
+    </w:p>
+    <w:p>
+      <w:pPr>
+        <w:pStyle w:val="Ttulo2"/>
+      </w:pPr>
+      <w:r>
+        <w:lastRenderedPageBreak/>
+        <w:t>Diagrama de classes</w:t>
+      </w:r>
+    </w:p>
+    <w:p>
+      <w:pPr>
+        <w:keepNext/>
+        <w:ind w:firstLine="0"/>
+      </w:pPr>
+      <w:r>
+        <w:rPr>
+          <w:noProof/>
+        </w:rPr>
+        <w:drawing>
+          <wp:inline distT="0" distB="0" distL="0" distR="0" wp14:anchorId="2AC7525B" wp14:editId="205675C8">
+            <wp:extent cx="5731510" cy="4784725"/>
+            <wp:effectExtent l="0" t="0" r="2540" b="0"/>
             <wp:docPr id="13" name="Imagem 13" descr="Diagrama&#10;&#10;Descrição gerada automaticamente"/>
             <wp:cNvGraphicFramePr>
               <a:graphicFrameLocks xmlns:a="http://schemas.openxmlformats.org/drawingml/2006/main" noChangeAspect="1"/>
@@ -3422,7 +3525,7 @@
                     <pic:cNvPicPr/>
                   </pic:nvPicPr>
                   <pic:blipFill>
-                    <a:blip r:embed="rId14"/>
+                    <a:blip r:embed="rId15"/>
                     <a:stretch>
                       <a:fillRect/>
                     </a:stretch>
@@ -3430,7 +3533,7 @@
                   <pic:spPr>
                     <a:xfrm>
                       <a:off x="0" y="0"/>
-                      <a:ext cx="5943600" cy="4961890"/>
+                      <a:ext cx="5731510" cy="4784725"/>
                     </a:xfrm>
                     <a:prstGeom prst="rect">
                       <a:avLst/>
@@ -3442,19 +3545,6 @@
           </wp:inline>
         </w:drawing>
       </w:r>
-    </w:p>
-    <w:p>
-      <w:pPr>
-        <w:pStyle w:val="Legenda"/>
-      </w:pPr>
-      <w:r>
-        <w:t>Fonte Autoria própria dos autores</w:t>
-      </w:r>
-    </w:p>
-    <w:p>
-      <w:pPr>
-        <w:keepNext/>
-      </w:pPr>
       <w:r>
         <w:br w:type="page"/>
       </w:r>
@@ -3462,14 +3552,6 @@
     <w:p>
       <w:pPr>
         <w:pStyle w:val="Ttulo2"/>
-        <w:numPr>
-          <w:ilvl w:val="2"/>
-          <w:numId w:val="6"/>
-        </w:numPr>
-        <w:tabs>
-          <w:tab w:val="num" w:pos="1474"/>
-        </w:tabs>
-        <w:ind w:left="1474"/>
       </w:pPr>
       <w:bookmarkStart w:id="31" w:name="_Toc75728694"/>
       <w:r>
@@ -3495,10 +3577,6 @@
     <w:p>
       <w:pPr>
         <w:pStyle w:val="Ttulo2"/>
-        <w:numPr>
-          <w:ilvl w:val="3"/>
-          <w:numId w:val="6"/>
-        </w:numPr>
       </w:pPr>
       <w:r>
         <w:t xml:space="preserve"> </w:t>
@@ -3581,7 +3659,7 @@
                     <pic:cNvPicPr/>
                   </pic:nvPicPr>
                   <pic:blipFill>
-                    <a:blip r:embed="rId15"/>
+                    <a:blip r:embed="rId16"/>
                     <a:stretch>
                       <a:fillRect/>
                     </a:stretch>
@@ -3674,7 +3752,7 @@
                     <pic:cNvPicPr/>
                   </pic:nvPicPr>
                   <pic:blipFill>
-                    <a:blip r:embed="rId16"/>
+                    <a:blip r:embed="rId17"/>
                     <a:stretch>
                       <a:fillRect/>
                     </a:stretch>
@@ -3719,11 +3797,6 @@
     <w:p>
       <w:pPr>
         <w:pStyle w:val="Ttulo2"/>
-        <w:numPr>
-          <w:ilvl w:val="3"/>
-          <w:numId w:val="6"/>
-        </w:numPr>
-        <w:ind w:left="0"/>
       </w:pPr>
       <w:r>
         <w:lastRenderedPageBreak/>
@@ -4011,6 +4084,9 @@
         </mc:AlternateContent>
       </w:r>
       <w:r>
+        <w:rPr>
+          <w:noProof/>
+        </w:rPr>
         <w:drawing>
           <wp:anchor distT="0" distB="0" distL="114300" distR="114300" simplePos="0" relativeHeight="251658240" behindDoc="1" locked="0" layoutInCell="1" allowOverlap="1" wp14:anchorId="07005EBB" wp14:editId="501D1D90">
             <wp:simplePos x="0" y="0"/>
@@ -4043,7 +4119,7 @@
                     <pic:cNvPicPr/>
                   </pic:nvPicPr>
                   <pic:blipFill>
-                    <a:blip r:embed="rId17">
+                    <a:blip r:embed="rId18">
                       <a:extLst>
                         <a:ext uri="{28A0092B-C50C-407E-A947-70E740481C1C}">
                           <a14:useLocalDpi xmlns:a14="http://schemas.microsoft.com/office/drawing/2010/main" val="0"/>
@@ -4327,6 +4403,9 @@
         </mc:AlternateContent>
       </w:r>
       <w:r>
+        <w:rPr>
+          <w:noProof/>
+        </w:rPr>
         <w:drawing>
           <wp:anchor distT="0" distB="0" distL="114300" distR="114300" simplePos="0" relativeHeight="251659264" behindDoc="1" locked="0" layoutInCell="1" allowOverlap="1" wp14:anchorId="6CD6D40B" wp14:editId="1D478B07">
             <wp:simplePos x="0" y="0"/>
@@ -4359,7 +4438,7 @@
                     <pic:cNvPicPr/>
                   </pic:nvPicPr>
                   <pic:blipFill>
-                    <a:blip r:embed="rId18">
+                    <a:blip r:embed="rId19">
                       <a:extLst>
                         <a:ext uri="{28A0092B-C50C-407E-A947-70E740481C1C}">
                           <a14:useLocalDpi xmlns:a14="http://schemas.microsoft.com/office/drawing/2010/main" val="0"/>
@@ -4655,25 +4734,17 @@
           <w:noProof/>
         </w:rPr>
         <w:drawing>
-          <wp:anchor distT="0" distB="0" distL="114300" distR="114300" simplePos="0" relativeHeight="251661312" behindDoc="1" locked="0" layoutInCell="1" allowOverlap="1" wp14:anchorId="3C9B0A28" wp14:editId="7B9630B5">
+          <wp:anchor distT="0" distB="0" distL="114300" distR="114300" simplePos="0" relativeHeight="251661312" behindDoc="1" locked="0" layoutInCell="1" allowOverlap="1" wp14:anchorId="3C9B0A28" wp14:editId="0A8363C4">
             <wp:simplePos x="0" y="0"/>
             <wp:positionH relativeFrom="margin">
-              <wp:posOffset>3372040</wp:posOffset>
+              <wp:posOffset>3371850</wp:posOffset>
             </wp:positionH>
             <wp:positionV relativeFrom="paragraph">
-              <wp:posOffset>1064252</wp:posOffset>
+              <wp:posOffset>1066800</wp:posOffset>
             </wp:positionV>
             <wp:extent cx="2103120" cy="4494530"/>
             <wp:effectExtent l="0" t="0" r="0" b="1270"/>
-            <wp:wrapTight wrapText="bothSides">
-              <wp:wrapPolygon edited="0">
-                <wp:start x="0" y="0"/>
-                <wp:lineTo x="0" y="21515"/>
-                <wp:lineTo x="21326" y="21515"/>
-                <wp:lineTo x="21326" y="0"/>
-                <wp:lineTo x="0" y="0"/>
-              </wp:wrapPolygon>
-            </wp:wrapTight>
+            <wp:wrapSquare wrapText="bothSides"/>
             <wp:docPr id="25" name="Imagem 25" descr="Gráfico de barras&#10;&#10;Descrição gerada automaticamente"/>
             <wp:cNvGraphicFramePr>
               <a:graphicFrameLocks xmlns:a="http://schemas.openxmlformats.org/drawingml/2006/main" noChangeAspect="1"/>
@@ -4686,7 +4757,7 @@
                     <pic:cNvPicPr/>
                   </pic:nvPicPr>
                   <pic:blipFill>
-                    <a:blip r:embed="rId19">
+                    <a:blip r:embed="rId20">
                       <a:extLst>
                         <a:ext uri="{28A0092B-C50C-407E-A947-70E740481C1C}">
                           <a14:useLocalDpi xmlns:a14="http://schemas.microsoft.com/office/drawing/2010/main" val="0"/>
@@ -4974,25 +5045,17 @@
           <w:noProof/>
         </w:rPr>
         <w:drawing>
-          <wp:anchor distT="0" distB="0" distL="114300" distR="114300" simplePos="0" relativeHeight="251660288" behindDoc="1" locked="0" layoutInCell="1" allowOverlap="1" wp14:anchorId="2D800F91" wp14:editId="012D6AF4">
+          <wp:anchor distT="0" distB="0" distL="114300" distR="114300" simplePos="0" relativeHeight="251660288" behindDoc="1" locked="0" layoutInCell="1" allowOverlap="1" wp14:anchorId="2D800F91" wp14:editId="2B4C3AD7">
             <wp:simplePos x="0" y="0"/>
             <wp:positionH relativeFrom="column">
-              <wp:posOffset>473817</wp:posOffset>
+              <wp:posOffset>476250</wp:posOffset>
             </wp:positionH>
             <wp:positionV relativeFrom="paragraph">
-              <wp:posOffset>1132172</wp:posOffset>
+              <wp:posOffset>1133475</wp:posOffset>
             </wp:positionV>
             <wp:extent cx="2066290" cy="4368800"/>
             <wp:effectExtent l="0" t="0" r="0" b="0"/>
-            <wp:wrapTight wrapText="bothSides">
-              <wp:wrapPolygon edited="0">
-                <wp:start x="0" y="0"/>
-                <wp:lineTo x="0" y="21474"/>
-                <wp:lineTo x="21308" y="21474"/>
-                <wp:lineTo x="21308" y="0"/>
-                <wp:lineTo x="0" y="0"/>
-              </wp:wrapPolygon>
-            </wp:wrapTight>
+            <wp:wrapSquare wrapText="bothSides"/>
             <wp:docPr id="24" name="Imagem 24" descr="Interface gráfica do usuário, Aplicativo&#10;&#10;Descrição gerada automaticamente"/>
             <wp:cNvGraphicFramePr>
               <a:graphicFrameLocks xmlns:a="http://schemas.openxmlformats.org/drawingml/2006/main" noChangeAspect="1"/>
@@ -5005,7 +5068,7 @@
                     <pic:cNvPicPr/>
                   </pic:nvPicPr>
                   <pic:blipFill>
-                    <a:blip r:embed="rId20">
+                    <a:blip r:embed="rId21">
                       <a:extLst>
                         <a:ext uri="{28A0092B-C50C-407E-A947-70E740481C1C}">
                           <a14:useLocalDpi xmlns:a14="http://schemas.microsoft.com/office/drawing/2010/main" val="0"/>
@@ -5040,11 +5103,36 @@
     </w:p>
     <w:p>
       <w:pPr>
-        <w:pStyle w:val="Ttulo1"/>
+        <w:suppressAutoHyphens w:val="0"/>
+        <w:spacing w:after="160" w:line="259" w:lineRule="auto"/>
+        <w:ind w:firstLine="0"/>
+        <w:jc w:val="left"/>
+        <w:rPr>
+          <w:rFonts w:ascii="Times" w:hAnsi="Times"/>
+          <w:caps/>
+          <w:szCs w:val="24"/>
+        </w:rPr>
       </w:pPr>
       <w:bookmarkStart w:id="44" w:name="_Ref498440918"/>
       <w:bookmarkStart w:id="45" w:name="_Ref498440928"/>
       <w:bookmarkStart w:id="46" w:name="_Toc75728697"/>
+      <w:r>
+        <w:br w:type="page"/>
+      </w:r>
+    </w:p>
+    <w:p>
+      <w:pPr>
+        <w:pStyle w:val="Ttulo2"/>
+      </w:pPr>
+      <w:r>
+        <w:lastRenderedPageBreak/>
+        <w:t xml:space="preserve"> Componentes</w:t>
+      </w:r>
+    </w:p>
+    <w:p>
+      <w:pPr>
+        <w:pStyle w:val="Ttulo1"/>
+      </w:pPr>
       <w:r>
         <w:lastRenderedPageBreak/>
         <w:t>Construção da plataforma</w:t>
@@ -5068,10 +5156,6 @@
     <w:p>
       <w:pPr>
         <w:pStyle w:val="Ttulo2"/>
-        <w:numPr>
-          <w:ilvl w:val="2"/>
-          <w:numId w:val="6"/>
-        </w:numPr>
       </w:pPr>
       <w:r>
         <w:t>Python</w:t>
@@ -5088,10 +5172,6 @@
     <w:p>
       <w:pPr>
         <w:pStyle w:val="Ttulo2"/>
-        <w:numPr>
-          <w:ilvl w:val="3"/>
-          <w:numId w:val="6"/>
-        </w:numPr>
       </w:pPr>
       <w:r>
         <w:t xml:space="preserve"> Django REST Framework</w:t>
@@ -5117,10 +5197,6 @@
     <w:p>
       <w:pPr>
         <w:pStyle w:val="Ttulo2"/>
-        <w:numPr>
-          <w:ilvl w:val="2"/>
-          <w:numId w:val="6"/>
-        </w:numPr>
       </w:pPr>
       <w:r>
         <w:t>Angular</w:t>
@@ -5160,10 +5236,6 @@
     <w:p>
       <w:pPr>
         <w:pStyle w:val="Ttulo2"/>
-        <w:numPr>
-          <w:ilvl w:val="2"/>
-          <w:numId w:val="6"/>
-        </w:numPr>
       </w:pPr>
       <w:r>
         <w:t>Oracle</w:t>
@@ -5195,10 +5267,6 @@
     <w:p>
       <w:pPr>
         <w:pStyle w:val="Ttulo2"/>
-        <w:numPr>
-          <w:ilvl w:val="2"/>
-          <w:numId w:val="6"/>
-        </w:numPr>
       </w:pPr>
       <w:r>
         <w:t>Trello</w:t>
@@ -5206,15 +5274,7 @@
     </w:p>
     <w:p>
       <w:r>
-        <w:t xml:space="preserve">O </w:t>
-      </w:r>
-      <w:proofErr w:type="spellStart"/>
-      <w:r>
-        <w:t>Trello</w:t>
-      </w:r>
-      <w:proofErr w:type="spellEnd"/>
-      <w:r>
-        <w:t xml:space="preserve"> será a ferramenta para acompanhamento de tarefas </w:t>
+        <w:t xml:space="preserve">O Trello será a ferramenta para acompanhamento de tarefas </w:t>
       </w:r>
       <w:r>
         <w:t>da equipe.</w:t>
@@ -5223,10 +5283,6 @@
     <w:p>
       <w:pPr>
         <w:pStyle w:val="Ttulo2"/>
-        <w:numPr>
-          <w:ilvl w:val="2"/>
-          <w:numId w:val="6"/>
-        </w:numPr>
       </w:pPr>
       <w:r>
         <w:t>Figma</w:t>
@@ -5234,15 +5290,7 @@
     </w:p>
     <w:p>
       <w:r>
-        <w:t xml:space="preserve">O </w:t>
-      </w:r>
-      <w:proofErr w:type="spellStart"/>
-      <w:r>
-        <w:t>Figma</w:t>
-      </w:r>
-      <w:proofErr w:type="spellEnd"/>
-      <w:r>
-        <w:t xml:space="preserve"> é uma ferramenta de prototipagem de telas acessível por meio da internet</w:t>
+        <w:t>O Figma é uma ferramenta de prototipagem de telas acessível por meio da internet</w:t>
       </w:r>
       <w:r>
         <w:t xml:space="preserve"> e será utilizada para tais fins ao longo do desenvolvimento da aplicação.</w:t>
@@ -5251,21 +5299,14 @@
     <w:p>
       <w:pPr>
         <w:pStyle w:val="Ttulo2"/>
-        <w:numPr>
-          <w:ilvl w:val="2"/>
-          <w:numId w:val="6"/>
-        </w:numPr>
-      </w:pPr>
-      <w:r>
-        <w:t>Google Driv</w:t>
-      </w:r>
-      <w:r>
-        <w:t>e</w:t>
-      </w:r>
-    </w:p>
-    <w:p>
-      <w:r>
-        <w:t>Os arquivos pertinentes ao projeto serão armazenados e compartilhados entre a equipe por meio do serviço de armazenamento da Google.</w:t>
+      </w:pPr>
+      <w:r>
+        <w:t>Ambientes de desenvolvimento integrados</w:t>
+      </w:r>
+    </w:p>
+    <w:p>
+      <w:r>
+        <w:t>Para que os códigos nas linguagens python e angular sejam criado, serão utilizadas ferramentas de desenvolvimento integradas, tais como Visual Studio, PyCharm e WebStorm.</w:t>
       </w:r>
     </w:p>
     <w:p/>
@@ -5292,16 +5333,7 @@
     </w:p>
     <w:p>
       <w:r>
-        <w:t xml:space="preserve">12/06/2021 até 11/07/2021 </w:t>
-      </w:r>
-      <w:r>
-        <w:t xml:space="preserve">– Desenvolvimento de atividades da Sprint </w:t>
-      </w:r>
-      <w:r>
-        <w:t>1</w:t>
-      </w:r>
-      <w:r>
-        <w:t>.</w:t>
+        <w:t>12/06/2021 até 11/07/2021 – Desenvolvimento de atividades da Sprint 1.</w:t>
       </w:r>
     </w:p>
     <w:p>
@@ -5495,16 +5527,7 @@
     </w:p>
     <w:p>
       <w:r>
-        <w:t xml:space="preserve">12/07/2021 até 25/07/2021 </w:t>
-      </w:r>
-      <w:r>
-        <w:t xml:space="preserve">– Desenvolvimento de atividades da Sprint </w:t>
-      </w:r>
-      <w:r>
-        <w:t>2</w:t>
-      </w:r>
-      <w:r>
-        <w:t>.</w:t>
+        <w:t>12/07/2021 até 25/07/2021 – Desenvolvimento de atividades da Sprint 2.</w:t>
       </w:r>
     </w:p>
     <w:p>
@@ -5630,10 +5653,7 @@
     </w:p>
     <w:p>
       <w:r>
-        <w:t xml:space="preserve">26/07/2021 até 08/08/2021 </w:t>
-      </w:r>
-      <w:r>
-        <w:t xml:space="preserve">– Desenvolvimento de atividades da Sprint </w:t>
+        <w:t xml:space="preserve">26/07/2021 até 08/08/2021 – Desenvolvimento de atividades da Sprint </w:t>
       </w:r>
       <w:r>
         <w:t>3</w:t>
@@ -8456,7 +8476,7 @@
   <w:abstractNum w:abstractNumId="21" w15:restartNumberingAfterBreak="0">
     <w:nsid w:val="6D594CAB"/>
     <w:multiLevelType w:val="multilevel"/>
-    <w:tmpl w:val="D2F494E6"/>
+    <w:tmpl w:val="5100FEE8"/>
     <w:lvl w:ilvl="0">
       <w:start w:val="1"/>
       <w:numFmt w:val="decimal"/>
@@ -8483,7 +8503,6 @@
     <w:lvl w:ilvl="1">
       <w:start w:val="1"/>
       <w:numFmt w:val="decimal"/>
-      <w:pStyle w:val="Ttulo2"/>
       <w:lvlText w:val="%1.%2"/>
       <w:lvlJc w:val="left"/>
       <w:pPr>
@@ -8506,6 +8525,7 @@
     <w:lvl w:ilvl="2">
       <w:start w:val="1"/>
       <w:numFmt w:val="decimal"/>
+      <w:pStyle w:val="Ttulo2"/>
       <w:lvlText w:val="%1.%2.%3"/>
       <w:lvlJc w:val="left"/>
       <w:pPr>
@@ -9381,11 +9401,11 @@
     <w:link w:val="Ttulo2Char"/>
     <w:autoRedefine/>
     <w:qFormat/>
-    <w:rsid w:val="00C317EB"/>
+    <w:rsid w:val="00EB7388"/>
     <w:pPr>
       <w:keepNext/>
       <w:numPr>
-        <w:ilvl w:val="1"/>
+        <w:ilvl w:val="2"/>
         <w:numId w:val="6"/>
       </w:numPr>
       <w:spacing w:before="360" w:after="180"/>
@@ -9525,7 +9545,6 @@
   <w:style w:type="character" w:default="1" w:styleId="Fontepargpadro">
     <w:name w:val="Default Paragraph Font"/>
     <w:uiPriority w:val="1"/>
-    <w:semiHidden/>
     <w:unhideWhenUsed/>
   </w:style>
   <w:style w:type="table" w:default="1" w:styleId="Tabelanormal">
@@ -9664,7 +9683,7 @@
     <w:name w:val="Título 2 Char"/>
     <w:basedOn w:val="Fontepargpadro"/>
     <w:link w:val="Ttulo2"/>
-    <w:rsid w:val="00C317EB"/>
+    <w:rsid w:val="00EB7388"/>
     <w:rPr>
       <w:rFonts w:ascii="Times" w:eastAsia="Times New Roman" w:hAnsi="Times" w:cs="Times New Roman"/>
       <w:caps/>

</xml_diff>

<commit_message>
Fixed - Rearranged document layout and text format.
</commit_message>
<xml_diff>
--- a/documentation/Economee.docx
+++ b/documentation/Economee.docx
@@ -1,6 +1,6 @@
 
 <file path=word/document.xml><?xml version="1.0" encoding="utf-8"?>
-<w:document xmlns:wpc="http://schemas.microsoft.com/office/word/2010/wordprocessingCanvas" xmlns:mc="http://schemas.openxmlformats.org/markup-compatibility/2006" xmlns:o="urn:schemas-microsoft-com:office:office" xmlns:r="http://schemas.openxmlformats.org/officeDocument/2006/relationships" xmlns:m="http://schemas.openxmlformats.org/officeDocument/2006/math" xmlns:v="urn:schemas-microsoft-com:vml" xmlns:wp14="http://schemas.microsoft.com/office/word/2010/wordprocessingDrawing" xmlns:wp="http://schemas.openxmlformats.org/drawingml/2006/wordprocessingDrawing" xmlns:w10="urn:schemas-microsoft-com:office:word" xmlns:w="http://schemas.openxmlformats.org/wordprocessingml/2006/main" xmlns:w14="http://schemas.microsoft.com/office/word/2010/wordml" xmlns:wpg="http://schemas.microsoft.com/office/word/2010/wordprocessingGroup" xmlns:wpi="http://schemas.microsoft.com/office/word/2010/wordprocessingInk" xmlns:wne="http://schemas.microsoft.com/office/word/2006/wordml" xmlns:wps="http://schemas.microsoft.com/office/word/2010/wordprocessingShape" mc:Ignorable="w14 wp14">
+<w:document xmlns:wpc="http://schemas.microsoft.com/office/word/2010/wordprocessingCanvas" xmlns:cx="http://schemas.microsoft.com/office/drawing/2014/chartex" xmlns:cx1="http://schemas.microsoft.com/office/drawing/2015/9/8/chartex" xmlns:mc="http://schemas.openxmlformats.org/markup-compatibility/2006" xmlns:o="urn:schemas-microsoft-com:office:office" xmlns:r="http://schemas.openxmlformats.org/officeDocument/2006/relationships" xmlns:m="http://schemas.openxmlformats.org/officeDocument/2006/math" xmlns:v="urn:schemas-microsoft-com:vml" xmlns:wp14="http://schemas.microsoft.com/office/word/2010/wordprocessingDrawing" xmlns:wp="http://schemas.openxmlformats.org/drawingml/2006/wordprocessingDrawing" xmlns:w10="urn:schemas-microsoft-com:office:word" xmlns:w="http://schemas.openxmlformats.org/wordprocessingml/2006/main" xmlns:w14="http://schemas.microsoft.com/office/word/2010/wordml" xmlns:w15="http://schemas.microsoft.com/office/word/2012/wordml" xmlns:w16se="http://schemas.microsoft.com/office/word/2015/wordml/symex" xmlns:wpg="http://schemas.microsoft.com/office/word/2010/wordprocessingGroup" xmlns:wpi="http://schemas.microsoft.com/office/word/2010/wordprocessingInk" xmlns:wne="http://schemas.microsoft.com/office/word/2006/wordml" xmlns:wps="http://schemas.microsoft.com/office/word/2010/wordprocessingShape" mc:Ignorable="w14 w15 w16se wp14">
   <w:body>
     <w:p>
       <w:pPr>
@@ -16,21 +16,7 @@
         <w:rPr>
           <w:szCs w:val="24"/>
         </w:rPr>
-        <w:t xml:space="preserve">INSTITUTO FEDERAL DE EDUCAÇÃO, CIÊNCIA E TECNOLOGIA </w:t>
-      </w:r>
-      <w:proofErr w:type="gramStart"/>
-      <w:r>
-        <w:rPr>
-          <w:szCs w:val="24"/>
-        </w:rPr>
-        <w:t>DO</w:t>
-      </w:r>
-      <w:proofErr w:type="gramEnd"/>
-      <w:r>
-        <w:rPr>
-          <w:szCs w:val="24"/>
-        </w:rPr>
-        <w:t xml:space="preserve"> </w:t>
+        <w:t xml:space="preserve">INSTITUTO FEDERAL DE EDUCAÇÃO, CIÊNCIA E TECNOLOGIA DO </w:t>
       </w:r>
     </w:p>
     <w:p>
@@ -459,8 +445,8 @@
           </w:rPrChange>
         </w:rPr>
         <w:sectPr>
-          <w:headerReference w:type="default" r:id="rId9"/>
-          <w:footerReference w:type="default" r:id="rId10"/>
+          <w:headerReference w:type="default" r:id="rId8"/>
+          <w:footerReference w:type="default" r:id="rId9"/>
           <w:footnotePr>
             <w:pos w:val="beneathText"/>
           </w:footnotePr>
@@ -499,7 +485,7 @@
           <w:noProof/>
           <w:szCs w:val="24"/>
         </w:rPr>
-        <w:t>25 de julho de 2021</w:t>
+        <w:t>26 de julho de 2021</w:t>
       </w:r>
       <w:r>
         <w:rPr>
@@ -513,7 +499,6 @@
         </w:rPr>
         <w:t>.</w:t>
       </w:r>
-      <w:proofErr w:type="gramStart"/>
     </w:p>
     <w:p>
       <w:pPr>
@@ -523,7 +508,6 @@
           <w:szCs w:val="24"/>
         </w:rPr>
       </w:pPr>
-      <w:proofErr w:type="gramEnd"/>
     </w:p>
     <w:p>
       <w:pPr>
@@ -646,21 +630,12 @@
           <w:szCs w:val="24"/>
         </w:rPr>
       </w:pPr>
-      <w:proofErr w:type="spellStart"/>
       <w:r>
         <w:rPr>
           <w:sz w:val="24"/>
           <w:szCs w:val="24"/>
         </w:rPr>
-        <w:t>Economee</w:t>
-      </w:r>
-      <w:proofErr w:type="spellEnd"/>
-      <w:r>
-        <w:rPr>
-          <w:sz w:val="24"/>
-          <w:szCs w:val="24"/>
-        </w:rPr>
-        <w:t xml:space="preserve"> – Plataforma para planejamento financeiro pessoal</w:t>
+        <w:t>Economee – Plataforma para planejamento financeiro pessoal</w:t>
       </w:r>
     </w:p>
     <w:p>
@@ -885,7 +860,7 @@
           <w:noProof/>
           <w:szCs w:val="24"/>
         </w:rPr>
-        <w:t>25 de julho de 2021</w:t>
+        <w:t>26 de julho de 2021</w:t>
       </w:r>
       <w:r>
         <w:rPr>
@@ -2955,9 +2930,9 @@
           <w:szCs w:val="24"/>
         </w:rPr>
         <w:sectPr>
-          <w:headerReference w:type="even" r:id="rId11"/>
-          <w:headerReference w:type="default" r:id="rId12"/>
-          <w:headerReference w:type="first" r:id="rId13"/>
+          <w:headerReference w:type="even" r:id="rId10"/>
+          <w:headerReference w:type="default" r:id="rId11"/>
+          <w:headerReference w:type="first" r:id="rId12"/>
           <w:footnotePr>
             <w:pos w:val="beneathText"/>
           </w:footnotePr>
@@ -3054,15 +3029,7 @@
         <w:t xml:space="preserve"> objetivos</w:t>
       </w:r>
       <w:r>
-        <w:t xml:space="preserve"> </w:t>
-      </w:r>
-      <w:proofErr w:type="gramStart"/>
-      <w:r>
-        <w:t>geral e específicos</w:t>
-      </w:r>
-      <w:proofErr w:type="gramEnd"/>
-      <w:r>
-        <w:t>.</w:t>
+        <w:t xml:space="preserve"> geral e específicos.</w:t>
       </w:r>
     </w:p>
     <w:p>
@@ -3081,13 +3048,8 @@
       <w:pPr>
         <w:ind w:left="380"/>
       </w:pPr>
-      <w:proofErr w:type="gramStart"/>
-      <w:r>
-        <w:t>Implementação</w:t>
-      </w:r>
-      <w:proofErr w:type="gramEnd"/>
-      <w:r>
-        <w:t xml:space="preserve"> de uma solução para planejamento financeiro pessoal</w:t>
+      <w:r>
+        <w:t>Implementação de uma solução para planejamento financeiro pessoal</w:t>
       </w:r>
       <w:r>
         <w:t xml:space="preserve"> </w:t>
@@ -3203,13 +3165,8 @@
           <w:numId w:val="21"/>
         </w:numPr>
       </w:pPr>
-      <w:proofErr w:type="gramStart"/>
-      <w:r>
-        <w:t>Implementação</w:t>
-      </w:r>
-      <w:proofErr w:type="gramEnd"/>
-      <w:r>
-        <w:t xml:space="preserve"> </w:t>
+      <w:r>
+        <w:t xml:space="preserve">Implementação </w:t>
       </w:r>
       <w:r>
         <w:t>e teste de plataforma.</w:t>
@@ -3392,7 +3349,7 @@
                     <pic:cNvPicPr/>
                   </pic:nvPicPr>
                   <pic:blipFill>
-                    <a:blip r:embed="rId14"/>
+                    <a:blip r:embed="rId13"/>
                     <a:stretch>
                       <a:fillRect/>
                     </a:stretch>
@@ -3418,13 +3375,19 @@
         <w:pStyle w:val="Legenda"/>
       </w:pPr>
       <w:r>
+        <w:rPr>
+          <w:b/>
+        </w:rPr>
         <w:t>Fonte</w:t>
       </w:r>
       <w:r>
-        <w:t xml:space="preserve"> -</w:t>
-      </w:r>
-      <w:r>
-        <w:t xml:space="preserve"> Autoria própria dos autores</w:t>
+        <w:rPr>
+          <w:b/>
+        </w:rPr>
+        <w:t>:</w:t>
+      </w:r>
+      <w:r>
+        <w:t xml:space="preserve"> Autoria própria.</w:t>
       </w:r>
     </w:p>
     <w:p>
@@ -3519,7 +3482,7 @@
                     </pic:cNvPicPr>
                   </pic:nvPicPr>
                   <pic:blipFill>
-                    <a:blip r:embed="rId15">
+                    <a:blip r:embed="rId14">
                       <a:extLst>
                         <a:ext uri="{28A0092B-C50C-407E-A947-70E740481C1C}">
                           <a14:useLocalDpi xmlns:a14="http://schemas.microsoft.com/office/drawing/2010/main" val="0"/>
@@ -3556,7 +3519,13 @@
         <w:pStyle w:val="Legenda"/>
       </w:pPr>
       <w:r>
-        <w:t>Fonte Autoria própria dos autores</w:t>
+        <w:rPr>
+          <w:b/>
+        </w:rPr>
+        <w:t>Fonte:</w:t>
+      </w:r>
+      <w:r>
+        <w:t xml:space="preserve"> Autoria própria.</w:t>
       </w:r>
     </w:p>
     <w:p>
@@ -3565,22 +3534,29 @@
         <w:spacing w:after="160" w:line="259" w:lineRule="auto"/>
         <w:ind w:firstLine="0"/>
         <w:jc w:val="left"/>
+      </w:pPr>
+      <w:r>
+        <w:br w:type="page"/>
+      </w:r>
+    </w:p>
+    <w:p>
+      <w:pPr>
+        <w:suppressAutoHyphens w:val="0"/>
+        <w:spacing w:after="160" w:line="259" w:lineRule="auto"/>
+        <w:ind w:firstLine="0"/>
+        <w:jc w:val="left"/>
         <w:rPr>
           <w:rFonts w:ascii="Times" w:hAnsi="Times"/>
           <w:caps/>
           <w:szCs w:val="24"/>
         </w:rPr>
       </w:pPr>
-      <w:r>
-        <w:br w:type="page"/>
-      </w:r>
     </w:p>
     <w:p>
       <w:pPr>
         <w:pStyle w:val="Ttulo2"/>
       </w:pPr>
       <w:r>
-        <w:lastRenderedPageBreak/>
         <w:t>Diagrama de classes</w:t>
       </w:r>
     </w:p>
@@ -3609,7 +3585,7 @@
                     <pic:cNvPicPr/>
                   </pic:nvPicPr>
                   <pic:blipFill>
-                    <a:blip r:embed="rId16"/>
+                    <a:blip r:embed="rId15"/>
                     <a:stretch>
                       <a:fillRect/>
                     </a:stretch>
@@ -3629,6 +3605,28 @@
           </wp:inline>
         </w:drawing>
       </w:r>
+      <w:bookmarkStart w:id="31" w:name="_GoBack"/>
+      <w:bookmarkEnd w:id="31"/>
+    </w:p>
+    <w:p>
+      <w:pPr>
+        <w:pStyle w:val="Legenda"/>
+      </w:pPr>
+      <w:r>
+        <w:rPr>
+          <w:b/>
+        </w:rPr>
+        <w:t>Fonte:</w:t>
+      </w:r>
+      <w:r>
+        <w:t xml:space="preserve"> Autoria própria.</w:t>
+      </w:r>
+    </w:p>
+    <w:p>
+      <w:pPr>
+        <w:keepNext/>
+        <w:ind w:firstLine="0"/>
+      </w:pPr>
       <w:r>
         <w:br w:type="page"/>
       </w:r>
@@ -3637,7 +3635,7 @@
       <w:pPr>
         <w:pStyle w:val="Ttulo2"/>
       </w:pPr>
-      <w:bookmarkStart w:id="31" w:name="_Toc75728694"/>
+      <w:bookmarkStart w:id="32" w:name="_Toc75728694"/>
       <w:r>
         <w:lastRenderedPageBreak/>
         <w:t>Prototipos de Tel</w:t>
@@ -3645,7 +3643,7 @@
       <w:r>
         <w:t>a</w:t>
       </w:r>
-      <w:bookmarkEnd w:id="31"/>
+      <w:bookmarkEnd w:id="32"/>
     </w:p>
     <w:p>
       <w:r>
@@ -3665,11 +3663,11 @@
       <w:r>
         <w:t xml:space="preserve"> </w:t>
       </w:r>
-      <w:bookmarkStart w:id="32" w:name="_Toc75728695"/>
+      <w:bookmarkStart w:id="33" w:name="_Toc75728695"/>
       <w:r>
         <w:t>Desktop</w:t>
       </w:r>
-      <w:bookmarkEnd w:id="32"/>
+      <w:bookmarkEnd w:id="33"/>
     </w:p>
     <w:p>
       <w:r>
@@ -3691,7 +3689,7 @@
         <w:pStyle w:val="Legenda"/>
         <w:keepNext/>
       </w:pPr>
-      <w:bookmarkStart w:id="33" w:name="_Toc75728618"/>
+      <w:bookmarkStart w:id="34" w:name="_Toc75728618"/>
       <w:r>
         <w:t xml:space="preserve">Figura </w:t>
       </w:r>
@@ -3708,7 +3706,7 @@
         <w:rPr>
           <w:noProof/>
         </w:rPr>
-        <w:t>3</w:t>
+        <w:t>4</w:t>
       </w:r>
       <w:r>
         <w:fldChar w:fldCharType="end"/>
@@ -3720,7 +3718,7 @@
       <w:r>
         <w:t>login</w:t>
       </w:r>
-      <w:bookmarkEnd w:id="33"/>
+      <w:bookmarkEnd w:id="34"/>
       <w:proofErr w:type="spellEnd"/>
     </w:p>
     <w:p>
@@ -3748,7 +3746,7 @@
                     <pic:cNvPicPr/>
                   </pic:nvPicPr>
                   <pic:blipFill>
-                    <a:blip r:embed="rId17"/>
+                    <a:blip r:embed="rId16"/>
                     <a:stretch>
                       <a:fillRect/>
                     </a:stretch>
@@ -3777,10 +3775,13 @@
         </w:rPr>
       </w:pPr>
       <w:r>
-        <w:t xml:space="preserve">Fonte - </w:t>
-      </w:r>
-      <w:r>
-        <w:t>Autoria própria dos autores</w:t>
+        <w:rPr>
+          <w:b/>
+        </w:rPr>
+        <w:t>Fonte:</w:t>
+      </w:r>
+      <w:r>
+        <w:t xml:space="preserve"> Autoria própria.</w:t>
       </w:r>
     </w:p>
     <w:p>
@@ -3788,7 +3789,7 @@
         <w:pStyle w:val="Legenda"/>
         <w:keepNext/>
       </w:pPr>
-      <w:bookmarkStart w:id="34" w:name="_Toc75728619"/>
+      <w:bookmarkStart w:id="35" w:name="_Toc75728619"/>
       <w:r>
         <w:lastRenderedPageBreak/>
         <w:t xml:space="preserve">Figura </w:t>
@@ -3806,7 +3807,7 @@
         <w:rPr>
           <w:noProof/>
         </w:rPr>
-        <w:t>4</w:t>
+        <w:t>5</w:t>
       </w:r>
       <w:r>
         <w:fldChar w:fldCharType="end"/>
@@ -3814,7 +3815,7 @@
       <w:r>
         <w:t xml:space="preserve"> - Tela inicial para usuário</w:t>
       </w:r>
-      <w:bookmarkEnd w:id="34"/>
+      <w:bookmarkEnd w:id="35"/>
     </w:p>
     <w:p>
       <w:pPr>
@@ -3841,7 +3842,7 @@
                     <pic:cNvPicPr/>
                   </pic:nvPicPr>
                   <pic:blipFill>
-                    <a:blip r:embed="rId18"/>
+                    <a:blip r:embed="rId17"/>
                     <a:stretch>
                       <a:fillRect/>
                     </a:stretch>
@@ -3867,10 +3868,16 @@
         <w:pStyle w:val="Legenda"/>
       </w:pPr>
       <w:r>
-        <w:t>Fonte -</w:t>
-      </w:r>
-      <w:r>
-        <w:t xml:space="preserve"> Autoria própria dos autores</w:t>
+        <w:rPr>
+          <w:b/>
+        </w:rPr>
+        <w:t>Fonte:</w:t>
+      </w:r>
+      <w:r>
+        <w:t xml:space="preserve"> Autoria própria</w:t>
+      </w:r>
+      <w:r>
+        <w:t>.</w:t>
       </w:r>
     </w:p>
     <w:p>
@@ -3878,31 +3885,31 @@
         <w:br w:type="page"/>
       </w:r>
     </w:p>
-    <w:p>
-      <w:r>
-        <w:rPr>
-          <w:noProof/>
-        </w:rPr>
-        <w:lastRenderedPageBreak/>
+    <w:p/>
+    <w:p>
+      <w:r>
+        <w:rPr>
+          <w:noProof/>
+        </w:rPr>
         <mc:AlternateContent>
           <mc:Choice Requires="wps">
             <w:drawing>
-              <wp:anchor distT="0" distB="0" distL="114300" distR="114300" simplePos="0" relativeHeight="251698176" behindDoc="1" locked="0" layoutInCell="1" allowOverlap="1" wp14:anchorId="1855FAD5" wp14:editId="4B527577">
+              <wp:anchor distT="0" distB="0" distL="114300" distR="114300" simplePos="0" relativeHeight="251663872" behindDoc="1" locked="0" layoutInCell="1" allowOverlap="1" wp14:anchorId="1855FAD5" wp14:editId="7C122EE6">
                 <wp:simplePos x="0" y="0"/>
                 <wp:positionH relativeFrom="column">
-                  <wp:posOffset>1551305</wp:posOffset>
+                  <wp:posOffset>1169035</wp:posOffset>
                 </wp:positionH>
                 <wp:positionV relativeFrom="paragraph">
-                  <wp:posOffset>-119380</wp:posOffset>
+                  <wp:posOffset>13970</wp:posOffset>
                 </wp:positionV>
-                <wp:extent cx="2066290" cy="457200"/>
-                <wp:effectExtent l="0" t="0" r="0" b="0"/>
+                <wp:extent cx="3636010" cy="222885"/>
+                <wp:effectExtent l="0" t="0" r="2540" b="5715"/>
                 <wp:wrapTight wrapText="bothSides">
                   <wp:wrapPolygon edited="0">
                     <wp:start x="0" y="0"/>
-                    <wp:lineTo x="0" y="20700"/>
-                    <wp:lineTo x="21308" y="20700"/>
-                    <wp:lineTo x="21308" y="0"/>
+                    <wp:lineTo x="0" y="20308"/>
+                    <wp:lineTo x="21502" y="20308"/>
+                    <wp:lineTo x="21502" y="0"/>
                     <wp:lineTo x="0" y="0"/>
                   </wp:wrapPolygon>
                 </wp:wrapTight>
@@ -3915,7 +3922,7 @@
                       <wps:spPr>
                         <a:xfrm>
                           <a:off x="0" y="0"/>
-                          <a:ext cx="2066290" cy="457200"/>
+                          <a:ext cx="3636010" cy="222885"/>
                         </a:xfrm>
                         <a:prstGeom prst="rect">
                           <a:avLst/>
@@ -3938,13 +3945,7 @@
                               </w:rPr>
                             </w:pPr>
                             <w:r>
-                              <w:t xml:space="preserve">Figura </w:t>
-                            </w:r>
-                            <w:r>
-                              <w:t>5</w:t>
-                            </w:r>
-                            <w:r>
-                              <w:t xml:space="preserve"> - Tela da fatura do cartão de crédito</w:t>
+                              <w:t>Figura 5 - Tela da fatura do cartão de crédito</w:t>
                             </w:r>
                           </w:p>
                         </w:txbxContent>
@@ -3958,16 +3959,22 @@
                     </wps:wsp>
                   </a:graphicData>
                 </a:graphic>
+                <wp14:sizeRelH relativeFrom="margin">
+                  <wp14:pctWidth>0</wp14:pctWidth>
+                </wp14:sizeRelH>
+                <wp14:sizeRelV relativeFrom="margin">
+                  <wp14:pctHeight>0</wp14:pctHeight>
+                </wp14:sizeRelV>
               </wp:anchor>
             </w:drawing>
           </mc:Choice>
           <mc:Fallback>
             <w:pict>
-              <v:shapetype id="_x0000_t202" coordsize="21600,21600" o:spt="202" path="m,l,21600r21600,l21600,xe">
+              <v:shapetype w14:anchorId="1855FAD5" id="_x0000_t202" coordsize="21600,21600" o:spt="202" path="m,l,21600r21600,l21600,xe">
                 <v:stroke joinstyle="miter"/>
                 <v:path gradientshapeok="t" o:connecttype="rect"/>
               </v:shapetype>
-              <v:shape id="Caixa de Texto 40" o:spid="_x0000_s1026" type="#_x0000_t202" style="position:absolute;left:0;text-align:left;margin-left:122.15pt;margin-top:-9.4pt;width:162.7pt;height:36pt;z-index:-251618304;visibility:visible;mso-wrap-style:square;mso-wrap-distance-left:9pt;mso-wrap-distance-top:0;mso-wrap-distance-right:9pt;mso-wrap-distance-bottom:0;mso-position-horizontal:absolute;mso-position-horizontal-relative:text;mso-position-vertical:absolute;mso-position-vertical-relative:text;v-text-anchor:top" o:gfxdata="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" stroked="f">
+              <v:shape id="Caixa de Texto 40" o:spid="_x0000_s1026" type="#_x0000_t202" style="position:absolute;left:0;text-align:left;margin-left:92.05pt;margin-top:1.1pt;width:286.3pt;height:17.55pt;z-index:-251652608;visibility:visible;mso-wrap-style:square;mso-width-percent:0;mso-height-percent:0;mso-wrap-distance-left:9pt;mso-wrap-distance-top:0;mso-wrap-distance-right:9pt;mso-wrap-distance-bottom:0;mso-position-horizontal:absolute;mso-position-horizontal-relative:text;mso-position-vertical:absolute;mso-position-vertical-relative:text;mso-width-percent:0;mso-height-percent:0;mso-width-relative:margin;mso-height-relative:margin;v-text-anchor:top" o:gfxdata="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" stroked="f">
                 <v:textbox inset="0,0,0,0">
                   <w:txbxContent>
                     <w:p>
@@ -3979,13 +3986,7 @@
                         </w:rPr>
                       </w:pPr>
                       <w:r>
-                        <w:t xml:space="preserve">Figura </w:t>
-                      </w:r>
-                      <w:r>
-                        <w:t>5</w:t>
-                      </w:r>
-                      <w:r>
-                        <w:t xml:space="preserve"> - Tela da fatura do cartão de crédito</w:t>
+                        <w:t>Figura 5 - Tela da fatura do cartão de crédito</w:t>
                       </w:r>
                     </w:p>
                   </w:txbxContent>
@@ -3997,14 +3998,16 @@
         </mc:AlternateContent>
       </w:r>
     </w:p>
-    <w:p/>
-    <w:p>
-      <w:pPr>
-        <w:rPr>
-          <w:noProof/>
-        </w:rPr>
-      </w:pPr>
-      <w:r>
+    <w:p>
+      <w:pPr>
+        <w:rPr>
+          <w:noProof/>
+        </w:rPr>
+      </w:pPr>
+      <w:r>
+        <w:rPr>
+          <w:noProof/>
+        </w:rPr>
         <w:drawing>
           <wp:inline distT="0" distB="0" distL="0" distR="0" wp14:anchorId="48139E0E" wp14:editId="33A35195">
             <wp:extent cx="5612130" cy="3167380"/>
@@ -4021,7 +4024,7 @@
                     <pic:cNvPicPr/>
                   </pic:nvPicPr>
                   <pic:blipFill>
-                    <a:blip r:embed="rId19"/>
+                    <a:blip r:embed="rId18"/>
                     <a:stretch>
                       <a:fillRect/>
                     </a:stretch>
@@ -4057,10 +4060,10 @@
         <mc:AlternateContent>
           <mc:Choice Requires="wps">
             <w:drawing>
-              <wp:anchor distT="0" distB="0" distL="114300" distR="114300" simplePos="0" relativeHeight="251700224" behindDoc="1" locked="0" layoutInCell="1" allowOverlap="1" wp14:anchorId="371AFE55" wp14:editId="6DA6ECAB">
+              <wp:anchor distT="0" distB="0" distL="114300" distR="114300" simplePos="0" relativeHeight="251700224" behindDoc="1" locked="0" layoutInCell="1" allowOverlap="1" wp14:anchorId="371AFE55" wp14:editId="3D0732B1">
                 <wp:simplePos x="0" y="0"/>
                 <wp:positionH relativeFrom="column">
-                  <wp:posOffset>1931035</wp:posOffset>
+                  <wp:posOffset>1930873</wp:posOffset>
                 </wp:positionH>
                 <wp:positionV relativeFrom="paragraph">
                   <wp:posOffset>145415</wp:posOffset>
@@ -4108,7 +4111,19 @@
                               </w:rPr>
                             </w:pPr>
                             <w:r>
-                              <w:t>Fonte - Autoria própria dos autores</w:t>
+                              <w:rPr>
+                                <w:b/>
+                              </w:rPr>
+                              <w:t>Fon</w:t>
+                            </w:r>
+                            <w:r>
+                              <w:rPr>
+                                <w:b/>
+                              </w:rPr>
+                              <w:t>te:</w:t>
+                            </w:r>
+                            <w:r>
+                              <w:t xml:space="preserve"> Autoria própria.</w:t>
                             </w:r>
                           </w:p>
                         </w:txbxContent>
@@ -4133,7 +4148,7 @@
           </mc:Choice>
           <mc:Fallback>
             <w:pict>
-              <v:shape id="Caixa de texto 22" o:spid="_x0000_s1027" type="#_x0000_t202" style="position:absolute;left:0;text-align:left;margin-left:152.05pt;margin-top:11.45pt;width:158.95pt;height:11.25pt;z-index:-251616256;visibility:visible;mso-wrap-style:square;mso-width-percent:0;mso-height-percent:0;mso-wrap-distance-left:9pt;mso-wrap-distance-top:0;mso-wrap-distance-right:9pt;mso-wrap-distance-bottom:0;mso-position-horizontal:absolute;mso-position-horizontal-relative:text;mso-position-vertical:absolute;mso-position-vertical-relative:text;mso-width-percent:0;mso-height-percent:0;mso-width-relative:page;mso-height-relative:page;v-text-anchor:top" o:gfxdata="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" stroked="f">
+              <v:shape w14:anchorId="371AFE55" id="Caixa de texto 22" o:spid="_x0000_s1027" type="#_x0000_t202" style="position:absolute;left:0;text-align:left;margin-left:152.05pt;margin-top:11.45pt;width:158.95pt;height:11.25pt;z-index:-251616256;visibility:visible;mso-wrap-style:square;mso-width-percent:0;mso-height-percent:0;mso-wrap-distance-left:9pt;mso-wrap-distance-top:0;mso-wrap-distance-right:9pt;mso-wrap-distance-bottom:0;mso-position-horizontal:absolute;mso-position-horizontal-relative:text;mso-position-vertical:absolute;mso-position-vertical-relative:text;mso-width-percent:0;mso-height-percent:0;mso-width-relative:page;mso-height-relative:page;v-text-anchor:top" o:gfxdata="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" stroked="f">
                 <v:textbox style="mso-fit-shape-to-text:t" inset="0,0,0,0">
                   <w:txbxContent>
                     <w:p>
@@ -4145,7 +4160,19 @@
                         </w:rPr>
                       </w:pPr>
                       <w:r>
-                        <w:t>Fonte - Autoria própria dos autores</w:t>
+                        <w:rPr>
+                          <w:b/>
+                        </w:rPr>
+                        <w:t>Fon</w:t>
+                      </w:r>
+                      <w:r>
+                        <w:rPr>
+                          <w:b/>
+                        </w:rPr>
+                        <w:t>te:</w:t>
+                      </w:r>
+                      <w:r>
+                        <w:t xml:space="preserve"> Autoria própria.</w:t>
                       </w:r>
                     </w:p>
                   </w:txbxContent>
@@ -4277,11 +4304,11 @@
         <w:lastRenderedPageBreak/>
         <w:t xml:space="preserve"> </w:t>
       </w:r>
-      <w:bookmarkStart w:id="35" w:name="_Toc75728696"/>
+      <w:bookmarkStart w:id="36" w:name="_Toc75728696"/>
       <w:r>
         <w:t>Mobile</w:t>
       </w:r>
-      <w:bookmarkEnd w:id="35"/>
+      <w:bookmarkEnd w:id="36"/>
     </w:p>
     <w:p>
       <w:r>
@@ -4361,7 +4388,7 @@
                                 <w:sz w:val="24"/>
                               </w:rPr>
                             </w:pPr>
-                            <w:bookmarkStart w:id="36" w:name="_Toc75728620"/>
+                            <w:bookmarkStart w:id="37" w:name="_Toc75728620"/>
                             <w:r>
                               <w:t xml:space="preserve">Figura </w:t>
                             </w:r>
@@ -4379,7 +4406,7 @@
                             <w:r>
                               <w:t xml:space="preserve"> em dispositivos móveis</w:t>
                             </w:r>
-                            <w:bookmarkEnd w:id="36"/>
+                            <w:bookmarkEnd w:id="37"/>
                           </w:p>
                         </w:txbxContent>
                       </wps:txbx>
@@ -4397,7 +4424,7 @@
           </mc:Choice>
           <mc:Fallback>
             <w:pict>
-              <v:shape id="Caixa de Texto 28" o:spid="_x0000_s1028" type="#_x0000_t202" style="position:absolute;margin-left:43pt;margin-top:63.05pt;width:158.95pt;height:36pt;z-index:-251653120;visibility:visible;mso-wrap-style:square;mso-wrap-distance-left:9pt;mso-wrap-distance-top:0;mso-wrap-distance-right:9pt;mso-wrap-distance-bottom:0;mso-position-horizontal:absolute;mso-position-horizontal-relative:text;mso-position-vertical:absolute;mso-position-vertical-relative:text;v-text-anchor:top" o:gfxdata="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" stroked="f">
+              <v:shape w14:anchorId="19ACDFF7" id="Caixa de Texto 28" o:spid="_x0000_s1028" type="#_x0000_t202" style="position:absolute;margin-left:43pt;margin-top:63.05pt;width:158.95pt;height:36pt;z-index:-251653120;visibility:visible;mso-wrap-style:square;mso-wrap-distance-left:9pt;mso-wrap-distance-top:0;mso-wrap-distance-right:9pt;mso-wrap-distance-bottom:0;mso-position-horizontal:absolute;mso-position-horizontal-relative:text;mso-position-vertical:absolute;mso-position-vertical-relative:text;v-text-anchor:top" o:gfxdata="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" stroked="f">
                 <v:textbox inset="0,0,0,0">
                   <w:txbxContent>
                     <w:p>
@@ -4407,7 +4434,7 @@
                           <w:sz w:val="24"/>
                         </w:rPr>
                       </w:pPr>
-                      <w:bookmarkStart w:id="37" w:name="_Toc75728620"/>
+                      <w:bookmarkStart w:id="38" w:name="_Toc75728620"/>
                       <w:r>
                         <w:t xml:space="preserve">Figura </w:t>
                       </w:r>
@@ -4425,7 +4452,7 @@
                       <w:r>
                         <w:t xml:space="preserve"> em dispositivos móveis</w:t>
                       </w:r>
-                      <w:bookmarkEnd w:id="37"/>
+                      <w:bookmarkEnd w:id="38"/>
                     </w:p>
                   </w:txbxContent>
                 </v:textbox>
@@ -4492,10 +4519,13 @@
                               </w:rPr>
                             </w:pPr>
                             <w:r>
-                              <w:t>Fonte -</w:t>
+                              <w:rPr>
+                                <w:b/>
+                              </w:rPr>
+                              <w:t>Fonte:</w:t>
                             </w:r>
                             <w:r>
-                              <w:t xml:space="preserve"> Autoria própria dos autores</w:t>
+                              <w:t xml:space="preserve"> Autoria própria.</w:t>
                             </w:r>
                           </w:p>
                         </w:txbxContent>
@@ -4514,7 +4544,7 @@
           </mc:Choice>
           <mc:Fallback>
             <w:pict>
-              <v:shape id="Caixa de Texto 30" o:spid="_x0000_s1029" type="#_x0000_t202" style="position:absolute;margin-left:43pt;margin-top:440pt;width:158.95pt;height:.05pt;z-index:-251649024;visibility:visible;mso-wrap-style:square;mso-wrap-distance-left:9pt;mso-wrap-distance-top:0;mso-wrap-distance-right:9pt;mso-wrap-distance-bottom:0;mso-position-horizontal:absolute;mso-position-horizontal-relative:text;mso-position-vertical:absolute;mso-position-vertical-relative:text;v-text-anchor:top" o:gfxdata="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" stroked="f">
+              <v:shape w14:anchorId="60619789" id="Caixa de Texto 30" o:spid="_x0000_s1029" type="#_x0000_t202" style="position:absolute;margin-left:43pt;margin-top:440pt;width:158.95pt;height:.05pt;z-index:-251649024;visibility:visible;mso-wrap-style:square;mso-wrap-distance-left:9pt;mso-wrap-distance-top:0;mso-wrap-distance-right:9pt;mso-wrap-distance-bottom:0;mso-position-horizontal:absolute;mso-position-horizontal-relative:text;mso-position-vertical:absolute;mso-position-vertical-relative:text;v-text-anchor:top" o:gfxdata="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" stroked="f">
                 <v:textbox style="mso-fit-shape-to-text:t" inset="0,0,0,0">
                   <w:txbxContent>
                     <w:p>
@@ -4526,10 +4556,13 @@
                         </w:rPr>
                       </w:pPr>
                       <w:r>
-                        <w:t>Fonte -</w:t>
+                        <w:rPr>
+                          <w:b/>
+                        </w:rPr>
+                        <w:t>Fonte:</w:t>
                       </w:r>
                       <w:r>
-                        <w:t xml:space="preserve"> Autoria própria dos autores</w:t>
+                        <w:t xml:space="preserve"> Autoria própria.</w:t>
                       </w:r>
                     </w:p>
                   </w:txbxContent>
@@ -4576,7 +4609,7 @@
                     <pic:cNvPicPr/>
                   </pic:nvPicPr>
                   <pic:blipFill>
-                    <a:blip r:embed="rId20">
+                    <a:blip r:embed="rId19">
                       <a:extLst>
                         <a:ext uri="{28A0092B-C50C-407E-A947-70E740481C1C}">
                           <a14:useLocalDpi xmlns:a14="http://schemas.microsoft.com/office/drawing/2010/main" val="0"/>
@@ -4665,10 +4698,22 @@
                               </w:rPr>
                             </w:pPr>
                             <w:r>
-                              <w:t xml:space="preserve">Fonte - </w:t>
+                              <w:rPr>
+                                <w:b/>
+                              </w:rPr>
+                              <w:t>Fonte</w:t>
                             </w:r>
                             <w:r>
-                              <w:t>Autoria própria dos autores</w:t>
+                              <w:rPr>
+                                <w:b/>
+                              </w:rPr>
+                              <w:t>:</w:t>
+                            </w:r>
+                            <w:r>
+                              <w:t xml:space="preserve"> </w:t>
+                            </w:r>
+                            <w:r>
+                              <w:t>Autoria própria.</w:t>
                             </w:r>
                           </w:p>
                         </w:txbxContent>
@@ -4687,7 +4732,7 @@
           </mc:Choice>
           <mc:Fallback>
             <w:pict>
-              <v:shape id="Caixa de Texto 29" o:spid="_x0000_s1030" type="#_x0000_t202" style="position:absolute;margin-left:252.35pt;margin-top:443.3pt;width:162.8pt;height:.05pt;z-index:-251651072;visibility:visible;mso-wrap-style:square;mso-wrap-distance-left:9pt;mso-wrap-distance-top:0;mso-wrap-distance-right:9pt;mso-wrap-distance-bottom:0;mso-position-horizontal:absolute;mso-position-horizontal-relative:text;mso-position-vertical:absolute;mso-position-vertical-relative:text;v-text-anchor:top" o:gfxdata="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" stroked="f">
+              <v:shape w14:anchorId="33767359" id="Caixa de Texto 29" o:spid="_x0000_s1030" type="#_x0000_t202" style="position:absolute;margin-left:252.35pt;margin-top:443.3pt;width:162.8pt;height:.05pt;z-index:-251651072;visibility:visible;mso-wrap-style:square;mso-wrap-distance-left:9pt;mso-wrap-distance-top:0;mso-wrap-distance-right:9pt;mso-wrap-distance-bottom:0;mso-position-horizontal:absolute;mso-position-horizontal-relative:text;mso-position-vertical:absolute;mso-position-vertical-relative:text;v-text-anchor:top" o:gfxdata="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" stroked="f">
                 <v:textbox style="mso-fit-shape-to-text:t" inset="0,0,0,0">
                   <w:txbxContent>
                     <w:p>
@@ -4699,10 +4744,22 @@
                         </w:rPr>
                       </w:pPr>
                       <w:r>
-                        <w:t xml:space="preserve">Fonte - </w:t>
+                        <w:rPr>
+                          <w:b/>
+                        </w:rPr>
+                        <w:t>Fonte</w:t>
                       </w:r>
                       <w:r>
-                        <w:t>Autoria própria dos autores</w:t>
+                        <w:rPr>
+                          <w:b/>
+                        </w:rPr>
+                        <w:t>:</w:t>
+                      </w:r>
+                      <w:r>
+                        <w:t xml:space="preserve"> </w:t>
+                      </w:r>
+                      <w:r>
+                        <w:t>Autoria própria.</w:t>
                       </w:r>
                     </w:p>
                   </w:txbxContent>
@@ -4770,7 +4827,7 @@
                                 <w:sz w:val="24"/>
                               </w:rPr>
                             </w:pPr>
-                            <w:bookmarkStart w:id="38" w:name="_Toc75728621"/>
+                            <w:bookmarkStart w:id="39" w:name="_Toc75728621"/>
                             <w:r>
                               <w:t xml:space="preserve">Figura </w:t>
                             </w:r>
@@ -4780,7 +4837,7 @@
                             <w:r>
                               <w:t xml:space="preserve"> - Tela de transações em dinheiro</w:t>
                             </w:r>
-                            <w:bookmarkEnd w:id="38"/>
+                            <w:bookmarkEnd w:id="39"/>
                           </w:p>
                         </w:txbxContent>
                       </wps:txbx>
@@ -4798,7 +4855,7 @@
           </mc:Choice>
           <mc:Fallback>
             <w:pict>
-              <v:shape id="Caixa de Texto 33" o:spid="_x0000_s1031" type="#_x0000_t202" style="position:absolute;margin-left:252.35pt;margin-top:59.55pt;width:162.8pt;height:36pt;z-index:-251642880;visibility:visible;mso-wrap-style:square;mso-wrap-distance-left:9pt;mso-wrap-distance-top:0;mso-wrap-distance-right:9pt;mso-wrap-distance-bottom:0;mso-position-horizontal:absolute;mso-position-horizontal-relative:text;mso-position-vertical:absolute;mso-position-vertical-relative:text;v-text-anchor:top" o:gfxdata="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" stroked="f">
+              <v:shape w14:anchorId="1A6ACD9B" id="Caixa de Texto 33" o:spid="_x0000_s1031" type="#_x0000_t202" style="position:absolute;margin-left:252.35pt;margin-top:59.55pt;width:162.8pt;height:36pt;z-index:-251642880;visibility:visible;mso-wrap-style:square;mso-wrap-distance-left:9pt;mso-wrap-distance-top:0;mso-wrap-distance-right:9pt;mso-wrap-distance-bottom:0;mso-position-horizontal:absolute;mso-position-horizontal-relative:text;mso-position-vertical:absolute;mso-position-vertical-relative:text;v-text-anchor:top" o:gfxdata="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" stroked="f">
                 <v:textbox inset="0,0,0,0">
                   <w:txbxContent>
                     <w:p>
@@ -4809,7 +4866,7 @@
                           <w:sz w:val="24"/>
                         </w:rPr>
                       </w:pPr>
-                      <w:bookmarkStart w:id="39" w:name="_Toc75728621"/>
+                      <w:bookmarkStart w:id="40" w:name="_Toc75728621"/>
                       <w:r>
                         <w:t xml:space="preserve">Figura </w:t>
                       </w:r>
@@ -4819,7 +4876,7 @@
                       <w:r>
                         <w:t xml:space="preserve"> - Tela de transações em dinheiro</w:t>
                       </w:r>
-                      <w:bookmarkEnd w:id="39"/>
+                      <w:bookmarkEnd w:id="40"/>
                     </w:p>
                   </w:txbxContent>
                 </v:textbox>
@@ -4865,7 +4922,7 @@
                     <pic:cNvPicPr/>
                   </pic:nvPicPr>
                   <pic:blipFill>
-                    <a:blip r:embed="rId21">
+                    <a:blip r:embed="rId20">
                       <a:extLst>
                         <a:ext uri="{28A0092B-C50C-407E-A947-70E740481C1C}">
                           <a14:useLocalDpi xmlns:a14="http://schemas.microsoft.com/office/drawing/2010/main" val="0"/>
@@ -4962,10 +5019,16 @@
                               </w:rPr>
                             </w:pPr>
                             <w:r>
-                              <w:t xml:space="preserve">Fonte - </w:t>
+                              <w:rPr>
+                                <w:b/>
+                              </w:rPr>
+                              <w:t>Fonte:</w:t>
                             </w:r>
                             <w:r>
-                              <w:t>Autoria própria dos autores</w:t>
+                              <w:t xml:space="preserve"> </w:t>
+                            </w:r>
+                            <w:r>
+                              <w:t>Autoria própria.</w:t>
                             </w:r>
                           </w:p>
                         </w:txbxContent>
@@ -4984,7 +5047,7 @@
           </mc:Choice>
           <mc:Fallback>
             <w:pict>
-              <v:shape id="Caixa de Texto 32" o:spid="_x0000_s1032" type="#_x0000_t202" style="position:absolute;left:0;text-align:left;margin-left:265.5pt;margin-top:442.15pt;width:165.6pt;height:.05pt;z-index:-251644928;visibility:visible;mso-wrap-style:square;mso-wrap-distance-left:9pt;mso-wrap-distance-top:0;mso-wrap-distance-right:9pt;mso-wrap-distance-bottom:0;mso-position-horizontal:absolute;mso-position-horizontal-relative:text;mso-position-vertical:absolute;mso-position-vertical-relative:text;v-text-anchor:top" o:gfxdata="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" stroked="f">
+              <v:shape w14:anchorId="7418E04E" id="Caixa de Texto 32" o:spid="_x0000_s1032" type="#_x0000_t202" style="position:absolute;left:0;text-align:left;margin-left:265.5pt;margin-top:442.15pt;width:165.6pt;height:.05pt;z-index:-251644928;visibility:visible;mso-wrap-style:square;mso-wrap-distance-left:9pt;mso-wrap-distance-top:0;mso-wrap-distance-right:9pt;mso-wrap-distance-bottom:0;mso-position-horizontal:absolute;mso-position-horizontal-relative:text;mso-position-vertical:absolute;mso-position-vertical-relative:text;v-text-anchor:top" o:gfxdata="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" stroked="f">
                 <v:textbox style="mso-fit-shape-to-text:t" inset="0,0,0,0">
                   <w:txbxContent>
                     <w:p>
@@ -4996,10 +5059,16 @@
                         </w:rPr>
                       </w:pPr>
                       <w:r>
-                        <w:t xml:space="preserve">Fonte - </w:t>
+                        <w:rPr>
+                          <w:b/>
+                        </w:rPr>
+                        <w:t>Fonte:</w:t>
                       </w:r>
                       <w:r>
-                        <w:t>Autoria própria dos autores</w:t>
+                        <w:t xml:space="preserve"> </w:t>
+                      </w:r>
+                      <w:r>
+                        <w:t>Autoria própria.</w:t>
                       </w:r>
                     </w:p>
                   </w:txbxContent>
@@ -5067,7 +5136,7 @@
                                 <w:sz w:val="24"/>
                               </w:rPr>
                             </w:pPr>
-                            <w:bookmarkStart w:id="40" w:name="_Toc75728622"/>
+                            <w:bookmarkStart w:id="41" w:name="_Toc75728622"/>
                             <w:r>
                               <w:t xml:space="preserve">Figura </w:t>
                             </w:r>
@@ -5077,7 +5146,7 @@
                             <w:r>
                               <w:t xml:space="preserve"> - Gráficos com valores lançados pelo usuário durante a utilização da aplicação.</w:t>
                             </w:r>
-                            <w:bookmarkEnd w:id="40"/>
+                            <w:bookmarkEnd w:id="41"/>
                           </w:p>
                         </w:txbxContent>
                       </wps:txbx>
@@ -5095,7 +5164,7 @@
           </mc:Choice>
           <mc:Fallback>
             <w:pict>
-              <v:shape id="Caixa de Texto 41" o:spid="_x0000_s1033" type="#_x0000_t202" style="position:absolute;left:0;text-align:left;margin-left:265.5pt;margin-top:47.75pt;width:165.6pt;height:36pt;z-index:-251638784;visibility:visible;mso-wrap-style:square;mso-wrap-distance-left:9pt;mso-wrap-distance-top:0;mso-wrap-distance-right:9pt;mso-wrap-distance-bottom:0;mso-position-horizontal:absolute;mso-position-horizontal-relative:text;mso-position-vertical:absolute;mso-position-vertical-relative:text;v-text-anchor:top" o:gfxdata="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" stroked="f">
+              <v:shape w14:anchorId="67009E6B" id="Caixa de Texto 41" o:spid="_x0000_s1033" type="#_x0000_t202" style="position:absolute;left:0;text-align:left;margin-left:265.5pt;margin-top:47.75pt;width:165.6pt;height:36pt;z-index:-251638784;visibility:visible;mso-wrap-style:square;mso-wrap-distance-left:9pt;mso-wrap-distance-top:0;mso-wrap-distance-right:9pt;mso-wrap-distance-bottom:0;mso-position-horizontal:absolute;mso-position-horizontal-relative:text;mso-position-vertical:absolute;mso-position-vertical-relative:text;v-text-anchor:top" o:gfxdata="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" stroked="f">
                 <v:textbox inset="0,0,0,0">
                   <w:txbxContent>
                     <w:p>
@@ -5106,7 +5175,7 @@
                           <w:sz w:val="24"/>
                         </w:rPr>
                       </w:pPr>
-                      <w:bookmarkStart w:id="41" w:name="_Toc75728622"/>
+                      <w:bookmarkStart w:id="42" w:name="_Toc75728622"/>
                       <w:r>
                         <w:t xml:space="preserve">Figura </w:t>
                       </w:r>
@@ -5116,7 +5185,7 @@
                       <w:r>
                         <w:t xml:space="preserve"> - Gráficos com valores lançados pelo usuário durante a utilização da aplicação.</w:t>
                       </w:r>
-                      <w:bookmarkEnd w:id="41"/>
+                      <w:bookmarkEnd w:id="42"/>
                     </w:p>
                   </w:txbxContent>
                 </v:textbox>
@@ -5154,7 +5223,7 @@
                     <pic:cNvPicPr/>
                   </pic:nvPicPr>
                   <pic:blipFill>
-                    <a:blip r:embed="rId22">
+                    <a:blip r:embed="rId21">
                       <a:extLst>
                         <a:ext uri="{28A0092B-C50C-407E-A947-70E740481C1C}">
                           <a14:useLocalDpi xmlns:a14="http://schemas.microsoft.com/office/drawing/2010/main" val="0"/>
@@ -5193,112 +5262,7 @@
         <mc:AlternateContent>
           <mc:Choice Requires="wps">
             <w:drawing>
-              <wp:anchor distT="0" distB="0" distL="114300" distR="114300" simplePos="0" relativeHeight="251669504" behindDoc="1" locked="0" layoutInCell="1" allowOverlap="1" wp14:anchorId="1A0776C1" wp14:editId="29FBF13E">
-                <wp:simplePos x="0" y="0"/>
-                <wp:positionH relativeFrom="column">
-                  <wp:posOffset>473710</wp:posOffset>
-                </wp:positionH>
-                <wp:positionV relativeFrom="paragraph">
-                  <wp:posOffset>5557520</wp:posOffset>
-                </wp:positionV>
-                <wp:extent cx="2066290" cy="635"/>
-                <wp:effectExtent l="0" t="0" r="0" b="0"/>
-                <wp:wrapTight wrapText="bothSides">
-                  <wp:wrapPolygon edited="0">
-                    <wp:start x="0" y="0"/>
-                    <wp:lineTo x="0" y="21600"/>
-                    <wp:lineTo x="21600" y="21600"/>
-                    <wp:lineTo x="21600" y="0"/>
-                  </wp:wrapPolygon>
-                </wp:wrapTight>
-                <wp:docPr id="31" name="Caixa de Texto 31"/>
-                <wp:cNvGraphicFramePr/>
-                <a:graphic xmlns:a="http://schemas.openxmlformats.org/drawingml/2006/main">
-                  <a:graphicData uri="http://schemas.microsoft.com/office/word/2010/wordprocessingShape">
-                    <wps:wsp>
-                      <wps:cNvSpPr txBox="1"/>
-                      <wps:spPr>
-                        <a:xfrm>
-                          <a:off x="0" y="0"/>
-                          <a:ext cx="2066290" cy="635"/>
-                        </a:xfrm>
-                        <a:prstGeom prst="rect">
-                          <a:avLst/>
-                        </a:prstGeom>
-                        <a:solidFill>
-                          <a:prstClr val="white"/>
-                        </a:solidFill>
-                        <a:ln>
-                          <a:noFill/>
-                        </a:ln>
-                      </wps:spPr>
-                      <wps:txbx>
-                        <w:txbxContent>
-                          <w:p>
-                            <w:pPr>
-                              <w:pStyle w:val="Legenda"/>
-                              <w:rPr>
-                                <w:noProof/>
-                                <w:sz w:val="24"/>
-                              </w:rPr>
-                            </w:pPr>
-                            <w:r>
-                              <w:t>Fonte -</w:t>
-                            </w:r>
-                            <w:r>
-                              <w:t xml:space="preserve"> Autoria própria dos autores</w:t>
-                            </w:r>
-                          </w:p>
-                        </w:txbxContent>
-                      </wps:txbx>
-                      <wps:bodyPr rot="0" spcFirstLastPara="0" vertOverflow="overflow" horzOverflow="overflow" vert="horz" wrap="square" lIns="0" tIns="0" rIns="0" bIns="0" numCol="1" spcCol="0" rtlCol="0" fromWordArt="0" anchor="t" anchorCtr="0" forceAA="0" compatLnSpc="1">
-                        <a:prstTxWarp prst="textNoShape">
-                          <a:avLst/>
-                        </a:prstTxWarp>
-                        <a:spAutoFit/>
-                      </wps:bodyPr>
-                    </wps:wsp>
-                  </a:graphicData>
-                </a:graphic>
-              </wp:anchor>
-            </w:drawing>
-          </mc:Choice>
-          <mc:Fallback>
-            <w:pict>
-              <v:shape id="Caixa de Texto 31" o:spid="_x0000_s1034" type="#_x0000_t202" style="position:absolute;left:0;text-align:left;margin-left:37.3pt;margin-top:437.6pt;width:162.7pt;height:.05pt;z-index:-251646976;visibility:visible;mso-wrap-style:square;mso-wrap-distance-left:9pt;mso-wrap-distance-top:0;mso-wrap-distance-right:9pt;mso-wrap-distance-bottom:0;mso-position-horizontal:absolute;mso-position-horizontal-relative:text;mso-position-vertical:absolute;mso-position-vertical-relative:text;v-text-anchor:top" o:gfxdata="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" stroked="f">
-                <v:textbox style="mso-fit-shape-to-text:t" inset="0,0,0,0">
-                  <w:txbxContent>
-                    <w:p>
-                      <w:pPr>
-                        <w:pStyle w:val="Legenda"/>
-                        <w:rPr>
-                          <w:noProof/>
-                          <w:sz w:val="24"/>
-                        </w:rPr>
-                      </w:pPr>
-                      <w:r>
-                        <w:t>Fonte -</w:t>
-                      </w:r>
-                      <w:r>
-                        <w:t xml:space="preserve"> Autoria própria dos autores</w:t>
-                      </w:r>
-                    </w:p>
-                  </w:txbxContent>
-                </v:textbox>
-                <w10:wrap type="tight"/>
-              </v:shape>
-            </w:pict>
-          </mc:Fallback>
-        </mc:AlternateContent>
-      </w:r>
-      <w:r>
-        <w:rPr>
-          <w:noProof/>
-        </w:rPr>
-        <mc:AlternateContent>
-          <mc:Choice Requires="wps">
-            <w:drawing>
-              <wp:anchor distT="0" distB="0" distL="114300" distR="114300" simplePos="0" relativeHeight="251675648" behindDoc="1" locked="0" layoutInCell="1" allowOverlap="1" wp14:anchorId="6FF41439" wp14:editId="07E1D884">
+              <wp:anchor distT="0" distB="0" distL="114300" distR="114300" simplePos="0" relativeHeight="251653632" behindDoc="1" locked="0" layoutInCell="1" allowOverlap="1" wp14:anchorId="6FF41439" wp14:editId="3A991AD2">
                 <wp:simplePos x="0" y="0"/>
                 <wp:positionH relativeFrom="column">
                   <wp:posOffset>473710</wp:posOffset>
@@ -5348,7 +5312,7 @@
                                 <w:sz w:val="24"/>
                               </w:rPr>
                             </w:pPr>
-                            <w:bookmarkStart w:id="42" w:name="_Toc75728623"/>
+                            <w:bookmarkStart w:id="43" w:name="_Toc75728623"/>
                             <w:r>
                               <w:t xml:space="preserve">Figura </w:t>
                             </w:r>
@@ -5365,7 +5329,7 @@
                               <w:rPr>
                                 <w:noProof/>
                               </w:rPr>
-                              <w:t>8</w:t>
+                              <w:t>6</w:t>
                             </w:r>
                             <w:r>
                               <w:fldChar w:fldCharType="end"/>
@@ -5373,7 +5337,7 @@
                             <w:r>
                               <w:t xml:space="preserve"> - Tela da fatura do cartão de crédito</w:t>
                             </w:r>
-                            <w:bookmarkEnd w:id="42"/>
+                            <w:bookmarkEnd w:id="43"/>
                           </w:p>
                         </w:txbxContent>
                       </wps:txbx>
@@ -5391,7 +5355,7 @@
           </mc:Choice>
           <mc:Fallback>
             <w:pict>
-              <v:shape id="_x0000_s1035" type="#_x0000_t202" style="position:absolute;left:0;text-align:left;margin-left:37.3pt;margin-top:53.1pt;width:162.7pt;height:36pt;z-index:-251640832;visibility:visible;mso-wrap-style:square;mso-wrap-distance-left:9pt;mso-wrap-distance-top:0;mso-wrap-distance-right:9pt;mso-wrap-distance-bottom:0;mso-position-horizontal:absolute;mso-position-horizontal-relative:text;mso-position-vertical:absolute;mso-position-vertical-relative:text;v-text-anchor:top" o:gfxdata="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" stroked="f">
+              <v:shape w14:anchorId="6FF41439" id="_x0000_s1034" type="#_x0000_t202" style="position:absolute;left:0;text-align:left;margin-left:37.3pt;margin-top:53.1pt;width:162.7pt;height:36pt;z-index:-251662848;visibility:visible;mso-wrap-style:square;mso-wrap-distance-left:9pt;mso-wrap-distance-top:0;mso-wrap-distance-right:9pt;mso-wrap-distance-bottom:0;mso-position-horizontal:absolute;mso-position-horizontal-relative:text;mso-position-vertical:absolute;mso-position-vertical-relative:text;v-text-anchor:top" o:gfxdata="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" stroked="f">
                 <v:textbox inset="0,0,0,0">
                   <w:txbxContent>
                     <w:p>
@@ -5402,7 +5366,7 @@
                           <w:sz w:val="24"/>
                         </w:rPr>
                       </w:pPr>
-                      <w:bookmarkStart w:id="43" w:name="_Toc75728623"/>
+                      <w:bookmarkStart w:id="44" w:name="_Toc75728623"/>
                       <w:r>
                         <w:t xml:space="preserve">Figura </w:t>
                       </w:r>
@@ -5419,7 +5383,7 @@
                         <w:rPr>
                           <w:noProof/>
                         </w:rPr>
-                        <w:t>8</w:t>
+                        <w:t>6</w:t>
                       </w:r>
                       <w:r>
                         <w:fldChar w:fldCharType="end"/>
@@ -5427,7 +5391,7 @@
                       <w:r>
                         <w:t xml:space="preserve"> - Tela da fatura do cartão de crédito</w:t>
                       </w:r>
-                      <w:bookmarkEnd w:id="43"/>
+                      <w:bookmarkEnd w:id="44"/>
                     </w:p>
                   </w:txbxContent>
                 </v:textbox>
@@ -5442,7 +5406,7 @@
           <w:noProof/>
         </w:rPr>
         <w:drawing>
-          <wp:anchor distT="0" distB="0" distL="114300" distR="114300" simplePos="0" relativeHeight="251660288" behindDoc="1" locked="0" layoutInCell="1" allowOverlap="1" wp14:anchorId="2D800F91" wp14:editId="2B4C3AD7">
+          <wp:anchor distT="0" distB="0" distL="114300" distR="114300" simplePos="0" relativeHeight="251651584" behindDoc="1" locked="0" layoutInCell="1" allowOverlap="1" wp14:anchorId="2D800F91" wp14:editId="2B4C3AD7">
             <wp:simplePos x="0" y="0"/>
             <wp:positionH relativeFrom="column">
               <wp:posOffset>476250</wp:posOffset>
@@ -5465,7 +5429,7 @@
                     <pic:cNvPicPr/>
                   </pic:nvPicPr>
                   <pic:blipFill>
-                    <a:blip r:embed="rId23">
+                    <a:blip r:embed="rId22">
                       <a:extLst>
                         <a:ext uri="{28A0092B-C50C-407E-A947-70E740481C1C}">
                           <a14:useLocalDpi xmlns:a14="http://schemas.microsoft.com/office/drawing/2010/main" val="0"/>
@@ -5510,9 +5474,121 @@
           <w:szCs w:val="24"/>
         </w:rPr>
       </w:pPr>
-      <w:bookmarkStart w:id="44" w:name="_Ref498440918"/>
-      <w:bookmarkStart w:id="45" w:name="_Ref498440928"/>
-      <w:bookmarkStart w:id="46" w:name="_Toc75728697"/>
+      <w:bookmarkStart w:id="45" w:name="_Ref498440918"/>
+      <w:bookmarkStart w:id="46" w:name="_Ref498440928"/>
+      <w:bookmarkStart w:id="47" w:name="_Toc75728697"/>
+      <w:r>
+        <w:rPr>
+          <w:noProof/>
+        </w:rPr>
+        <mc:AlternateContent>
+          <mc:Choice Requires="wps">
+            <w:drawing>
+              <wp:anchor distT="0" distB="0" distL="114300" distR="114300" simplePos="0" relativeHeight="251652608" behindDoc="1" locked="0" layoutInCell="1" allowOverlap="1" wp14:anchorId="1A0776C1" wp14:editId="36CF8B27">
+                <wp:simplePos x="0" y="0"/>
+                <wp:positionH relativeFrom="column">
+                  <wp:posOffset>473710</wp:posOffset>
+                </wp:positionH>
+                <wp:positionV relativeFrom="paragraph">
+                  <wp:posOffset>5305587</wp:posOffset>
+                </wp:positionV>
+                <wp:extent cx="2066290" cy="635"/>
+                <wp:effectExtent l="0" t="0" r="0" b="6350"/>
+                <wp:wrapTight wrapText="bothSides">
+                  <wp:wrapPolygon edited="0">
+                    <wp:start x="0" y="0"/>
+                    <wp:lineTo x="0" y="19722"/>
+                    <wp:lineTo x="21308" y="19722"/>
+                    <wp:lineTo x="21308" y="0"/>
+                    <wp:lineTo x="0" y="0"/>
+                  </wp:wrapPolygon>
+                </wp:wrapTight>
+                <wp:docPr id="31" name="Caixa de Texto 31"/>
+                <wp:cNvGraphicFramePr/>
+                <a:graphic xmlns:a="http://schemas.openxmlformats.org/drawingml/2006/main">
+                  <a:graphicData uri="http://schemas.microsoft.com/office/word/2010/wordprocessingShape">
+                    <wps:wsp>
+                      <wps:cNvSpPr txBox="1"/>
+                      <wps:spPr>
+                        <a:xfrm>
+                          <a:off x="0" y="0"/>
+                          <a:ext cx="2066290" cy="635"/>
+                        </a:xfrm>
+                        <a:prstGeom prst="rect">
+                          <a:avLst/>
+                        </a:prstGeom>
+                        <a:solidFill>
+                          <a:prstClr val="white"/>
+                        </a:solidFill>
+                        <a:ln>
+                          <a:noFill/>
+                        </a:ln>
+                      </wps:spPr>
+                      <wps:txbx>
+                        <w:txbxContent>
+                          <w:p>
+                            <w:pPr>
+                              <w:pStyle w:val="Legenda"/>
+                              <w:rPr>
+                                <w:noProof/>
+                                <w:sz w:val="24"/>
+                              </w:rPr>
+                            </w:pPr>
+                            <w:r>
+                              <w:rPr>
+                                <w:b/>
+                              </w:rPr>
+                              <w:t xml:space="preserve">Fonte: </w:t>
+                            </w:r>
+                            <w:r>
+                              <w:t>Autoria própria.</w:t>
+                            </w:r>
+                          </w:p>
+                        </w:txbxContent>
+                      </wps:txbx>
+                      <wps:bodyPr rot="0" spcFirstLastPara="0" vertOverflow="overflow" horzOverflow="overflow" vert="horz" wrap="square" lIns="0" tIns="0" rIns="0" bIns="0" numCol="1" spcCol="0" rtlCol="0" fromWordArt="0" anchor="t" anchorCtr="0" forceAA="0" compatLnSpc="1">
+                        <a:prstTxWarp prst="textNoShape">
+                          <a:avLst/>
+                        </a:prstTxWarp>
+                        <a:spAutoFit/>
+                      </wps:bodyPr>
+                    </wps:wsp>
+                  </a:graphicData>
+                </a:graphic>
+              </wp:anchor>
+            </w:drawing>
+          </mc:Choice>
+          <mc:Fallback>
+            <w:pict>
+              <v:shape w14:anchorId="1A0776C1" id="Caixa de Texto 31" o:spid="_x0000_s1035" type="#_x0000_t202" style="position:absolute;margin-left:37.3pt;margin-top:417.75pt;width:162.7pt;height:.05pt;z-index:-251663872;visibility:visible;mso-wrap-style:square;mso-wrap-distance-left:9pt;mso-wrap-distance-top:0;mso-wrap-distance-right:9pt;mso-wrap-distance-bottom:0;mso-position-horizontal:absolute;mso-position-horizontal-relative:text;mso-position-vertical:absolute;mso-position-vertical-relative:text;v-text-anchor:top" o:gfxdata="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" stroked="f">
+                <v:textbox style="mso-fit-shape-to-text:t" inset="0,0,0,0">
+                  <w:txbxContent>
+                    <w:p>
+                      <w:pPr>
+                        <w:pStyle w:val="Legenda"/>
+                        <w:rPr>
+                          <w:noProof/>
+                          <w:sz w:val="24"/>
+                        </w:rPr>
+                      </w:pPr>
+                      <w:r>
+                        <w:rPr>
+                          <w:b/>
+                        </w:rPr>
+                        <w:t xml:space="preserve">Fonte: </w:t>
+                      </w:r>
+                      <w:r>
+                        <w:t>Autoria própria.</w:t>
+                      </w:r>
+                    </w:p>
+                  </w:txbxContent>
+                </v:textbox>
+                <w10:wrap type="tight"/>
+              </v:shape>
+            </w:pict>
+          </mc:Fallback>
+        </mc:AlternateContent>
+      </w:r>
       <w:r>
         <w:br w:type="page"/>
       </w:r>
@@ -5540,7 +5616,7 @@
         <mc:AlternateContent>
           <mc:Choice Requires="wps">
             <w:drawing>
-              <wp:anchor distT="0" distB="0" distL="114300" distR="114300" simplePos="0" relativeHeight="251681792" behindDoc="1" locked="0" layoutInCell="1" allowOverlap="1" wp14:anchorId="79120C1E" wp14:editId="5A08C627">
+              <wp:anchor distT="0" distB="0" distL="114300" distR="114300" simplePos="0" relativeHeight="251654656" behindDoc="1" locked="0" layoutInCell="1" allowOverlap="1" wp14:anchorId="79120C1E" wp14:editId="5A08C627">
                 <wp:simplePos x="0" y="0"/>
                 <wp:positionH relativeFrom="column">
                   <wp:posOffset>1220470</wp:posOffset>
@@ -5623,7 +5699,7 @@
           </mc:Choice>
           <mc:Fallback>
             <w:pict>
-              <v:shape id="_x0000_s1036" type="#_x0000_t202" style="position:absolute;left:0;text-align:left;margin-left:96.1pt;margin-top:114.2pt;width:158.95pt;height:36pt;z-index:-251634688;visibility:visible;mso-wrap-style:square;mso-wrap-distance-left:9pt;mso-wrap-distance-top:0;mso-wrap-distance-right:9pt;mso-wrap-distance-bottom:0;mso-position-horizontal:absolute;mso-position-horizontal-relative:text;mso-position-vertical:absolute;mso-position-vertical-relative:text;v-text-anchor:top" o:gfxdata="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" stroked="f">
+              <v:shape w14:anchorId="79120C1E" id="_x0000_s1036" type="#_x0000_t202" style="position:absolute;left:0;text-align:left;margin-left:96.1pt;margin-top:114.2pt;width:158.95pt;height:36pt;z-index:-251661824;visibility:visible;mso-wrap-style:square;mso-wrap-distance-left:9pt;mso-wrap-distance-top:0;mso-wrap-distance-right:9pt;mso-wrap-distance-bottom:0;mso-position-horizontal:absolute;mso-position-horizontal-relative:text;mso-position-vertical:absolute;mso-position-vertical-relative:text;v-text-anchor:top" o:gfxdata="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" stroked="f">
                 <v:textbox inset="0,0,0,0">
                   <w:txbxContent>
                     <w:p>
@@ -5679,7 +5755,7 @@
                     <pic:cNvPicPr/>
                   </pic:nvPicPr>
                   <pic:blipFill>
-                    <a:blip r:embed="rId24"/>
+                    <a:blip r:embed="rId23"/>
                     <a:stretch>
                       <a:fillRect/>
                     </a:stretch>
@@ -5711,7 +5787,7 @@
         <mc:AlternateContent>
           <mc:Choice Requires="wps">
             <w:drawing>
-              <wp:anchor distT="0" distB="0" distL="114300" distR="114300" simplePos="0" relativeHeight="251689984" behindDoc="1" locked="0" layoutInCell="1" allowOverlap="1" wp14:anchorId="1F49D431" wp14:editId="459E1A0F">
+              <wp:anchor distT="0" distB="0" distL="114300" distR="114300" simplePos="0" relativeHeight="251658752" behindDoc="1" locked="0" layoutInCell="1" allowOverlap="1" wp14:anchorId="1F49D431" wp14:editId="459E1A0F">
                 <wp:simplePos x="0" y="0"/>
                 <wp:positionH relativeFrom="column">
                   <wp:posOffset>1111885</wp:posOffset>
@@ -5762,10 +5838,13 @@
                               </w:rPr>
                             </w:pPr>
                             <w:r>
-                              <w:t>Fonte -</w:t>
+                              <w:rPr>
+                                <w:b/>
+                              </w:rPr>
+                              <w:t>Fonte:</w:t>
                             </w:r>
                             <w:r>
-                              <w:t xml:space="preserve"> Autoria própria dos autores</w:t>
+                              <w:t xml:space="preserve"> Autoria própria.</w:t>
                             </w:r>
                           </w:p>
                         </w:txbxContent>
@@ -5784,7 +5863,7 @@
           </mc:Choice>
           <mc:Fallback>
             <w:pict>
-              <v:shape id="_x0000_s1037" type="#_x0000_t202" style="position:absolute;left:0;text-align:left;margin-left:87.55pt;margin-top:6.8pt;width:158.95pt;height:.05pt;z-index:-251626496;visibility:visible;mso-wrap-style:square;mso-wrap-distance-left:9pt;mso-wrap-distance-top:0;mso-wrap-distance-right:9pt;mso-wrap-distance-bottom:0;mso-position-horizontal:absolute;mso-position-horizontal-relative:text;mso-position-vertical:absolute;mso-position-vertical-relative:text;v-text-anchor:top" o:gfxdata="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" stroked="f">
+              <v:shape w14:anchorId="1F49D431" id="_x0000_s1037" type="#_x0000_t202" style="position:absolute;left:0;text-align:left;margin-left:87.55pt;margin-top:6.8pt;width:158.95pt;height:.05pt;z-index:-251657728;visibility:visible;mso-wrap-style:square;mso-wrap-distance-left:9pt;mso-wrap-distance-top:0;mso-wrap-distance-right:9pt;mso-wrap-distance-bottom:0;mso-position-horizontal:absolute;mso-position-horizontal-relative:text;mso-position-vertical:absolute;mso-position-vertical-relative:text;v-text-anchor:top" o:gfxdata="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" stroked="f">
                 <v:textbox style="mso-fit-shape-to-text:t" inset="0,0,0,0">
                   <w:txbxContent>
                     <w:p>
@@ -5796,10 +5875,13 @@
                         </w:rPr>
                       </w:pPr>
                       <w:r>
-                        <w:t>Fonte -</w:t>
+                        <w:rPr>
+                          <w:b/>
+                        </w:rPr>
+                        <w:t>Fonte:</w:t>
                       </w:r>
                       <w:r>
-                        <w:t xml:space="preserve"> Autoria própria dos autores</w:t>
+                        <w:t xml:space="preserve"> Autoria própria.</w:t>
                       </w:r>
                     </w:p>
                   </w:txbxContent>
@@ -5820,7 +5902,7 @@
         <mc:AlternateContent>
           <mc:Choice Requires="wps">
             <w:drawing>
-              <wp:anchor distT="0" distB="0" distL="114300" distR="114300" simplePos="0" relativeHeight="251683840" behindDoc="1" locked="0" layoutInCell="1" allowOverlap="1" wp14:anchorId="1E04D7C0" wp14:editId="79DBBE24">
+              <wp:anchor distT="0" distB="0" distL="114300" distR="114300" simplePos="0" relativeHeight="251655680" behindDoc="1" locked="0" layoutInCell="1" allowOverlap="1" wp14:anchorId="1E04D7C0" wp14:editId="79DBBE24">
                 <wp:simplePos x="0" y="0"/>
                 <wp:positionH relativeFrom="column">
                   <wp:posOffset>1219835</wp:posOffset>
@@ -5895,7 +5977,7 @@
           </mc:Choice>
           <mc:Fallback>
             <w:pict>
-              <v:shape id="_x0000_s1038" type="#_x0000_t202" style="position:absolute;left:0;text-align:left;margin-left:96.05pt;margin-top:16.4pt;width:158.95pt;height:36pt;z-index:-251632640;visibility:visible;mso-wrap-style:square;mso-wrap-distance-left:9pt;mso-wrap-distance-top:0;mso-wrap-distance-right:9pt;mso-wrap-distance-bottom:0;mso-position-horizontal:absolute;mso-position-horizontal-relative:text;mso-position-vertical:absolute;mso-position-vertical-relative:text;v-text-anchor:top" o:gfxdata="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" stroked="f">
+              <v:shape w14:anchorId="1E04D7C0" id="_x0000_s1038" type="#_x0000_t202" style="position:absolute;left:0;text-align:left;margin-left:96.05pt;margin-top:16.4pt;width:158.95pt;height:36pt;z-index:-251660800;visibility:visible;mso-wrap-style:square;mso-wrap-distance-left:9pt;mso-wrap-distance-top:0;mso-wrap-distance-right:9pt;mso-wrap-distance-bottom:0;mso-position-horizontal:absolute;mso-position-horizontal-relative:text;mso-position-vertical:absolute;mso-position-vertical-relative:text;v-text-anchor:top" o:gfxdata="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" stroked="f">
                 <v:textbox inset="0,0,0,0">
                   <w:txbxContent>
                     <w:p>
@@ -5931,59 +6013,16 @@
         <w:rPr>
           <w:noProof/>
         </w:rPr>
-        <w:drawing>
-          <wp:inline distT="0" distB="0" distL="0" distR="0" wp14:anchorId="01F0763F" wp14:editId="7B10437E">
-            <wp:extent cx="3978234" cy="1505732"/>
-            <wp:effectExtent l="0" t="0" r="3810" b="0"/>
-            <wp:docPr id="9" name="Imagem 9"/>
-            <wp:cNvGraphicFramePr>
-              <a:graphicFrameLocks xmlns:a="http://schemas.openxmlformats.org/drawingml/2006/main" noChangeAspect="1"/>
-            </wp:cNvGraphicFramePr>
-            <a:graphic xmlns:a="http://schemas.openxmlformats.org/drawingml/2006/main">
-              <a:graphicData uri="http://schemas.openxmlformats.org/drawingml/2006/picture">
-                <pic:pic xmlns:pic="http://schemas.openxmlformats.org/drawingml/2006/picture">
-                  <pic:nvPicPr>
-                    <pic:cNvPr id="0" name=""/>
-                    <pic:cNvPicPr/>
-                  </pic:nvPicPr>
-                  <pic:blipFill>
-                    <a:blip r:embed="rId25"/>
-                    <a:stretch>
-                      <a:fillRect/>
-                    </a:stretch>
-                  </pic:blipFill>
-                  <pic:spPr>
-                    <a:xfrm>
-                      <a:off x="0" y="0"/>
-                      <a:ext cx="3975671" cy="1504762"/>
-                    </a:xfrm>
-                    <a:prstGeom prst="rect">
-                      <a:avLst/>
-                    </a:prstGeom>
-                  </pic:spPr>
-                </pic:pic>
-              </a:graphicData>
-            </a:graphic>
-          </wp:inline>
-        </w:drawing>
-      </w:r>
-    </w:p>
-    <w:p/>
-    <w:p>
-      <w:r>
-        <w:rPr>
-          <w:noProof/>
-        </w:rPr>
         <mc:AlternateContent>
           <mc:Choice Requires="wps">
             <w:drawing>
-              <wp:anchor distT="0" distB="0" distL="114300" distR="114300" simplePos="0" relativeHeight="251692032" behindDoc="1" locked="0" layoutInCell="1" allowOverlap="1" wp14:anchorId="3F3CB68F" wp14:editId="6BE21C4D">
+              <wp:anchor distT="0" distB="0" distL="114300" distR="114300" simplePos="0" relativeHeight="251660800" behindDoc="1" locked="0" layoutInCell="1" allowOverlap="1" wp14:anchorId="3F3CB68F" wp14:editId="484615A3">
                 <wp:simplePos x="0" y="0"/>
                 <wp:positionH relativeFrom="column">
                   <wp:posOffset>1111250</wp:posOffset>
                 </wp:positionH>
                 <wp:positionV relativeFrom="paragraph">
-                  <wp:posOffset>81915</wp:posOffset>
+                  <wp:posOffset>1584960</wp:posOffset>
                 </wp:positionV>
                 <wp:extent cx="2018665" cy="635"/>
                 <wp:effectExtent l="0" t="0" r="635" b="6350"/>
@@ -6028,10 +6067,16 @@
                               </w:rPr>
                             </w:pPr>
                             <w:r>
-                              <w:t>Fonte -</w:t>
+                              <w:rPr>
+                                <w:b/>
+                              </w:rPr>
+                              <w:t>Fonte:</w:t>
                             </w:r>
                             <w:r>
-                              <w:t xml:space="preserve"> Autoria própria dos autores</w:t>
+                              <w:t xml:space="preserve"> </w:t>
+                            </w:r>
+                            <w:r>
+                              <w:t>Autoria própria.</w:t>
                             </w:r>
                           </w:p>
                         </w:txbxContent>
@@ -6050,7 +6095,7 @@
           </mc:Choice>
           <mc:Fallback>
             <w:pict>
-              <v:shape id="_x0000_s1039" type="#_x0000_t202" style="position:absolute;left:0;text-align:left;margin-left:87.5pt;margin-top:6.45pt;width:158.95pt;height:.05pt;z-index:-251624448;visibility:visible;mso-wrap-style:square;mso-wrap-distance-left:9pt;mso-wrap-distance-top:0;mso-wrap-distance-right:9pt;mso-wrap-distance-bottom:0;mso-position-horizontal:absolute;mso-position-horizontal-relative:text;mso-position-vertical:absolute;mso-position-vertical-relative:text;v-text-anchor:top" o:gfxdata="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" stroked="f">
+              <v:shape w14:anchorId="3F3CB68F" id="_x0000_s1039" type="#_x0000_t202" style="position:absolute;left:0;text-align:left;margin-left:87.5pt;margin-top:124.8pt;width:158.95pt;height:.05pt;z-index:-251655680;visibility:visible;mso-wrap-style:square;mso-wrap-distance-left:9pt;mso-wrap-distance-top:0;mso-wrap-distance-right:9pt;mso-wrap-distance-bottom:0;mso-position-horizontal:absolute;mso-position-horizontal-relative:text;mso-position-vertical:absolute;mso-position-vertical-relative:text;v-text-anchor:top" o:gfxdata="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" stroked="f">
                 <v:textbox style="mso-fit-shape-to-text:t" inset="0,0,0,0">
                   <w:txbxContent>
                     <w:p>
@@ -6062,10 +6107,16 @@
                         </w:rPr>
                       </w:pPr>
                       <w:r>
-                        <w:t>Fonte -</w:t>
+                        <w:rPr>
+                          <w:b/>
+                        </w:rPr>
+                        <w:t>Fonte:</w:t>
                       </w:r>
                       <w:r>
-                        <w:t xml:space="preserve"> Autoria própria dos autores</w:t>
+                        <w:t xml:space="preserve"> </w:t>
+                      </w:r>
+                      <w:r>
+                        <w:t>Autoria própria.</w:t>
                       </w:r>
                     </w:p>
                   </w:txbxContent>
@@ -6076,7 +6127,49 @@
           </mc:Fallback>
         </mc:AlternateContent>
       </w:r>
-    </w:p>
+      <w:r>
+        <w:rPr>
+          <w:noProof/>
+        </w:rPr>
+        <w:drawing>
+          <wp:inline distT="0" distB="0" distL="0" distR="0" wp14:anchorId="01F0763F" wp14:editId="7B10437E">
+            <wp:extent cx="3978234" cy="1505732"/>
+            <wp:effectExtent l="0" t="0" r="3810" b="0"/>
+            <wp:docPr id="9" name="Imagem 9"/>
+            <wp:cNvGraphicFramePr>
+              <a:graphicFrameLocks xmlns:a="http://schemas.openxmlformats.org/drawingml/2006/main" noChangeAspect="1"/>
+            </wp:cNvGraphicFramePr>
+            <a:graphic xmlns:a="http://schemas.openxmlformats.org/drawingml/2006/main">
+              <a:graphicData uri="http://schemas.openxmlformats.org/drawingml/2006/picture">
+                <pic:pic xmlns:pic="http://schemas.openxmlformats.org/drawingml/2006/picture">
+                  <pic:nvPicPr>
+                    <pic:cNvPr id="0" name=""/>
+                    <pic:cNvPicPr/>
+                  </pic:nvPicPr>
+                  <pic:blipFill>
+                    <a:blip r:embed="rId24"/>
+                    <a:stretch>
+                      <a:fillRect/>
+                    </a:stretch>
+                  </pic:blipFill>
+                  <pic:spPr>
+                    <a:xfrm>
+                      <a:off x="0" y="0"/>
+                      <a:ext cx="3975671" cy="1504762"/>
+                    </a:xfrm>
+                    <a:prstGeom prst="rect">
+                      <a:avLst/>
+                    </a:prstGeom>
+                  </pic:spPr>
+                </pic:pic>
+              </a:graphicData>
+            </a:graphic>
+          </wp:inline>
+        </w:drawing>
+      </w:r>
+    </w:p>
+    <w:p/>
+    <w:p/>
     <w:p/>
     <w:p/>
     <w:p>
@@ -6088,7 +6181,7 @@
         <mc:AlternateContent>
           <mc:Choice Requires="wps">
             <w:drawing>
-              <wp:anchor distT="0" distB="0" distL="114300" distR="114300" simplePos="0" relativeHeight="251685888" behindDoc="1" locked="0" layoutInCell="1" allowOverlap="1" wp14:anchorId="0E7C9430" wp14:editId="4CEBA0A5">
+              <wp:anchor distT="0" distB="0" distL="114300" distR="114300" simplePos="0" relativeHeight="251656704" behindDoc="1" locked="0" layoutInCell="1" allowOverlap="1" wp14:anchorId="0E7C9430" wp14:editId="4CEBA0A5">
                 <wp:simplePos x="0" y="0"/>
                 <wp:positionH relativeFrom="column">
                   <wp:posOffset>1339215</wp:posOffset>
@@ -6144,15 +6237,7 @@
                               <w:t>12</w:t>
                             </w:r>
                             <w:r>
-                              <w:t xml:space="preserve"> – </w:t>
-                            </w:r>
-                            <w:proofErr w:type="gramStart"/>
-                            <w:r>
-                              <w:t>Menu</w:t>
-                            </w:r>
-                            <w:proofErr w:type="gramEnd"/>
-                            <w:r>
-                              <w:t xml:space="preserve"> de navegação</w:t>
+                              <w:t xml:space="preserve"> – Menu de navegação</w:t>
                             </w:r>
                           </w:p>
                         </w:txbxContent>
@@ -6171,7 +6256,7 @@
           </mc:Choice>
           <mc:Fallback>
             <w:pict>
-              <v:shape id="_x0000_s1040" type="#_x0000_t202" style="position:absolute;left:0;text-align:left;margin-left:105.45pt;margin-top:-36.4pt;width:158.95pt;height:36pt;z-index:-251630592;visibility:visible;mso-wrap-style:square;mso-wrap-distance-left:9pt;mso-wrap-distance-top:0;mso-wrap-distance-right:9pt;mso-wrap-distance-bottom:0;mso-position-horizontal:absolute;mso-position-horizontal-relative:text;mso-position-vertical:absolute;mso-position-vertical-relative:text;v-text-anchor:top" o:gfxdata="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" stroked="f">
+              <v:shape w14:anchorId="0E7C9430" id="_x0000_s1040" type="#_x0000_t202" style="position:absolute;left:0;text-align:left;margin-left:105.45pt;margin-top:-36.4pt;width:158.95pt;height:36pt;z-index:-251659776;visibility:visible;mso-wrap-style:square;mso-wrap-distance-left:9pt;mso-wrap-distance-top:0;mso-wrap-distance-right:9pt;mso-wrap-distance-bottom:0;mso-position-horizontal:absolute;mso-position-horizontal-relative:text;mso-position-vertical:absolute;mso-position-vertical-relative:text;v-text-anchor:top" o:gfxdata="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" stroked="f">
                 <v:textbox inset="0,0,0,0">
                   <w:txbxContent>
                     <w:p>
@@ -6188,15 +6273,7 @@
                         <w:t>12</w:t>
                       </w:r>
                       <w:r>
-                        <w:t xml:space="preserve"> – </w:t>
-                      </w:r>
-                      <w:proofErr w:type="gramStart"/>
-                      <w:r>
-                        <w:t>Menu</w:t>
-                      </w:r>
-                      <w:proofErr w:type="gramEnd"/>
-                      <w:r>
-                        <w:t xml:space="preserve"> de navegação</w:t>
+                        <w:t xml:space="preserve"> – Menu de navegação</w:t>
                       </w:r>
                     </w:p>
                   </w:txbxContent>
@@ -6227,7 +6304,7 @@
                     <pic:cNvPicPr/>
                   </pic:nvPicPr>
                   <pic:blipFill>
-                    <a:blip r:embed="rId26"/>
+                    <a:blip r:embed="rId25"/>
                     <a:stretch>
                       <a:fillRect/>
                     </a:stretch>
@@ -6256,7 +6333,7 @@
         <mc:AlternateContent>
           <mc:Choice Requires="wps">
             <w:drawing>
-              <wp:anchor distT="0" distB="0" distL="114300" distR="114300" simplePos="0" relativeHeight="251694080" behindDoc="1" locked="0" layoutInCell="1" allowOverlap="1" wp14:anchorId="635A2A3B" wp14:editId="01368362">
+              <wp:anchor distT="0" distB="0" distL="114300" distR="114300" simplePos="0" relativeHeight="251661824" behindDoc="1" locked="0" layoutInCell="1" allowOverlap="1" wp14:anchorId="635A2A3B" wp14:editId="01368362">
                 <wp:simplePos x="0" y="0"/>
                 <wp:positionH relativeFrom="column">
                   <wp:posOffset>1122680</wp:posOffset>
@@ -6307,10 +6384,22 @@
                               </w:rPr>
                             </w:pPr>
                             <w:r>
-                              <w:t>Fonte -</w:t>
+                              <w:rPr>
+                                <w:b/>
+                              </w:rPr>
+                              <w:t>Fonte</w:t>
                             </w:r>
                             <w:r>
-                              <w:t xml:space="preserve"> Autoria própria dos autores</w:t>
+                              <w:rPr>
+                                <w:b/>
+                              </w:rPr>
+                              <w:t>:</w:t>
+                            </w:r>
+                            <w:r>
+                              <w:t xml:space="preserve"> </w:t>
+                            </w:r>
+                            <w:r>
+                              <w:t>Autoria própria.</w:t>
                             </w:r>
                           </w:p>
                         </w:txbxContent>
@@ -6329,7 +6418,7 @@
           </mc:Choice>
           <mc:Fallback>
             <w:pict>
-              <v:shape id="_x0000_s1041" type="#_x0000_t202" style="position:absolute;left:0;text-align:left;margin-left:88.4pt;margin-top:14.15pt;width:158.95pt;height:.05pt;z-index:-251622400;visibility:visible;mso-wrap-style:square;mso-wrap-distance-left:9pt;mso-wrap-distance-top:0;mso-wrap-distance-right:9pt;mso-wrap-distance-bottom:0;mso-position-horizontal:absolute;mso-position-horizontal-relative:text;mso-position-vertical:absolute;mso-position-vertical-relative:text;v-text-anchor:top" o:gfxdata="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" stroked="f">
+              <v:shape w14:anchorId="635A2A3B" id="_x0000_s1041" type="#_x0000_t202" style="position:absolute;left:0;text-align:left;margin-left:88.4pt;margin-top:14.15pt;width:158.95pt;height:.05pt;z-index:-251654656;visibility:visible;mso-wrap-style:square;mso-wrap-distance-left:9pt;mso-wrap-distance-top:0;mso-wrap-distance-right:9pt;mso-wrap-distance-bottom:0;mso-position-horizontal:absolute;mso-position-horizontal-relative:text;mso-position-vertical:absolute;mso-position-vertical-relative:text;v-text-anchor:top" o:gfxdata="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" stroked="f">
                 <v:textbox style="mso-fit-shape-to-text:t" inset="0,0,0,0">
                   <w:txbxContent>
                     <w:p>
@@ -6341,10 +6430,22 @@
                         </w:rPr>
                       </w:pPr>
                       <w:r>
-                        <w:t>Fonte -</w:t>
+                        <w:rPr>
+                          <w:b/>
+                        </w:rPr>
+                        <w:t>Fonte</w:t>
                       </w:r>
                       <w:r>
-                        <w:t xml:space="preserve"> Autoria própria dos autores</w:t>
+                        <w:rPr>
+                          <w:b/>
+                        </w:rPr>
+                        <w:t>:</w:t>
+                      </w:r>
+                      <w:r>
+                        <w:t xml:space="preserve"> </w:t>
+                      </w:r>
+                      <w:r>
+                        <w:t>Autoria própria.</w:t>
                       </w:r>
                     </w:p>
                   </w:txbxContent>
@@ -6366,7 +6467,7 @@
         <mc:AlternateContent>
           <mc:Choice Requires="wps">
             <w:drawing>
-              <wp:anchor distT="0" distB="0" distL="114300" distR="114300" simplePos="0" relativeHeight="251687936" behindDoc="1" locked="0" layoutInCell="1" allowOverlap="1" wp14:anchorId="391E317E" wp14:editId="11971FD7">
+              <wp:anchor distT="0" distB="0" distL="114300" distR="114300" simplePos="0" relativeHeight="251657728" behindDoc="1" locked="0" layoutInCell="1" allowOverlap="1" wp14:anchorId="391E317E" wp14:editId="11971FD7">
                 <wp:simplePos x="0" y="0"/>
                 <wp:positionH relativeFrom="column">
                   <wp:posOffset>1339215</wp:posOffset>
@@ -6427,7 +6528,6 @@
                             <w:r>
                               <w:t>–</w:t>
                             </w:r>
-                            <w:proofErr w:type="gramStart"/>
                             <w:r>
                               <w:t xml:space="preserve"> </w:t>
                             </w:r>
@@ -6435,7 +6535,6 @@
                               <w:t xml:space="preserve"> </w:t>
                             </w:r>
                             <w:proofErr w:type="spellStart"/>
-                            <w:proofErr w:type="gramEnd"/>
                             <w:r>
                               <w:t>Card</w:t>
                             </w:r>
@@ -6460,7 +6559,7 @@
           </mc:Choice>
           <mc:Fallback>
             <w:pict>
-              <v:shape id="_x0000_s1042" type="#_x0000_t202" style="position:absolute;left:0;text-align:left;margin-left:105.45pt;margin-top:1.15pt;width:158.95pt;height:36pt;z-index:-251628544;visibility:visible;mso-wrap-style:square;mso-wrap-distance-left:9pt;mso-wrap-distance-top:0;mso-wrap-distance-right:9pt;mso-wrap-distance-bottom:0;mso-position-horizontal:absolute;mso-position-horizontal-relative:text;mso-position-vertical:absolute;mso-position-vertical-relative:text;v-text-anchor:top" o:gfxdata="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" stroked="f">
+              <v:shape w14:anchorId="391E317E" id="_x0000_s1042" type="#_x0000_t202" style="position:absolute;left:0;text-align:left;margin-left:105.45pt;margin-top:1.15pt;width:158.95pt;height:36pt;z-index:-251658752;visibility:visible;mso-wrap-style:square;mso-wrap-distance-left:9pt;mso-wrap-distance-top:0;mso-wrap-distance-right:9pt;mso-wrap-distance-bottom:0;mso-position-horizontal:absolute;mso-position-horizontal-relative:text;mso-position-vertical:absolute;mso-position-vertical-relative:text;v-text-anchor:top" o:gfxdata="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" stroked="f">
                 <v:textbox inset="0,0,0,0">
                   <w:txbxContent>
                     <w:p>
@@ -6482,7 +6581,6 @@
                       <w:r>
                         <w:t>–</w:t>
                       </w:r>
-                      <w:proofErr w:type="gramStart"/>
                       <w:r>
                         <w:t xml:space="preserve"> </w:t>
                       </w:r>
@@ -6490,7 +6588,6 @@
                         <w:t xml:space="preserve"> </w:t>
                       </w:r>
                       <w:proofErr w:type="spellStart"/>
-                      <w:proofErr w:type="gramEnd"/>
                       <w:r>
                         <w:t>Card</w:t>
                       </w:r>
@@ -6517,7 +6614,7 @@
         <mc:AlternateContent>
           <mc:Choice Requires="wps">
             <w:drawing>
-              <wp:anchor distT="0" distB="0" distL="114300" distR="114300" simplePos="0" relativeHeight="251696128" behindDoc="1" locked="0" layoutInCell="1" allowOverlap="1" wp14:anchorId="0D96B2B6" wp14:editId="27EA7176">
+              <wp:anchor distT="0" distB="0" distL="114300" distR="114300" simplePos="0" relativeHeight="251662848" behindDoc="1" locked="0" layoutInCell="1" allowOverlap="1" wp14:anchorId="0D96B2B6" wp14:editId="27EA7176">
                 <wp:simplePos x="0" y="0"/>
                 <wp:positionH relativeFrom="column">
                   <wp:posOffset>1123950</wp:posOffset>
@@ -6568,10 +6665,13 @@
                               </w:rPr>
                             </w:pPr>
                             <w:r>
-                              <w:t>Fonte -</w:t>
+                              <w:rPr>
+                                <w:b/>
+                              </w:rPr>
+                              <w:t>Fonte:</w:t>
                             </w:r>
                             <w:r>
-                              <w:t xml:space="preserve"> Autoria própria dos autores</w:t>
+                              <w:t xml:space="preserve"> Autoria própria.</w:t>
                             </w:r>
                           </w:p>
                         </w:txbxContent>
@@ -6590,7 +6690,7 @@
           </mc:Choice>
           <mc:Fallback>
             <w:pict>
-              <v:shape id="_x0000_s1043" type="#_x0000_t202" style="position:absolute;left:0;text-align:left;margin-left:88.5pt;margin-top:511.75pt;width:158.95pt;height:.05pt;z-index:-251620352;visibility:visible;mso-wrap-style:square;mso-wrap-distance-left:9pt;mso-wrap-distance-top:0;mso-wrap-distance-right:9pt;mso-wrap-distance-bottom:0;mso-position-horizontal:absolute;mso-position-horizontal-relative:text;mso-position-vertical:absolute;mso-position-vertical-relative:text;v-text-anchor:top" o:gfxdata="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" stroked="f">
+              <v:shape w14:anchorId="0D96B2B6" id="_x0000_s1043" type="#_x0000_t202" style="position:absolute;left:0;text-align:left;margin-left:88.5pt;margin-top:511.75pt;width:158.95pt;height:.05pt;z-index:-251653632;visibility:visible;mso-wrap-style:square;mso-wrap-distance-left:9pt;mso-wrap-distance-top:0;mso-wrap-distance-right:9pt;mso-wrap-distance-bottom:0;mso-position-horizontal:absolute;mso-position-horizontal-relative:text;mso-position-vertical:absolute;mso-position-vertical-relative:text;v-text-anchor:top" o:gfxdata="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" stroked="f">
                 <v:textbox style="mso-fit-shape-to-text:t" inset="0,0,0,0">
                   <w:txbxContent>
                     <w:p>
@@ -6602,10 +6702,13 @@
                         </w:rPr>
                       </w:pPr>
                       <w:r>
-                        <w:t>Fonte -</w:t>
+                        <w:rPr>
+                          <w:b/>
+                        </w:rPr>
+                        <w:t>Fonte:</w:t>
                       </w:r>
                       <w:r>
-                        <w:t xml:space="preserve"> Autoria própria dos autores</w:t>
+                        <w:t xml:space="preserve"> Autoria própria.</w:t>
                       </w:r>
                     </w:p>
                   </w:txbxContent>
@@ -6636,7 +6739,7 @@
                     <pic:cNvPicPr/>
                   </pic:nvPicPr>
                   <pic:blipFill>
-                    <a:blip r:embed="rId27"/>
+                    <a:blip r:embed="rId26"/>
                     <a:stretch>
                       <a:fillRect/>
                     </a:stretch>
@@ -6681,18 +6784,18 @@
         <w:lastRenderedPageBreak/>
         <w:t>Construção da plataforma</w:t>
       </w:r>
-      <w:bookmarkEnd w:id="44"/>
       <w:bookmarkEnd w:id="45"/>
       <w:bookmarkEnd w:id="46"/>
+      <w:bookmarkEnd w:id="47"/>
     </w:p>
     <w:p>
       <w:pPr>
         <w:pStyle w:val="Ttulo2"/>
       </w:pPr>
-      <w:bookmarkStart w:id="47" w:name="_Toc494119533"/>
-      <w:bookmarkStart w:id="48" w:name="_Ref497413463"/>
-      <w:bookmarkStart w:id="49" w:name="_Ref498089396"/>
-      <w:bookmarkStart w:id="50" w:name="_Toc75728698"/>
+      <w:bookmarkStart w:id="48" w:name="_Toc494119533"/>
+      <w:bookmarkStart w:id="49" w:name="_Ref497413463"/>
+      <w:bookmarkStart w:id="50" w:name="_Ref498089396"/>
+      <w:bookmarkStart w:id="51" w:name="_Toc75728698"/>
       <w:r>
         <w:t>Tecnologias Utilizadas</w:t>
       </w:r>
@@ -6811,21 +6914,19 @@
       <w:r>
         <w:t>Ferramentas utilizadas</w:t>
       </w:r>
-      <w:bookmarkEnd w:id="47"/>
       <w:bookmarkEnd w:id="48"/>
       <w:bookmarkEnd w:id="49"/>
       <w:bookmarkEnd w:id="50"/>
+      <w:bookmarkEnd w:id="51"/>
     </w:p>
     <w:p>
       <w:pPr>
         <w:pStyle w:val="Ttulo2"/>
       </w:pPr>
-      <w:bookmarkStart w:id="51" w:name="_GoBack"/>
       <w:r>
         <w:t>Trello</w:t>
       </w:r>
     </w:p>
-    <w:bookmarkEnd w:id="51"/>
     <w:p>
       <w:r>
         <w:t xml:space="preserve">O </w:t>
@@ -6884,15 +6985,21 @@
       </w:r>
       <w:proofErr w:type="spellEnd"/>
       <w:r>
-        <w:t xml:space="preserve"> e angular sejam criado, serão utilizadas ferramentas de desenvolvimento integradas, tais como Visual Studio, </w:t>
+        <w:t xml:space="preserve"> e angular sejam </w:t>
+      </w:r>
+      <w:proofErr w:type="gramStart"/>
+      <w:r>
+        <w:t>criado</w:t>
+      </w:r>
+      <w:proofErr w:type="gramEnd"/>
+      <w:r>
+        <w:t xml:space="preserve">, serão utilizadas ferramentas de desenvolvimento integradas, tais como Visual Studio, </w:t>
       </w:r>
       <w:proofErr w:type="spellStart"/>
-      <w:proofErr w:type="gramStart"/>
       <w:r>
         <w:t>PyCharm</w:t>
       </w:r>
       <w:proofErr w:type="spellEnd"/>
-      <w:proofErr w:type="gramEnd"/>
       <w:r>
         <w:t xml:space="preserve"> e </w:t>
       </w:r>
@@ -6929,15 +7036,7 @@
     </w:p>
     <w:p>
       <w:r>
-        <w:t xml:space="preserve">12/06/2021 até 11/07/2021 – Desenvolvimento de atividades da Sprint </w:t>
-      </w:r>
-      <w:proofErr w:type="gramStart"/>
-      <w:r>
-        <w:t>1</w:t>
-      </w:r>
-      <w:proofErr w:type="gramEnd"/>
-      <w:r>
-        <w:t>.</w:t>
+        <w:t>12/06/2021 até 11/07/2021 – Desenvolvimento de atividades da Sprint 1.</w:t>
       </w:r>
     </w:p>
     <w:p>
@@ -7131,15 +7230,7 @@
     </w:p>
     <w:p>
       <w:r>
-        <w:t xml:space="preserve">12/07/2021 até 25/07/2021 – Desenvolvimento de atividades da Sprint </w:t>
-      </w:r>
-      <w:proofErr w:type="gramStart"/>
-      <w:r>
-        <w:t>2</w:t>
-      </w:r>
-      <w:proofErr w:type="gramEnd"/>
-      <w:r>
-        <w:t>.</w:t>
+        <w:t>12/07/2021 até 25/07/2021 – Desenvolvimento de atividades da Sprint 2.</w:t>
       </w:r>
     </w:p>
     <w:p>
@@ -7275,11 +7366,9 @@
       <w:r>
         <w:t xml:space="preserve">26/07/2021 até 08/08/2021 – Desenvolvimento de atividades da Sprint </w:t>
       </w:r>
-      <w:proofErr w:type="gramStart"/>
       <w:r>
         <w:t>3</w:t>
       </w:r>
-      <w:proofErr w:type="gramEnd"/>
       <w:r>
         <w:t>.</w:t>
       </w:r>
@@ -7413,11 +7502,9 @@
       <w:r>
         <w:t xml:space="preserve">– Desenvolvimento de atividades da Sprint </w:t>
       </w:r>
-      <w:proofErr w:type="gramStart"/>
       <w:r>
         <w:t>4</w:t>
       </w:r>
-      <w:proofErr w:type="gramEnd"/>
       <w:r>
         <w:t>.</w:t>
       </w:r>
@@ -7534,11 +7621,9 @@
       <w:r>
         <w:t xml:space="preserve">05/09/2021 – Desenvolvimento de atividades da Sprint </w:t>
       </w:r>
-      <w:proofErr w:type="gramStart"/>
       <w:r>
         <w:t>5</w:t>
       </w:r>
-      <w:proofErr w:type="gramEnd"/>
       <w:r>
         <w:t>.</w:t>
       </w:r>
@@ -7710,7 +7795,7 @@
 </file>
 
 <file path=word/endnotes.xml><?xml version="1.0" encoding="utf-8"?>
-<w:endnotes xmlns:wpc="http://schemas.microsoft.com/office/word/2010/wordprocessingCanvas" xmlns:mc="http://schemas.openxmlformats.org/markup-compatibility/2006" xmlns:o="urn:schemas-microsoft-com:office:office" xmlns:r="http://schemas.openxmlformats.org/officeDocument/2006/relationships" xmlns:m="http://schemas.openxmlformats.org/officeDocument/2006/math" xmlns:v="urn:schemas-microsoft-com:vml" xmlns:wp14="http://schemas.microsoft.com/office/word/2010/wordprocessingDrawing" xmlns:wp="http://schemas.openxmlformats.org/drawingml/2006/wordprocessingDrawing" xmlns:w10="urn:schemas-microsoft-com:office:word" xmlns:w="http://schemas.openxmlformats.org/wordprocessingml/2006/main" xmlns:w14="http://schemas.microsoft.com/office/word/2010/wordml" xmlns:wpg="http://schemas.microsoft.com/office/word/2010/wordprocessingGroup" xmlns:wpi="http://schemas.microsoft.com/office/word/2010/wordprocessingInk" xmlns:wne="http://schemas.microsoft.com/office/word/2006/wordml" xmlns:wps="http://schemas.microsoft.com/office/word/2010/wordprocessingShape" mc:Ignorable="w14 wp14">
+<w:endnotes xmlns:wpc="http://schemas.microsoft.com/office/word/2010/wordprocessingCanvas" xmlns:cx="http://schemas.microsoft.com/office/drawing/2014/chartex" xmlns:cx1="http://schemas.microsoft.com/office/drawing/2015/9/8/chartex" xmlns:mc="http://schemas.openxmlformats.org/markup-compatibility/2006" xmlns:o="urn:schemas-microsoft-com:office:office" xmlns:r="http://schemas.openxmlformats.org/officeDocument/2006/relationships" xmlns:m="http://schemas.openxmlformats.org/officeDocument/2006/math" xmlns:v="urn:schemas-microsoft-com:vml" xmlns:wp14="http://schemas.microsoft.com/office/word/2010/wordprocessingDrawing" xmlns:wp="http://schemas.openxmlformats.org/drawingml/2006/wordprocessingDrawing" xmlns:w10="urn:schemas-microsoft-com:office:word" xmlns:w="http://schemas.openxmlformats.org/wordprocessingml/2006/main" xmlns:w14="http://schemas.microsoft.com/office/word/2010/wordml" xmlns:w15="http://schemas.microsoft.com/office/word/2012/wordml" xmlns:w16se="http://schemas.microsoft.com/office/word/2015/wordml/symex" xmlns:wpg="http://schemas.microsoft.com/office/word/2010/wordprocessingGroup" xmlns:wpi="http://schemas.microsoft.com/office/word/2010/wordprocessingInk" xmlns:wne="http://schemas.microsoft.com/office/word/2006/wordml" xmlns:wps="http://schemas.microsoft.com/office/word/2010/wordprocessingShape" mc:Ignorable="w14 w15 w16se wp14">
   <w:endnote w:type="separator" w:id="-1">
     <w:p>
       <w:pPr>
@@ -7735,7 +7820,7 @@
 </file>
 
 <file path=word/footer1.xml><?xml version="1.0" encoding="utf-8"?>
-<w:ftr xmlns:wpc="http://schemas.microsoft.com/office/word/2010/wordprocessingCanvas" xmlns:mc="http://schemas.openxmlformats.org/markup-compatibility/2006" xmlns:o="urn:schemas-microsoft-com:office:office" xmlns:r="http://schemas.openxmlformats.org/officeDocument/2006/relationships" xmlns:m="http://schemas.openxmlformats.org/officeDocument/2006/math" xmlns:v="urn:schemas-microsoft-com:vml" xmlns:wp14="http://schemas.microsoft.com/office/word/2010/wordprocessingDrawing" xmlns:wp="http://schemas.openxmlformats.org/drawingml/2006/wordprocessingDrawing" xmlns:w10="urn:schemas-microsoft-com:office:word" xmlns:w="http://schemas.openxmlformats.org/wordprocessingml/2006/main" xmlns:w14="http://schemas.microsoft.com/office/word/2010/wordml" xmlns:wpg="http://schemas.microsoft.com/office/word/2010/wordprocessingGroup" xmlns:wpi="http://schemas.microsoft.com/office/word/2010/wordprocessingInk" xmlns:wne="http://schemas.microsoft.com/office/word/2006/wordml" xmlns:wps="http://schemas.microsoft.com/office/word/2010/wordprocessingShape" mc:Ignorable="w14 wp14">
+<w:ftr xmlns:wpc="http://schemas.microsoft.com/office/word/2010/wordprocessingCanvas" xmlns:cx="http://schemas.microsoft.com/office/drawing/2014/chartex" xmlns:cx1="http://schemas.microsoft.com/office/drawing/2015/9/8/chartex" xmlns:mc="http://schemas.openxmlformats.org/markup-compatibility/2006" xmlns:o="urn:schemas-microsoft-com:office:office" xmlns:r="http://schemas.openxmlformats.org/officeDocument/2006/relationships" xmlns:m="http://schemas.openxmlformats.org/officeDocument/2006/math" xmlns:v="urn:schemas-microsoft-com:vml" xmlns:wp14="http://schemas.microsoft.com/office/word/2010/wordprocessingDrawing" xmlns:wp="http://schemas.openxmlformats.org/drawingml/2006/wordprocessingDrawing" xmlns:w10="urn:schemas-microsoft-com:office:word" xmlns:w="http://schemas.openxmlformats.org/wordprocessingml/2006/main" xmlns:w14="http://schemas.microsoft.com/office/word/2010/wordml" xmlns:w15="http://schemas.microsoft.com/office/word/2012/wordml" xmlns:w16se="http://schemas.microsoft.com/office/word/2015/wordml/symex" xmlns:wpg="http://schemas.microsoft.com/office/word/2010/wordprocessingGroup" xmlns:wpi="http://schemas.microsoft.com/office/word/2010/wordprocessingInk" xmlns:wne="http://schemas.microsoft.com/office/word/2006/wordml" xmlns:wps="http://schemas.microsoft.com/office/word/2010/wordprocessingShape" mc:Ignorable="w14 w15 w16se wp14">
   <w:p>
     <w:pPr>
       <w:pStyle w:val="Rodap"/>
@@ -7746,7 +7831,7 @@
 </file>
 
 <file path=word/footnotes.xml><?xml version="1.0" encoding="utf-8"?>
-<w:footnotes xmlns:wpc="http://schemas.microsoft.com/office/word/2010/wordprocessingCanvas" xmlns:mc="http://schemas.openxmlformats.org/markup-compatibility/2006" xmlns:o="urn:schemas-microsoft-com:office:office" xmlns:r="http://schemas.openxmlformats.org/officeDocument/2006/relationships" xmlns:m="http://schemas.openxmlformats.org/officeDocument/2006/math" xmlns:v="urn:schemas-microsoft-com:vml" xmlns:wp14="http://schemas.microsoft.com/office/word/2010/wordprocessingDrawing" xmlns:wp="http://schemas.openxmlformats.org/drawingml/2006/wordprocessingDrawing" xmlns:w10="urn:schemas-microsoft-com:office:word" xmlns:w="http://schemas.openxmlformats.org/wordprocessingml/2006/main" xmlns:w14="http://schemas.microsoft.com/office/word/2010/wordml" xmlns:wpg="http://schemas.microsoft.com/office/word/2010/wordprocessingGroup" xmlns:wpi="http://schemas.microsoft.com/office/word/2010/wordprocessingInk" xmlns:wne="http://schemas.microsoft.com/office/word/2006/wordml" xmlns:wps="http://schemas.microsoft.com/office/word/2010/wordprocessingShape" mc:Ignorable="w14 wp14">
+<w:footnotes xmlns:wpc="http://schemas.microsoft.com/office/word/2010/wordprocessingCanvas" xmlns:cx="http://schemas.microsoft.com/office/drawing/2014/chartex" xmlns:cx1="http://schemas.microsoft.com/office/drawing/2015/9/8/chartex" xmlns:mc="http://schemas.openxmlformats.org/markup-compatibility/2006" xmlns:o="urn:schemas-microsoft-com:office:office" xmlns:r="http://schemas.openxmlformats.org/officeDocument/2006/relationships" xmlns:m="http://schemas.openxmlformats.org/officeDocument/2006/math" xmlns:v="urn:schemas-microsoft-com:vml" xmlns:wp14="http://schemas.microsoft.com/office/word/2010/wordprocessingDrawing" xmlns:wp="http://schemas.openxmlformats.org/drawingml/2006/wordprocessingDrawing" xmlns:w10="urn:schemas-microsoft-com:office:word" xmlns:w="http://schemas.openxmlformats.org/wordprocessingml/2006/main" xmlns:w14="http://schemas.microsoft.com/office/word/2010/wordml" xmlns:w15="http://schemas.microsoft.com/office/word/2012/wordml" xmlns:w16se="http://schemas.microsoft.com/office/word/2015/wordml/symex" xmlns:wpg="http://schemas.microsoft.com/office/word/2010/wordprocessingGroup" xmlns:wpi="http://schemas.microsoft.com/office/word/2010/wordprocessingInk" xmlns:wne="http://schemas.microsoft.com/office/word/2006/wordml" xmlns:wps="http://schemas.microsoft.com/office/word/2010/wordprocessingShape" mc:Ignorable="w14 w15 w16se wp14">
   <w:footnote w:type="separator" w:id="-1">
     <w:p>
       <w:pPr>
@@ -7771,7 +7856,7 @@
 </file>
 
 <file path=word/header1.xml><?xml version="1.0" encoding="utf-8"?>
-<w:hdr xmlns:wpc="http://schemas.microsoft.com/office/word/2010/wordprocessingCanvas" xmlns:mc="http://schemas.openxmlformats.org/markup-compatibility/2006" xmlns:o="urn:schemas-microsoft-com:office:office" xmlns:r="http://schemas.openxmlformats.org/officeDocument/2006/relationships" xmlns:m="http://schemas.openxmlformats.org/officeDocument/2006/math" xmlns:v="urn:schemas-microsoft-com:vml" xmlns:wp14="http://schemas.microsoft.com/office/word/2010/wordprocessingDrawing" xmlns:wp="http://schemas.openxmlformats.org/drawingml/2006/wordprocessingDrawing" xmlns:w10="urn:schemas-microsoft-com:office:word" xmlns:w="http://schemas.openxmlformats.org/wordprocessingml/2006/main" xmlns:w14="http://schemas.microsoft.com/office/word/2010/wordml" xmlns:wpg="http://schemas.microsoft.com/office/word/2010/wordprocessingGroup" xmlns:wpi="http://schemas.microsoft.com/office/word/2010/wordprocessingInk" xmlns:wne="http://schemas.microsoft.com/office/word/2006/wordml" xmlns:wps="http://schemas.microsoft.com/office/word/2010/wordprocessingShape" mc:Ignorable="w14 wp14">
+<w:hdr xmlns:wpc="http://schemas.microsoft.com/office/word/2010/wordprocessingCanvas" xmlns:cx="http://schemas.microsoft.com/office/drawing/2014/chartex" xmlns:cx1="http://schemas.microsoft.com/office/drawing/2015/9/8/chartex" xmlns:mc="http://schemas.openxmlformats.org/markup-compatibility/2006" xmlns:o="urn:schemas-microsoft-com:office:office" xmlns:r="http://schemas.openxmlformats.org/officeDocument/2006/relationships" xmlns:m="http://schemas.openxmlformats.org/officeDocument/2006/math" xmlns:v="urn:schemas-microsoft-com:vml" xmlns:wp14="http://schemas.microsoft.com/office/word/2010/wordprocessingDrawing" xmlns:wp="http://schemas.openxmlformats.org/drawingml/2006/wordprocessingDrawing" xmlns:w10="urn:schemas-microsoft-com:office:word" xmlns:w="http://schemas.openxmlformats.org/wordprocessingml/2006/main" xmlns:w14="http://schemas.microsoft.com/office/word/2010/wordml" xmlns:w15="http://schemas.microsoft.com/office/word/2012/wordml" xmlns:w16se="http://schemas.microsoft.com/office/word/2015/wordml/symex" xmlns:wpg="http://schemas.microsoft.com/office/word/2010/wordprocessingGroup" xmlns:wpi="http://schemas.microsoft.com/office/word/2010/wordprocessingInk" xmlns:wne="http://schemas.microsoft.com/office/word/2006/wordml" xmlns:wps="http://schemas.microsoft.com/office/word/2010/wordprocessingShape" mc:Ignorable="w14 w15 w16se wp14">
   <w:p>
     <w:pPr>
       <w:pStyle w:val="Cabealho"/>
@@ -7834,7 +7919,7 @@
 </file>
 
 <file path=word/header2.xml><?xml version="1.0" encoding="utf-8"?>
-<w:hdr xmlns:wpc="http://schemas.microsoft.com/office/word/2010/wordprocessingCanvas" xmlns:mc="http://schemas.openxmlformats.org/markup-compatibility/2006" xmlns:o="urn:schemas-microsoft-com:office:office" xmlns:r="http://schemas.openxmlformats.org/officeDocument/2006/relationships" xmlns:m="http://schemas.openxmlformats.org/officeDocument/2006/math" xmlns:v="urn:schemas-microsoft-com:vml" xmlns:wp14="http://schemas.microsoft.com/office/word/2010/wordprocessingDrawing" xmlns:wp="http://schemas.openxmlformats.org/drawingml/2006/wordprocessingDrawing" xmlns:w10="urn:schemas-microsoft-com:office:word" xmlns:w="http://schemas.openxmlformats.org/wordprocessingml/2006/main" xmlns:w14="http://schemas.microsoft.com/office/word/2010/wordml" xmlns:wpg="http://schemas.microsoft.com/office/word/2010/wordprocessingGroup" xmlns:wpi="http://schemas.microsoft.com/office/word/2010/wordprocessingInk" xmlns:wne="http://schemas.microsoft.com/office/word/2006/wordml" xmlns:wps="http://schemas.microsoft.com/office/word/2010/wordprocessingShape" mc:Ignorable="w14 wp14">
+<w:hdr xmlns:wpc="http://schemas.microsoft.com/office/word/2010/wordprocessingCanvas" xmlns:cx="http://schemas.microsoft.com/office/drawing/2014/chartex" xmlns:cx1="http://schemas.microsoft.com/office/drawing/2015/9/8/chartex" xmlns:mc="http://schemas.openxmlformats.org/markup-compatibility/2006" xmlns:o="urn:schemas-microsoft-com:office:office" xmlns:r="http://schemas.openxmlformats.org/officeDocument/2006/relationships" xmlns:m="http://schemas.openxmlformats.org/officeDocument/2006/math" xmlns:v="urn:schemas-microsoft-com:vml" xmlns:wp14="http://schemas.microsoft.com/office/word/2010/wordprocessingDrawing" xmlns:wp="http://schemas.openxmlformats.org/drawingml/2006/wordprocessingDrawing" xmlns:w10="urn:schemas-microsoft-com:office:word" xmlns:w="http://schemas.openxmlformats.org/wordprocessingml/2006/main" xmlns:w14="http://schemas.microsoft.com/office/word/2010/wordml" xmlns:w15="http://schemas.microsoft.com/office/word/2012/wordml" xmlns:w16se="http://schemas.microsoft.com/office/word/2015/wordml/symex" xmlns:wpg="http://schemas.microsoft.com/office/word/2010/wordprocessingGroup" xmlns:wpi="http://schemas.microsoft.com/office/word/2010/wordprocessingInk" xmlns:wne="http://schemas.microsoft.com/office/word/2006/wordml" xmlns:wps="http://schemas.microsoft.com/office/word/2010/wordprocessingShape" mc:Ignorable="w14 w15 w16se wp14">
   <w:p>
     <w:pPr>
       <w:pStyle w:val="Cabealho"/>
@@ -7854,7 +7939,7 @@
 </file>
 
 <file path=word/header3.xml><?xml version="1.0" encoding="utf-8"?>
-<w:hdr xmlns:wpc="http://schemas.microsoft.com/office/word/2010/wordprocessingCanvas" xmlns:mc="http://schemas.openxmlformats.org/markup-compatibility/2006" xmlns:o="urn:schemas-microsoft-com:office:office" xmlns:r="http://schemas.openxmlformats.org/officeDocument/2006/relationships" xmlns:m="http://schemas.openxmlformats.org/officeDocument/2006/math" xmlns:v="urn:schemas-microsoft-com:vml" xmlns:wp14="http://schemas.microsoft.com/office/word/2010/wordprocessingDrawing" xmlns:wp="http://schemas.openxmlformats.org/drawingml/2006/wordprocessingDrawing" xmlns:w10="urn:schemas-microsoft-com:office:word" xmlns:w="http://schemas.openxmlformats.org/wordprocessingml/2006/main" xmlns:w14="http://schemas.microsoft.com/office/word/2010/wordml" xmlns:wpg="http://schemas.microsoft.com/office/word/2010/wordprocessingGroup" xmlns:wpi="http://schemas.microsoft.com/office/word/2010/wordprocessingInk" xmlns:wne="http://schemas.microsoft.com/office/word/2006/wordml" xmlns:wps="http://schemas.microsoft.com/office/word/2010/wordprocessingShape" mc:Ignorable="w14 wp14">
+<w:hdr xmlns:wpc="http://schemas.microsoft.com/office/word/2010/wordprocessingCanvas" xmlns:cx="http://schemas.microsoft.com/office/drawing/2014/chartex" xmlns:cx1="http://schemas.microsoft.com/office/drawing/2015/9/8/chartex" xmlns:mc="http://schemas.openxmlformats.org/markup-compatibility/2006" xmlns:o="urn:schemas-microsoft-com:office:office" xmlns:r="http://schemas.openxmlformats.org/officeDocument/2006/relationships" xmlns:m="http://schemas.openxmlformats.org/officeDocument/2006/math" xmlns:v="urn:schemas-microsoft-com:vml" xmlns:wp14="http://schemas.microsoft.com/office/word/2010/wordprocessingDrawing" xmlns:wp="http://schemas.openxmlformats.org/drawingml/2006/wordprocessingDrawing" xmlns:w10="urn:schemas-microsoft-com:office:word" xmlns:w="http://schemas.openxmlformats.org/wordprocessingml/2006/main" xmlns:w14="http://schemas.microsoft.com/office/word/2010/wordml" xmlns:w15="http://schemas.microsoft.com/office/word/2012/wordml" xmlns:w16se="http://schemas.microsoft.com/office/word/2015/wordml/symex" xmlns:wpg="http://schemas.microsoft.com/office/word/2010/wordprocessingGroup" xmlns:wpi="http://schemas.microsoft.com/office/word/2010/wordprocessingInk" xmlns:wne="http://schemas.microsoft.com/office/word/2006/wordml" xmlns:wps="http://schemas.microsoft.com/office/word/2010/wordprocessingShape" mc:Ignorable="w14 w15 w16se wp14">
   <w:p>
     <w:pPr>
       <w:pStyle w:val="Cabealho"/>
@@ -7877,7 +7962,7 @@
 </file>
 
 <file path=word/header4.xml><?xml version="1.0" encoding="utf-8"?>
-<w:hdr xmlns:wpc="http://schemas.microsoft.com/office/word/2010/wordprocessingCanvas" xmlns:mc="http://schemas.openxmlformats.org/markup-compatibility/2006" xmlns:o="urn:schemas-microsoft-com:office:office" xmlns:r="http://schemas.openxmlformats.org/officeDocument/2006/relationships" xmlns:m="http://schemas.openxmlformats.org/officeDocument/2006/math" xmlns:v="urn:schemas-microsoft-com:vml" xmlns:wp14="http://schemas.microsoft.com/office/word/2010/wordprocessingDrawing" xmlns:wp="http://schemas.openxmlformats.org/drawingml/2006/wordprocessingDrawing" xmlns:w10="urn:schemas-microsoft-com:office:word" xmlns:w="http://schemas.openxmlformats.org/wordprocessingml/2006/main" xmlns:w14="http://schemas.microsoft.com/office/word/2010/wordml" xmlns:wpg="http://schemas.microsoft.com/office/word/2010/wordprocessingGroup" xmlns:wpi="http://schemas.microsoft.com/office/word/2010/wordprocessingInk" xmlns:wne="http://schemas.microsoft.com/office/word/2006/wordml" xmlns:wps="http://schemas.microsoft.com/office/word/2010/wordprocessingShape" mc:Ignorable="w14 wp14">
+<w:hdr xmlns:wpc="http://schemas.microsoft.com/office/word/2010/wordprocessingCanvas" xmlns:cx="http://schemas.microsoft.com/office/drawing/2014/chartex" xmlns:cx1="http://schemas.microsoft.com/office/drawing/2015/9/8/chartex" xmlns:mc="http://schemas.openxmlformats.org/markup-compatibility/2006" xmlns:o="urn:schemas-microsoft-com:office:office" xmlns:r="http://schemas.openxmlformats.org/officeDocument/2006/relationships" xmlns:m="http://schemas.openxmlformats.org/officeDocument/2006/math" xmlns:v="urn:schemas-microsoft-com:vml" xmlns:wp14="http://schemas.microsoft.com/office/word/2010/wordprocessingDrawing" xmlns:wp="http://schemas.openxmlformats.org/drawingml/2006/wordprocessingDrawing" xmlns:w10="urn:schemas-microsoft-com:office:word" xmlns:w="http://schemas.openxmlformats.org/wordprocessingml/2006/main" xmlns:w14="http://schemas.microsoft.com/office/word/2010/wordml" xmlns:w15="http://schemas.microsoft.com/office/word/2012/wordml" xmlns:w16se="http://schemas.microsoft.com/office/word/2015/wordml/symex" xmlns:wpg="http://schemas.microsoft.com/office/word/2010/wordprocessingGroup" xmlns:wpi="http://schemas.microsoft.com/office/word/2010/wordprocessingInk" xmlns:wne="http://schemas.microsoft.com/office/word/2006/wordml" xmlns:wps="http://schemas.microsoft.com/office/word/2010/wordprocessingShape" mc:Ignorable="w14 w15 w16se wp14">
   <w:p>
     <w:pPr>
       <w:pStyle w:val="Cabealho"/>
@@ -7935,8 +8020,8 @@
 </file>
 
 <file path=word/numbering.xml><?xml version="1.0" encoding="utf-8"?>
-<w:numbering xmlns:wpc="http://schemas.microsoft.com/office/word/2010/wordprocessingCanvas" xmlns:mc="http://schemas.openxmlformats.org/markup-compatibility/2006" xmlns:o="urn:schemas-microsoft-com:office:office" xmlns:r="http://schemas.openxmlformats.org/officeDocument/2006/relationships" xmlns:m="http://schemas.openxmlformats.org/officeDocument/2006/math" xmlns:v="urn:schemas-microsoft-com:vml" xmlns:wp14="http://schemas.microsoft.com/office/word/2010/wordprocessingDrawing" xmlns:wp="http://schemas.openxmlformats.org/drawingml/2006/wordprocessingDrawing" xmlns:w10="urn:schemas-microsoft-com:office:word" xmlns:w="http://schemas.openxmlformats.org/wordprocessingml/2006/main" xmlns:w14="http://schemas.microsoft.com/office/word/2010/wordml" xmlns:wpg="http://schemas.microsoft.com/office/word/2010/wordprocessingGroup" xmlns:wpi="http://schemas.microsoft.com/office/word/2010/wordprocessingInk" xmlns:wne="http://schemas.microsoft.com/office/word/2006/wordml" xmlns:wps="http://schemas.microsoft.com/office/word/2010/wordprocessingShape" mc:Ignorable="w14 wp14">
-  <w:abstractNum w:abstractNumId="0">
+<w:numbering xmlns:wpc="http://schemas.microsoft.com/office/word/2010/wordprocessingCanvas" xmlns:cx="http://schemas.microsoft.com/office/drawing/2014/chartex" xmlns:cx1="http://schemas.microsoft.com/office/drawing/2015/9/8/chartex" xmlns:mc="http://schemas.openxmlformats.org/markup-compatibility/2006" xmlns:o="urn:schemas-microsoft-com:office:office" xmlns:r="http://schemas.openxmlformats.org/officeDocument/2006/relationships" xmlns:m="http://schemas.openxmlformats.org/officeDocument/2006/math" xmlns:v="urn:schemas-microsoft-com:vml" xmlns:wp14="http://schemas.microsoft.com/office/word/2010/wordprocessingDrawing" xmlns:wp="http://schemas.openxmlformats.org/drawingml/2006/wordprocessingDrawing" xmlns:w10="urn:schemas-microsoft-com:office:word" xmlns:w="http://schemas.openxmlformats.org/wordprocessingml/2006/main" xmlns:w14="http://schemas.microsoft.com/office/word/2010/wordml" xmlns:w15="http://schemas.microsoft.com/office/word/2012/wordml" xmlns:w16se="http://schemas.microsoft.com/office/word/2015/wordml/symex" xmlns:wpg="http://schemas.microsoft.com/office/word/2010/wordprocessingGroup" xmlns:wpi="http://schemas.microsoft.com/office/word/2010/wordprocessingInk" xmlns:wne="http://schemas.microsoft.com/office/word/2006/wordml" xmlns:wps="http://schemas.microsoft.com/office/word/2010/wordprocessingShape" mc:Ignorable="w14 w15 w16se wp14">
+  <w:abstractNum w:abstractNumId="0" w15:restartNumberingAfterBreak="0">
     <w:nsid w:val="FFFFFF1D"/>
     <w:multiLevelType w:val="multilevel"/>
     <w:tmpl w:val="BE28BE5E"/>
@@ -8076,7 +8161,7 @@
       </w:rPr>
     </w:lvl>
   </w:abstractNum>
-  <w:abstractNum w:abstractNumId="1">
+  <w:abstractNum w:abstractNumId="1" w15:restartNumberingAfterBreak="0">
     <w:nsid w:val="00000001"/>
     <w:multiLevelType w:val="multilevel"/>
     <w:tmpl w:val="36A0155C"/>
@@ -8234,7 +8319,7 @@
       </w:rPr>
     </w:lvl>
   </w:abstractNum>
-  <w:abstractNum w:abstractNumId="2">
+  <w:abstractNum w:abstractNumId="2" w15:restartNumberingAfterBreak="0">
     <w:nsid w:val="00000002"/>
     <w:multiLevelType w:val="singleLevel"/>
     <w:tmpl w:val="00000002"/>
@@ -8255,7 +8340,7 @@
       </w:rPr>
     </w:lvl>
   </w:abstractNum>
-  <w:abstractNum w:abstractNumId="3">
+  <w:abstractNum w:abstractNumId="3" w15:restartNumberingAfterBreak="0">
     <w:nsid w:val="015E1357"/>
     <w:multiLevelType w:val="hybridMultilevel"/>
     <w:tmpl w:val="34B2F056"/>
@@ -8344,7 +8429,7 @@
       </w:pPr>
     </w:lvl>
   </w:abstractNum>
-  <w:abstractNum w:abstractNumId="4">
+  <w:abstractNum w:abstractNumId="4" w15:restartNumberingAfterBreak="0">
     <w:nsid w:val="03A4656E"/>
     <w:multiLevelType w:val="multilevel"/>
     <w:tmpl w:val="C2CC814E"/>
@@ -8497,7 +8582,7 @@
       </w:rPr>
     </w:lvl>
   </w:abstractNum>
-  <w:abstractNum w:abstractNumId="5">
+  <w:abstractNum w:abstractNumId="5" w15:restartNumberingAfterBreak="0">
     <w:nsid w:val="043D3D6F"/>
     <w:multiLevelType w:val="hybridMultilevel"/>
     <w:tmpl w:val="39FCE6A8"/>
@@ -8583,7 +8668,7 @@
       </w:pPr>
     </w:lvl>
   </w:abstractNum>
-  <w:abstractNum w:abstractNumId="6">
+  <w:abstractNum w:abstractNumId="6" w15:restartNumberingAfterBreak="0">
     <w:nsid w:val="09D44368"/>
     <w:multiLevelType w:val="hybridMultilevel"/>
     <w:tmpl w:val="39FCE6A8"/>
@@ -8669,7 +8754,7 @@
       </w:pPr>
     </w:lvl>
   </w:abstractNum>
-  <w:abstractNum w:abstractNumId="7">
+  <w:abstractNum w:abstractNumId="7" w15:restartNumberingAfterBreak="0">
     <w:nsid w:val="0EA926B3"/>
     <w:multiLevelType w:val="hybridMultilevel"/>
     <w:tmpl w:val="AD5AEE9E"/>
@@ -8782,7 +8867,7 @@
       </w:rPr>
     </w:lvl>
   </w:abstractNum>
-  <w:abstractNum w:abstractNumId="8">
+  <w:abstractNum w:abstractNumId="8" w15:restartNumberingAfterBreak="0">
     <w:nsid w:val="0ED40B4B"/>
     <w:multiLevelType w:val="hybridMultilevel"/>
     <w:tmpl w:val="42B822F6"/>
@@ -8871,7 +8956,7 @@
       </w:pPr>
     </w:lvl>
   </w:abstractNum>
-  <w:abstractNum w:abstractNumId="9">
+  <w:abstractNum w:abstractNumId="9" w15:restartNumberingAfterBreak="0">
     <w:nsid w:val="1B02578C"/>
     <w:multiLevelType w:val="hybridMultilevel"/>
     <w:tmpl w:val="D3340CAE"/>
@@ -8984,7 +9069,7 @@
       </w:rPr>
     </w:lvl>
   </w:abstractNum>
-  <w:abstractNum w:abstractNumId="10">
+  <w:abstractNum w:abstractNumId="10" w15:restartNumberingAfterBreak="0">
     <w:nsid w:val="1B6E71B8"/>
     <w:multiLevelType w:val="multilevel"/>
     <w:tmpl w:val="DCB486A0"/>
@@ -9120,7 +9205,7 @@
       </w:pPr>
     </w:lvl>
   </w:abstractNum>
-  <w:abstractNum w:abstractNumId="11">
+  <w:abstractNum w:abstractNumId="11" w15:restartNumberingAfterBreak="0">
     <w:nsid w:val="22EF54E2"/>
     <w:multiLevelType w:val="hybridMultilevel"/>
     <w:tmpl w:val="05C23948"/>
@@ -9209,7 +9294,7 @@
       </w:pPr>
     </w:lvl>
   </w:abstractNum>
-  <w:abstractNum w:abstractNumId="12">
+  <w:abstractNum w:abstractNumId="12" w15:restartNumberingAfterBreak="0">
     <w:nsid w:val="26C34C2B"/>
     <w:multiLevelType w:val="hybridMultilevel"/>
     <w:tmpl w:val="C71ABE1C"/>
@@ -9322,7 +9407,7 @@
       </w:rPr>
     </w:lvl>
   </w:abstractNum>
-  <w:abstractNum w:abstractNumId="13">
+  <w:abstractNum w:abstractNumId="13" w15:restartNumberingAfterBreak="0">
     <w:nsid w:val="2E8C71DD"/>
     <w:multiLevelType w:val="hybridMultilevel"/>
     <w:tmpl w:val="DB2A7620"/>
@@ -9435,7 +9520,7 @@
       </w:rPr>
     </w:lvl>
   </w:abstractNum>
-  <w:abstractNum w:abstractNumId="14">
+  <w:abstractNum w:abstractNumId="14" w15:restartNumberingAfterBreak="0">
     <w:nsid w:val="2EF11073"/>
     <w:multiLevelType w:val="hybridMultilevel"/>
     <w:tmpl w:val="6F322C64"/>
@@ -9548,7 +9633,7 @@
       </w:rPr>
     </w:lvl>
   </w:abstractNum>
-  <w:abstractNum w:abstractNumId="15">
+  <w:abstractNum w:abstractNumId="15" w15:restartNumberingAfterBreak="0">
     <w:nsid w:val="30347D1B"/>
     <w:multiLevelType w:val="hybridMultilevel"/>
     <w:tmpl w:val="39FCE6A8"/>
@@ -9634,7 +9719,7 @@
       </w:pPr>
     </w:lvl>
   </w:abstractNum>
-  <w:abstractNum w:abstractNumId="16">
+  <w:abstractNum w:abstractNumId="16" w15:restartNumberingAfterBreak="0">
     <w:nsid w:val="48825FC6"/>
     <w:multiLevelType w:val="hybridMultilevel"/>
     <w:tmpl w:val="08587AF0"/>
@@ -9747,7 +9832,7 @@
       </w:rPr>
     </w:lvl>
   </w:abstractNum>
-  <w:abstractNum w:abstractNumId="17">
+  <w:abstractNum w:abstractNumId="17" w15:restartNumberingAfterBreak="0">
     <w:nsid w:val="4CB44EED"/>
     <w:multiLevelType w:val="hybridMultilevel"/>
     <w:tmpl w:val="4F282EB6"/>
@@ -9836,7 +9921,7 @@
       </w:pPr>
     </w:lvl>
   </w:abstractNum>
-  <w:abstractNum w:abstractNumId="18">
+  <w:abstractNum w:abstractNumId="18" w15:restartNumberingAfterBreak="0">
     <w:nsid w:val="508C630D"/>
     <w:multiLevelType w:val="hybridMultilevel"/>
     <w:tmpl w:val="1A9C4384"/>
@@ -9925,7 +10010,7 @@
       </w:pPr>
     </w:lvl>
   </w:abstractNum>
-  <w:abstractNum w:abstractNumId="19">
+  <w:abstractNum w:abstractNumId="19" w15:restartNumberingAfterBreak="0">
     <w:nsid w:val="51A9075A"/>
     <w:multiLevelType w:val="hybridMultilevel"/>
     <w:tmpl w:val="7436CB6A"/>
@@ -10014,7 +10099,7 @@
       </w:pPr>
     </w:lvl>
   </w:abstractNum>
-  <w:abstractNum w:abstractNumId="20">
+  <w:abstractNum w:abstractNumId="20" w15:restartNumberingAfterBreak="0">
     <w:nsid w:val="5A384F12"/>
     <w:multiLevelType w:val="hybridMultilevel"/>
     <w:tmpl w:val="39FCE6A8"/>
@@ -10100,7 +10185,7 @@
       </w:pPr>
     </w:lvl>
   </w:abstractNum>
-  <w:abstractNum w:abstractNumId="21">
+  <w:abstractNum w:abstractNumId="21" w15:restartNumberingAfterBreak="0">
     <w:nsid w:val="6D594CAB"/>
     <w:multiLevelType w:val="multilevel"/>
     <w:tmpl w:val="ACBE647E"/>
@@ -10264,7 +10349,7 @@
       </w:rPr>
     </w:lvl>
   </w:abstractNum>
-  <w:abstractNum w:abstractNumId="22">
+  <w:abstractNum w:abstractNumId="22" w15:restartNumberingAfterBreak="0">
     <w:nsid w:val="6FAC7AD1"/>
     <w:multiLevelType w:val="hybridMultilevel"/>
     <w:tmpl w:val="83804E82"/>
@@ -10353,7 +10438,7 @@
       </w:pPr>
     </w:lvl>
   </w:abstractNum>
-  <w:abstractNum w:abstractNumId="23">
+  <w:abstractNum w:abstractNumId="23" w15:restartNumberingAfterBreak="0">
     <w:nsid w:val="70C86B63"/>
     <w:multiLevelType w:val="multilevel"/>
     <w:tmpl w:val="36A0155C"/>
@@ -10585,7 +10670,7 @@
 </file>
 
 <file path=word/styles.xml><?xml version="1.0" encoding="utf-8"?>
-<w:styles xmlns:mc="http://schemas.openxmlformats.org/markup-compatibility/2006" xmlns:r="http://schemas.openxmlformats.org/officeDocument/2006/relationships" xmlns:w="http://schemas.openxmlformats.org/wordprocessingml/2006/main" xmlns:w14="http://schemas.microsoft.com/office/word/2010/wordml" mc:Ignorable="w14">
+<w:styles xmlns:mc="http://schemas.openxmlformats.org/markup-compatibility/2006" xmlns:r="http://schemas.openxmlformats.org/officeDocument/2006/relationships" xmlns:w="http://schemas.openxmlformats.org/wordprocessingml/2006/main" xmlns:w14="http://schemas.microsoft.com/office/word/2010/wordml" xmlns:w15="http://schemas.microsoft.com/office/word/2012/wordml" xmlns:w16se="http://schemas.microsoft.com/office/word/2015/wordml/symex" mc:Ignorable="w14 w15 w16se">
   <w:docDefaults>
     <w:rPrDefault>
       <w:rPr>
@@ -10601,158 +10686,378 @@
       </w:pPr>
     </w:pPrDefault>
   </w:docDefaults>
-  <w:latentStyles w:defLockedState="0" w:defUIPriority="99" w:defSemiHidden="1" w:defUnhideWhenUsed="1" w:defQFormat="0" w:count="267">
-    <w:lsdException w:name="Normal" w:semiHidden="0" w:uiPriority="0" w:unhideWhenUsed="0" w:qFormat="1"/>
-    <w:lsdException w:name="heading 1" w:semiHidden="0" w:uiPriority="9" w:unhideWhenUsed="0" w:qFormat="1"/>
-    <w:lsdException w:name="heading 2" w:uiPriority="0" w:qFormat="1"/>
-    <w:lsdException w:name="heading 3" w:uiPriority="0" w:qFormat="1"/>
-    <w:lsdException w:name="heading 4" w:uiPriority="0" w:qFormat="1"/>
-    <w:lsdException w:name="heading 5" w:uiPriority="0" w:qFormat="1"/>
-    <w:lsdException w:name="heading 6" w:uiPriority="0" w:qFormat="1"/>
-    <w:lsdException w:name="heading 7" w:uiPriority="0" w:qFormat="1"/>
-    <w:lsdException w:name="heading 8" w:uiPriority="0" w:qFormat="1"/>
-    <w:lsdException w:name="heading 9" w:uiPriority="0" w:qFormat="1"/>
-    <w:lsdException w:name="toc 1" w:uiPriority="39"/>
-    <w:lsdException w:name="toc 2" w:uiPriority="39"/>
-    <w:lsdException w:name="toc 3" w:uiPriority="39"/>
-    <w:lsdException w:name="toc 4" w:uiPriority="39"/>
-    <w:lsdException w:name="toc 5" w:uiPriority="0"/>
-    <w:lsdException w:name="toc 6" w:uiPriority="0"/>
-    <w:lsdException w:name="toc 7" w:uiPriority="0"/>
-    <w:lsdException w:name="toc 8" w:uiPriority="0"/>
-    <w:lsdException w:name="toc 9" w:uiPriority="0"/>
-    <w:lsdException w:name="footnote text" w:uiPriority="0"/>
-    <w:lsdException w:name="header" w:uiPriority="0"/>
-    <w:lsdException w:name="footer" w:uiPriority="0"/>
-    <w:lsdException w:name="index heading" w:uiPriority="0"/>
-    <w:lsdException w:name="caption" w:uiPriority="35" w:qFormat="1"/>
-    <w:lsdException w:name="table of figures" w:qFormat="1"/>
-    <w:lsdException w:name="page number" w:uiPriority="0"/>
-    <w:lsdException w:name="endnote text" w:uiPriority="0"/>
-    <w:lsdException w:name="List" w:uiPriority="0"/>
-    <w:lsdException w:name="Title" w:semiHidden="0" w:uiPriority="0" w:unhideWhenUsed="0" w:qFormat="1"/>
-    <w:lsdException w:name="Default Paragraph Font" w:uiPriority="1"/>
-    <w:lsdException w:name="Body Text" w:uiPriority="0"/>
-    <w:lsdException w:name="Body Text Indent" w:uiPriority="0"/>
-    <w:lsdException w:name="Subtitle" w:semiHidden="0" w:uiPriority="0" w:unhideWhenUsed="0" w:qFormat="1"/>
-    <w:lsdException w:name="Body Text Indent 2" w:uiPriority="0"/>
-    <w:lsdException w:name="FollowedHyperlink" w:uiPriority="0"/>
-    <w:lsdException w:name="Strong" w:semiHidden="0" w:uiPriority="22" w:unhideWhenUsed="0" w:qFormat="1"/>
-    <w:lsdException w:name="Emphasis" w:semiHidden="0" w:uiPriority="20" w:unhideWhenUsed="0" w:qFormat="1"/>
-    <w:lsdException w:name="Document Map" w:uiPriority="0"/>
-    <w:lsdException w:name="Balloon Text" w:uiPriority="0"/>
-    <w:lsdException w:name="Table Grid" w:semiHidden="0" w:uiPriority="59" w:unhideWhenUsed="0"/>
-    <w:lsdException w:name="Placeholder Text" w:unhideWhenUsed="0"/>
-    <w:lsdException w:name="No Spacing" w:semiHidden="0" w:uiPriority="1" w:unhideWhenUsed="0" w:qFormat="1"/>
-    <w:lsdException w:name="Light Shading" w:semiHidden="0" w:uiPriority="60" w:unhideWhenUsed="0"/>
-    <w:lsdException w:name="Light List" w:semiHidden="0" w:uiPriority="61" w:unhideWhenUsed="0"/>
-    <w:lsdException w:name="Light Grid" w:semiHidden="0" w:uiPriority="62" w:unhideWhenUsed="0"/>
-    <w:lsdException w:name="Medium Shading 1" w:semiHidden="0" w:uiPriority="63" w:unhideWhenUsed="0"/>
-    <w:lsdException w:name="Medium Shading 2" w:semiHidden="0" w:uiPriority="64" w:unhideWhenUsed="0"/>
-    <w:lsdException w:name="Medium List 1" w:semiHidden="0" w:uiPriority="65" w:unhideWhenUsed="0"/>
-    <w:lsdException w:name="Medium List 2" w:semiHidden="0" w:uiPriority="66" w:unhideWhenUsed="0"/>
-    <w:lsdException w:name="Medium Grid 1" w:semiHidden="0" w:uiPriority="67" w:unhideWhenUsed="0"/>
-    <w:lsdException w:name="Medium Grid 2" w:semiHidden="0" w:uiPriority="68" w:unhideWhenUsed="0"/>
-    <w:lsdException w:name="Medium Grid 3" w:semiHidden="0" w:uiPriority="69" w:unhideWhenUsed="0"/>
-    <w:lsdException w:name="Dark List" w:semiHidden="0" w:uiPriority="70" w:unhideWhenUsed="0"/>
-    <w:lsdException w:name="Colorful Shading" w:semiHidden="0" w:uiPriority="71" w:unhideWhenUsed="0"/>
-    <w:lsdException w:name="Colorful List" w:semiHidden="0" w:uiPriority="72" w:unhideWhenUsed="0"/>
-    <w:lsdException w:name="Colorful Grid" w:semiHidden="0" w:uiPriority="73" w:unhideWhenUsed="0"/>
-    <w:lsdException w:name="Light Shading Accent 1" w:semiHidden="0" w:uiPriority="60" w:unhideWhenUsed="0"/>
-    <w:lsdException w:name="Light List Accent 1" w:semiHidden="0" w:uiPriority="61" w:unhideWhenUsed="0"/>
-    <w:lsdException w:name="Light Grid Accent 1" w:semiHidden="0" w:uiPriority="62" w:unhideWhenUsed="0"/>
-    <w:lsdException w:name="Medium Shading 1 Accent 1" w:semiHidden="0" w:uiPriority="63" w:unhideWhenUsed="0"/>
-    <w:lsdException w:name="Medium Shading 2 Accent 1" w:semiHidden="0" w:uiPriority="64" w:unhideWhenUsed="0"/>
-    <w:lsdException w:name="Medium List 1 Accent 1" w:semiHidden="0" w:uiPriority="65" w:unhideWhenUsed="0"/>
-    <w:lsdException w:name="Revision" w:unhideWhenUsed="0"/>
-    <w:lsdException w:name="List Paragraph" w:semiHidden="0" w:uiPriority="34" w:unhideWhenUsed="0" w:qFormat="1"/>
-    <w:lsdException w:name="Quote" w:semiHidden="0" w:uiPriority="29" w:unhideWhenUsed="0" w:qFormat="1"/>
-    <w:lsdException w:name="Intense Quote" w:semiHidden="0" w:uiPriority="30" w:unhideWhenUsed="0" w:qFormat="1"/>
-    <w:lsdException w:name="Medium List 2 Accent 1" w:semiHidden="0" w:uiPriority="66" w:unhideWhenUsed="0"/>
-    <w:lsdException w:name="Medium Grid 1 Accent 1" w:semiHidden="0" w:uiPriority="67" w:unhideWhenUsed="0"/>
-    <w:lsdException w:name="Medium Grid 2 Accent 1" w:semiHidden="0" w:uiPriority="68" w:unhideWhenUsed="0"/>
-    <w:lsdException w:name="Medium Grid 3 Accent 1" w:semiHidden="0" w:uiPriority="69" w:unhideWhenUsed="0"/>
-    <w:lsdException w:name="Dark List Accent 1" w:semiHidden="0" w:uiPriority="70" w:unhideWhenUsed="0"/>
-    <w:lsdException w:name="Colorful Shading Accent 1" w:semiHidden="0" w:uiPriority="71" w:unhideWhenUsed="0"/>
-    <w:lsdException w:name="Colorful List Accent 1" w:semiHidden="0" w:uiPriority="72" w:unhideWhenUsed="0"/>
-    <w:lsdException w:name="Colorful Grid Accent 1" w:semiHidden="0" w:uiPriority="73" w:unhideWhenUsed="0"/>
-    <w:lsdException w:name="Light Shading Accent 2" w:semiHidden="0" w:uiPriority="60" w:unhideWhenUsed="0"/>
-    <w:lsdException w:name="Light List Accent 2" w:semiHidden="0" w:uiPriority="61" w:unhideWhenUsed="0"/>
-    <w:lsdException w:name="Light Grid Accent 2" w:semiHidden="0" w:uiPriority="62" w:unhideWhenUsed="0"/>
-    <w:lsdException w:name="Medium Shading 1 Accent 2" w:semiHidden="0" w:uiPriority="63" w:unhideWhenUsed="0"/>
-    <w:lsdException w:name="Medium Shading 2 Accent 2" w:semiHidden="0" w:uiPriority="64" w:unhideWhenUsed="0"/>
-    <w:lsdException w:name="Medium List 1 Accent 2" w:semiHidden="0" w:uiPriority="65" w:unhideWhenUsed="0"/>
-    <w:lsdException w:name="Medium List 2 Accent 2" w:semiHidden="0" w:uiPriority="66" w:unhideWhenUsed="0"/>
-    <w:lsdException w:name="Medium Grid 1 Accent 2" w:semiHidden="0" w:uiPriority="67" w:unhideWhenUsed="0"/>
-    <w:lsdException w:name="Medium Grid 2 Accent 2" w:semiHidden="0" w:uiPriority="68" w:unhideWhenUsed="0"/>
-    <w:lsdException w:name="Medium Grid 3 Accent 2" w:semiHidden="0" w:uiPriority="69" w:unhideWhenUsed="0"/>
-    <w:lsdException w:name="Dark List Accent 2" w:semiHidden="0" w:uiPriority="70" w:unhideWhenUsed="0"/>
-    <w:lsdException w:name="Colorful Shading Accent 2" w:semiHidden="0" w:uiPriority="71" w:unhideWhenUsed="0"/>
-    <w:lsdException w:name="Colorful List Accent 2" w:semiHidden="0" w:uiPriority="72" w:unhideWhenUsed="0"/>
-    <w:lsdException w:name="Colorful Grid Accent 2" w:semiHidden="0" w:uiPriority="73" w:unhideWhenUsed="0"/>
-    <w:lsdException w:name="Light Shading Accent 3" w:semiHidden="0" w:uiPriority="60" w:unhideWhenUsed="0"/>
-    <w:lsdException w:name="Light List Accent 3" w:semiHidden="0" w:uiPriority="61" w:unhideWhenUsed="0"/>
-    <w:lsdException w:name="Light Grid Accent 3" w:semiHidden="0" w:uiPriority="62" w:unhideWhenUsed="0"/>
-    <w:lsdException w:name="Medium Shading 1 Accent 3" w:semiHidden="0" w:uiPriority="63" w:unhideWhenUsed="0"/>
-    <w:lsdException w:name="Medium Shading 2 Accent 3" w:semiHidden="0" w:uiPriority="64" w:unhideWhenUsed="0"/>
-    <w:lsdException w:name="Medium List 1 Accent 3" w:semiHidden="0" w:uiPriority="65" w:unhideWhenUsed="0"/>
-    <w:lsdException w:name="Medium List 2 Accent 3" w:semiHidden="0" w:uiPriority="66" w:unhideWhenUsed="0"/>
-    <w:lsdException w:name="Medium Grid 1 Accent 3" w:semiHidden="0" w:uiPriority="67" w:unhideWhenUsed="0"/>
-    <w:lsdException w:name="Medium Grid 2 Accent 3" w:semiHidden="0" w:uiPriority="68" w:unhideWhenUsed="0"/>
-    <w:lsdException w:name="Medium Grid 3 Accent 3" w:semiHidden="0" w:uiPriority="69" w:unhideWhenUsed="0"/>
-    <w:lsdException w:name="Dark List Accent 3" w:semiHidden="0" w:uiPriority="70" w:unhideWhenUsed="0"/>
-    <w:lsdException w:name="Colorful Shading Accent 3" w:semiHidden="0" w:uiPriority="71" w:unhideWhenUsed="0"/>
-    <w:lsdException w:name="Colorful List Accent 3" w:semiHidden="0" w:uiPriority="72" w:unhideWhenUsed="0"/>
-    <w:lsdException w:name="Colorful Grid Accent 3" w:semiHidden="0" w:uiPriority="73" w:unhideWhenUsed="0"/>
-    <w:lsdException w:name="Light Shading Accent 4" w:semiHidden="0" w:uiPriority="60" w:unhideWhenUsed="0"/>
-    <w:lsdException w:name="Light List Accent 4" w:semiHidden="0" w:uiPriority="61" w:unhideWhenUsed="0"/>
-    <w:lsdException w:name="Light Grid Accent 4" w:semiHidden="0" w:uiPriority="62" w:unhideWhenUsed="0"/>
-    <w:lsdException w:name="Medium Shading 1 Accent 4" w:semiHidden="0" w:uiPriority="63" w:unhideWhenUsed="0"/>
-    <w:lsdException w:name="Medium Shading 2 Accent 4" w:semiHidden="0" w:uiPriority="64" w:unhideWhenUsed="0"/>
-    <w:lsdException w:name="Medium List 1 Accent 4" w:semiHidden="0" w:uiPriority="65" w:unhideWhenUsed="0"/>
-    <w:lsdException w:name="Medium List 2 Accent 4" w:semiHidden="0" w:uiPriority="66" w:unhideWhenUsed="0"/>
-    <w:lsdException w:name="Medium Grid 1 Accent 4" w:semiHidden="0" w:uiPriority="67" w:unhideWhenUsed="0"/>
-    <w:lsdException w:name="Medium Grid 2 Accent 4" w:semiHidden="0" w:uiPriority="68" w:unhideWhenUsed="0"/>
-    <w:lsdException w:name="Medium Grid 3 Accent 4" w:semiHidden="0" w:uiPriority="69" w:unhideWhenUsed="0"/>
-    <w:lsdException w:name="Dark List Accent 4" w:semiHidden="0" w:uiPriority="70" w:unhideWhenUsed="0"/>
-    <w:lsdException w:name="Colorful Shading Accent 4" w:semiHidden="0" w:uiPriority="71" w:unhideWhenUsed="0"/>
-    <w:lsdException w:name="Colorful List Accent 4" w:semiHidden="0" w:uiPriority="72" w:unhideWhenUsed="0"/>
-    <w:lsdException w:name="Colorful Grid Accent 4" w:semiHidden="0" w:uiPriority="73" w:unhideWhenUsed="0"/>
-    <w:lsdException w:name="Light Shading Accent 5" w:semiHidden="0" w:uiPriority="60" w:unhideWhenUsed="0"/>
-    <w:lsdException w:name="Light List Accent 5" w:semiHidden="0" w:uiPriority="61" w:unhideWhenUsed="0"/>
-    <w:lsdException w:name="Light Grid Accent 5" w:semiHidden="0" w:uiPriority="62" w:unhideWhenUsed="0"/>
-    <w:lsdException w:name="Medium Shading 1 Accent 5" w:semiHidden="0" w:uiPriority="63" w:unhideWhenUsed="0"/>
-    <w:lsdException w:name="Medium Shading 2 Accent 5" w:semiHidden="0" w:uiPriority="64" w:unhideWhenUsed="0"/>
-    <w:lsdException w:name="Medium List 1 Accent 5" w:semiHidden="0" w:uiPriority="65" w:unhideWhenUsed="0"/>
-    <w:lsdException w:name="Medium List 2 Accent 5" w:semiHidden="0" w:uiPriority="66" w:unhideWhenUsed="0"/>
-    <w:lsdException w:name="Medium Grid 1 Accent 5" w:semiHidden="0" w:uiPriority="67" w:unhideWhenUsed="0"/>
-    <w:lsdException w:name="Medium Grid 2 Accent 5" w:semiHidden="0" w:uiPriority="68" w:unhideWhenUsed="0"/>
-    <w:lsdException w:name="Medium Grid 3 Accent 5" w:semiHidden="0" w:uiPriority="69" w:unhideWhenUsed="0"/>
-    <w:lsdException w:name="Dark List Accent 5" w:semiHidden="0" w:uiPriority="70" w:unhideWhenUsed="0"/>
-    <w:lsdException w:name="Colorful Shading Accent 5" w:semiHidden="0" w:uiPriority="71" w:unhideWhenUsed="0"/>
-    <w:lsdException w:name="Colorful List Accent 5" w:semiHidden="0" w:uiPriority="72" w:unhideWhenUsed="0"/>
-    <w:lsdException w:name="Colorful Grid Accent 5" w:semiHidden="0" w:uiPriority="73" w:unhideWhenUsed="0"/>
-    <w:lsdException w:name="Light Shading Accent 6" w:semiHidden="0" w:uiPriority="60" w:unhideWhenUsed="0"/>
-    <w:lsdException w:name="Light List Accent 6" w:semiHidden="0" w:uiPriority="61" w:unhideWhenUsed="0"/>
-    <w:lsdException w:name="Light Grid Accent 6" w:semiHidden="0" w:uiPriority="62" w:unhideWhenUsed="0"/>
-    <w:lsdException w:name="Medium Shading 1 Accent 6" w:semiHidden="0" w:uiPriority="63" w:unhideWhenUsed="0"/>
-    <w:lsdException w:name="Medium Shading 2 Accent 6" w:semiHidden="0" w:uiPriority="64" w:unhideWhenUsed="0"/>
-    <w:lsdException w:name="Medium List 1 Accent 6" w:semiHidden="0" w:uiPriority="65" w:unhideWhenUsed="0"/>
-    <w:lsdException w:name="Medium List 2 Accent 6" w:semiHidden="0" w:uiPriority="66" w:unhideWhenUsed="0"/>
-    <w:lsdException w:name="Medium Grid 1 Accent 6" w:semiHidden="0" w:uiPriority="67" w:unhideWhenUsed="0"/>
-    <w:lsdException w:name="Medium Grid 2 Accent 6" w:semiHidden="0" w:uiPriority="68" w:unhideWhenUsed="0"/>
-    <w:lsdException w:name="Medium Grid 3 Accent 6" w:semiHidden="0" w:uiPriority="69" w:unhideWhenUsed="0"/>
-    <w:lsdException w:name="Dark List Accent 6" w:semiHidden="0" w:uiPriority="70" w:unhideWhenUsed="0"/>
-    <w:lsdException w:name="Colorful Shading Accent 6" w:semiHidden="0" w:uiPriority="71" w:unhideWhenUsed="0"/>
-    <w:lsdException w:name="Colorful List Accent 6" w:semiHidden="0" w:uiPriority="72" w:unhideWhenUsed="0"/>
-    <w:lsdException w:name="Colorful Grid Accent 6" w:semiHidden="0" w:uiPriority="73" w:unhideWhenUsed="0"/>
-    <w:lsdException w:name="Subtle Emphasis" w:semiHidden="0" w:uiPriority="19" w:unhideWhenUsed="0" w:qFormat="1"/>
-    <w:lsdException w:name="Intense Emphasis" w:semiHidden="0" w:uiPriority="21" w:unhideWhenUsed="0" w:qFormat="1"/>
-    <w:lsdException w:name="Subtle Reference" w:semiHidden="0" w:uiPriority="31" w:unhideWhenUsed="0" w:qFormat="1"/>
-    <w:lsdException w:name="Intense Reference" w:semiHidden="0" w:uiPriority="32" w:unhideWhenUsed="0" w:qFormat="1"/>
-    <w:lsdException w:name="Book Title" w:semiHidden="0" w:uiPriority="33" w:unhideWhenUsed="0" w:qFormat="1"/>
-    <w:lsdException w:name="Bibliography" w:uiPriority="37"/>
-    <w:lsdException w:name="TOC Heading" w:uiPriority="39" w:qFormat="1"/>
+  <w:latentStyles w:defLockedState="0" w:defUIPriority="99" w:defSemiHidden="0" w:defUnhideWhenUsed="0" w:defQFormat="0" w:count="371">
+    <w:lsdException w:name="Normal" w:uiPriority="0" w:qFormat="1"/>
+    <w:lsdException w:name="heading 1" w:uiPriority="9" w:qFormat="1"/>
+    <w:lsdException w:name="heading 2" w:semiHidden="1" w:uiPriority="0" w:unhideWhenUsed="1" w:qFormat="1"/>
+    <w:lsdException w:name="heading 3" w:semiHidden="1" w:uiPriority="0" w:unhideWhenUsed="1" w:qFormat="1"/>
+    <w:lsdException w:name="heading 4" w:semiHidden="1" w:uiPriority="0" w:unhideWhenUsed="1" w:qFormat="1"/>
+    <w:lsdException w:name="heading 5" w:semiHidden="1" w:uiPriority="0" w:unhideWhenUsed="1" w:qFormat="1"/>
+    <w:lsdException w:name="heading 6" w:semiHidden="1" w:uiPriority="0" w:unhideWhenUsed="1" w:qFormat="1"/>
+    <w:lsdException w:name="heading 7" w:semiHidden="1" w:uiPriority="0" w:unhideWhenUsed="1" w:qFormat="1"/>
+    <w:lsdException w:name="heading 8" w:semiHidden="1" w:uiPriority="0" w:unhideWhenUsed="1" w:qFormat="1"/>
+    <w:lsdException w:name="heading 9" w:semiHidden="1" w:uiPriority="0" w:unhideWhenUsed="1" w:qFormat="1"/>
+    <w:lsdException w:name="index 1" w:semiHidden="1" w:unhideWhenUsed="1"/>
+    <w:lsdException w:name="index 2" w:semiHidden="1" w:unhideWhenUsed="1"/>
+    <w:lsdException w:name="index 3" w:semiHidden="1" w:unhideWhenUsed="1"/>
+    <w:lsdException w:name="index 4" w:semiHidden="1" w:unhideWhenUsed="1"/>
+    <w:lsdException w:name="index 5" w:semiHidden="1" w:unhideWhenUsed="1"/>
+    <w:lsdException w:name="index 6" w:semiHidden="1" w:unhideWhenUsed="1"/>
+    <w:lsdException w:name="index 7" w:semiHidden="1" w:unhideWhenUsed="1"/>
+    <w:lsdException w:name="index 8" w:semiHidden="1" w:unhideWhenUsed="1"/>
+    <w:lsdException w:name="index 9" w:semiHidden="1" w:unhideWhenUsed="1"/>
+    <w:lsdException w:name="toc 1" w:semiHidden="1" w:uiPriority="39" w:unhideWhenUsed="1"/>
+    <w:lsdException w:name="toc 2" w:semiHidden="1" w:uiPriority="39" w:unhideWhenUsed="1"/>
+    <w:lsdException w:name="toc 3" w:semiHidden="1" w:uiPriority="39" w:unhideWhenUsed="1"/>
+    <w:lsdException w:name="toc 4" w:semiHidden="1" w:uiPriority="39" w:unhideWhenUsed="1"/>
+    <w:lsdException w:name="toc 5" w:semiHidden="1" w:uiPriority="0" w:unhideWhenUsed="1"/>
+    <w:lsdException w:name="toc 6" w:semiHidden="1" w:uiPriority="0" w:unhideWhenUsed="1"/>
+    <w:lsdException w:name="toc 7" w:semiHidden="1" w:uiPriority="0" w:unhideWhenUsed="1"/>
+    <w:lsdException w:name="toc 8" w:semiHidden="1" w:uiPriority="0" w:unhideWhenUsed="1"/>
+    <w:lsdException w:name="toc 9" w:semiHidden="1" w:uiPriority="0" w:unhideWhenUsed="1"/>
+    <w:lsdException w:name="Normal Indent" w:semiHidden="1" w:unhideWhenUsed="1"/>
+    <w:lsdException w:name="footnote text" w:semiHidden="1" w:uiPriority="0" w:unhideWhenUsed="1"/>
+    <w:lsdException w:name="annotation text" w:semiHidden="1" w:unhideWhenUsed="1"/>
+    <w:lsdException w:name="header" w:semiHidden="1" w:uiPriority="0" w:unhideWhenUsed="1"/>
+    <w:lsdException w:name="footer" w:semiHidden="1" w:uiPriority="0" w:unhideWhenUsed="1"/>
+    <w:lsdException w:name="index heading" w:semiHidden="1" w:uiPriority="0" w:unhideWhenUsed="1"/>
+    <w:lsdException w:name="caption" w:semiHidden="1" w:uiPriority="35" w:unhideWhenUsed="1" w:qFormat="1"/>
+    <w:lsdException w:name="table of figures" w:semiHidden="1" w:unhideWhenUsed="1" w:qFormat="1"/>
+    <w:lsdException w:name="envelope address" w:semiHidden="1" w:unhideWhenUsed="1"/>
+    <w:lsdException w:name="envelope return" w:semiHidden="1" w:unhideWhenUsed="1"/>
+    <w:lsdException w:name="footnote reference" w:semiHidden="1" w:unhideWhenUsed="1"/>
+    <w:lsdException w:name="annotation reference" w:semiHidden="1" w:unhideWhenUsed="1"/>
+    <w:lsdException w:name="line number" w:semiHidden="1" w:unhideWhenUsed="1"/>
+    <w:lsdException w:name="page number" w:semiHidden="1" w:uiPriority="0" w:unhideWhenUsed="1"/>
+    <w:lsdException w:name="endnote reference" w:semiHidden="1" w:unhideWhenUsed="1"/>
+    <w:lsdException w:name="endnote text" w:semiHidden="1" w:uiPriority="0" w:unhideWhenUsed="1"/>
+    <w:lsdException w:name="table of authorities" w:semiHidden="1" w:unhideWhenUsed="1"/>
+    <w:lsdException w:name="macro" w:semiHidden="1" w:unhideWhenUsed="1"/>
+    <w:lsdException w:name="toa heading" w:semiHidden="1" w:unhideWhenUsed="1"/>
+    <w:lsdException w:name="List" w:semiHidden="1" w:uiPriority="0" w:unhideWhenUsed="1"/>
+    <w:lsdException w:name="List Bullet" w:semiHidden="1" w:unhideWhenUsed="1"/>
+    <w:lsdException w:name="List Number" w:semiHidden="1" w:unhideWhenUsed="1"/>
+    <w:lsdException w:name="List 2" w:semiHidden="1" w:unhideWhenUsed="1"/>
+    <w:lsdException w:name="List 3" w:semiHidden="1" w:unhideWhenUsed="1"/>
+    <w:lsdException w:name="List 4" w:semiHidden="1" w:unhideWhenUsed="1"/>
+    <w:lsdException w:name="List 5" w:semiHidden="1" w:unhideWhenUsed="1"/>
+    <w:lsdException w:name="List Bullet 2" w:semiHidden="1" w:unhideWhenUsed="1"/>
+    <w:lsdException w:name="List Bullet 3" w:semiHidden="1" w:unhideWhenUsed="1"/>
+    <w:lsdException w:name="List Bullet 4" w:semiHidden="1" w:unhideWhenUsed="1"/>
+    <w:lsdException w:name="List Bullet 5" w:semiHidden="1" w:unhideWhenUsed="1"/>
+    <w:lsdException w:name="List Number 2" w:semiHidden="1" w:unhideWhenUsed="1"/>
+    <w:lsdException w:name="List Number 3" w:semiHidden="1" w:unhideWhenUsed="1"/>
+    <w:lsdException w:name="List Number 4" w:semiHidden="1" w:unhideWhenUsed="1"/>
+    <w:lsdException w:name="List Number 5" w:semiHidden="1" w:unhideWhenUsed="1"/>
+    <w:lsdException w:name="Title" w:uiPriority="0" w:qFormat="1"/>
+    <w:lsdException w:name="Closing" w:semiHidden="1" w:unhideWhenUsed="1"/>
+    <w:lsdException w:name="Signature" w:semiHidden="1" w:unhideWhenUsed="1"/>
+    <w:lsdException w:name="Default Paragraph Font" w:semiHidden="1" w:uiPriority="1" w:unhideWhenUsed="1"/>
+    <w:lsdException w:name="Body Text" w:semiHidden="1" w:uiPriority="0" w:unhideWhenUsed="1"/>
+    <w:lsdException w:name="Body Text Indent" w:semiHidden="1" w:uiPriority="0" w:unhideWhenUsed="1"/>
+    <w:lsdException w:name="List Continue" w:semiHidden="1" w:unhideWhenUsed="1"/>
+    <w:lsdException w:name="List Continue 2" w:semiHidden="1" w:unhideWhenUsed="1"/>
+    <w:lsdException w:name="List Continue 3" w:semiHidden="1" w:unhideWhenUsed="1"/>
+    <w:lsdException w:name="List Continue 4" w:semiHidden="1" w:unhideWhenUsed="1"/>
+    <w:lsdException w:name="List Continue 5" w:semiHidden="1" w:unhideWhenUsed="1"/>
+    <w:lsdException w:name="Message Header" w:semiHidden="1" w:unhideWhenUsed="1"/>
+    <w:lsdException w:name="Subtitle" w:uiPriority="0" w:qFormat="1"/>
+    <w:lsdException w:name="Salutation" w:semiHidden="1" w:unhideWhenUsed="1"/>
+    <w:lsdException w:name="Date" w:semiHidden="1" w:unhideWhenUsed="1"/>
+    <w:lsdException w:name="Body Text First Indent" w:semiHidden="1" w:unhideWhenUsed="1"/>
+    <w:lsdException w:name="Body Text First Indent 2" w:semiHidden="1" w:unhideWhenUsed="1"/>
+    <w:lsdException w:name="Note Heading" w:semiHidden="1" w:unhideWhenUsed="1"/>
+    <w:lsdException w:name="Body Text 2" w:semiHidden="1" w:unhideWhenUsed="1"/>
+    <w:lsdException w:name="Body Text 3" w:semiHidden="1" w:unhideWhenUsed="1"/>
+    <w:lsdException w:name="Body Text Indent 2" w:semiHidden="1" w:uiPriority="0" w:unhideWhenUsed="1"/>
+    <w:lsdException w:name="Body Text Indent 3" w:semiHidden="1" w:unhideWhenUsed="1"/>
+    <w:lsdException w:name="Block Text" w:semiHidden="1" w:unhideWhenUsed="1"/>
+    <w:lsdException w:name="Hyperlink" w:semiHidden="1" w:unhideWhenUsed="1"/>
+    <w:lsdException w:name="FollowedHyperlink" w:semiHidden="1" w:uiPriority="0" w:unhideWhenUsed="1"/>
+    <w:lsdException w:name="Strong" w:uiPriority="22" w:qFormat="1"/>
+    <w:lsdException w:name="Emphasis" w:uiPriority="20" w:qFormat="1"/>
+    <w:lsdException w:name="Document Map" w:semiHidden="1" w:uiPriority="0" w:unhideWhenUsed="1"/>
+    <w:lsdException w:name="Plain Text" w:semiHidden="1" w:unhideWhenUsed="1"/>
+    <w:lsdException w:name="E-mail Signature" w:semiHidden="1" w:unhideWhenUsed="1"/>
+    <w:lsdException w:name="HTML Top of Form" w:semiHidden="1" w:unhideWhenUsed="1"/>
+    <w:lsdException w:name="HTML Bottom of Form" w:semiHidden="1" w:unhideWhenUsed="1"/>
+    <w:lsdException w:name="Normal (Web)" w:semiHidden="1" w:unhideWhenUsed="1"/>
+    <w:lsdException w:name="HTML Acronym" w:semiHidden="1" w:unhideWhenUsed="1"/>
+    <w:lsdException w:name="HTML Address" w:semiHidden="1" w:unhideWhenUsed="1"/>
+    <w:lsdException w:name="HTML Cite" w:semiHidden="1" w:unhideWhenUsed="1"/>
+    <w:lsdException w:name="HTML Code" w:semiHidden="1" w:unhideWhenUsed="1"/>
+    <w:lsdException w:name="HTML Definition" w:semiHidden="1" w:unhideWhenUsed="1"/>
+    <w:lsdException w:name="HTML Keyboard" w:semiHidden="1" w:unhideWhenUsed="1"/>
+    <w:lsdException w:name="HTML Preformatted" w:semiHidden="1" w:unhideWhenUsed="1"/>
+    <w:lsdException w:name="HTML Sample" w:semiHidden="1" w:unhideWhenUsed="1"/>
+    <w:lsdException w:name="HTML Typewriter" w:semiHidden="1" w:unhideWhenUsed="1"/>
+    <w:lsdException w:name="HTML Variable" w:semiHidden="1" w:unhideWhenUsed="1"/>
+    <w:lsdException w:name="Normal Table" w:semiHidden="1" w:unhideWhenUsed="1"/>
+    <w:lsdException w:name="annotation subject" w:semiHidden="1" w:unhideWhenUsed="1"/>
+    <w:lsdException w:name="No List" w:semiHidden="1" w:unhideWhenUsed="1"/>
+    <w:lsdException w:name="Outline List 1" w:semiHidden="1" w:unhideWhenUsed="1"/>
+    <w:lsdException w:name="Outline List 2" w:semiHidden="1" w:unhideWhenUsed="1"/>
+    <w:lsdException w:name="Outline List 3" w:semiHidden="1" w:unhideWhenUsed="1"/>
+    <w:lsdException w:name="Table Simple 1" w:semiHidden="1" w:unhideWhenUsed="1"/>
+    <w:lsdException w:name="Table Simple 2" w:semiHidden="1" w:unhideWhenUsed="1"/>
+    <w:lsdException w:name="Table Simple 3" w:semiHidden="1" w:unhideWhenUsed="1"/>
+    <w:lsdException w:name="Table Classic 1" w:semiHidden="1" w:unhideWhenUsed="1"/>
+    <w:lsdException w:name="Table Classic 2" w:semiHidden="1" w:unhideWhenUsed="1"/>
+    <w:lsdException w:name="Table Classic 3" w:semiHidden="1" w:unhideWhenUsed="1"/>
+    <w:lsdException w:name="Table Classic 4" w:semiHidden="1" w:unhideWhenUsed="1"/>
+    <w:lsdException w:name="Table Colorful 1" w:semiHidden="1" w:unhideWhenUsed="1"/>
+    <w:lsdException w:name="Table Colorful 2" w:semiHidden="1" w:unhideWhenUsed="1"/>
+    <w:lsdException w:name="Table Colorful 3" w:semiHidden="1" w:unhideWhenUsed="1"/>
+    <w:lsdException w:name="Table Columns 1" w:semiHidden="1" w:unhideWhenUsed="1"/>
+    <w:lsdException w:name="Table Columns 2" w:semiHidden="1" w:unhideWhenUsed="1"/>
+    <w:lsdException w:name="Table Columns 3" w:semiHidden="1" w:unhideWhenUsed="1"/>
+    <w:lsdException w:name="Table Columns 4" w:semiHidden="1" w:unhideWhenUsed="1"/>
+    <w:lsdException w:name="Table Columns 5" w:semiHidden="1" w:unhideWhenUsed="1"/>
+    <w:lsdException w:name="Table Grid 1" w:semiHidden="1" w:unhideWhenUsed="1"/>
+    <w:lsdException w:name="Table Grid 2" w:semiHidden="1" w:unhideWhenUsed="1"/>
+    <w:lsdException w:name="Table Grid 3" w:semiHidden="1" w:unhideWhenUsed="1"/>
+    <w:lsdException w:name="Table Grid 4" w:semiHidden="1" w:unhideWhenUsed="1"/>
+    <w:lsdException w:name="Table Grid 5" w:semiHidden="1" w:unhideWhenUsed="1"/>
+    <w:lsdException w:name="Table Grid 6" w:semiHidden="1" w:unhideWhenUsed="1"/>
+    <w:lsdException w:name="Table Grid 7" w:semiHidden="1" w:unhideWhenUsed="1"/>
+    <w:lsdException w:name="Table Grid 8" w:semiHidden="1" w:unhideWhenUsed="1"/>
+    <w:lsdException w:name="Table List 1" w:semiHidden="1" w:unhideWhenUsed="1"/>
+    <w:lsdException w:name="Table List 2" w:semiHidden="1" w:unhideWhenUsed="1"/>
+    <w:lsdException w:name="Table List 3" w:semiHidden="1" w:unhideWhenUsed="1"/>
+    <w:lsdException w:name="Table List 4" w:semiHidden="1" w:unhideWhenUsed="1"/>
+    <w:lsdException w:name="Table List 5" w:semiHidden="1" w:unhideWhenUsed="1"/>
+    <w:lsdException w:name="Table List 6" w:semiHidden="1" w:unhideWhenUsed="1"/>
+    <w:lsdException w:name="Table List 7" w:semiHidden="1" w:unhideWhenUsed="1"/>
+    <w:lsdException w:name="Table List 8" w:semiHidden="1" w:unhideWhenUsed="1"/>
+    <w:lsdException w:name="Table 3D effects 1" w:semiHidden="1" w:unhideWhenUsed="1"/>
+    <w:lsdException w:name="Table 3D effects 2" w:semiHidden="1" w:unhideWhenUsed="1"/>
+    <w:lsdException w:name="Table 3D effects 3" w:semiHidden="1" w:unhideWhenUsed="1"/>
+    <w:lsdException w:name="Table Contemporary" w:semiHidden="1" w:unhideWhenUsed="1"/>
+    <w:lsdException w:name="Table Elegant" w:semiHidden="1" w:unhideWhenUsed="1"/>
+    <w:lsdException w:name="Table Professional" w:semiHidden="1" w:unhideWhenUsed="1"/>
+    <w:lsdException w:name="Table Subtle 1" w:semiHidden="1" w:unhideWhenUsed="1"/>
+    <w:lsdException w:name="Table Subtle 2" w:semiHidden="1" w:unhideWhenUsed="1"/>
+    <w:lsdException w:name="Table Web 1" w:semiHidden="1" w:unhideWhenUsed="1"/>
+    <w:lsdException w:name="Table Web 2" w:semiHidden="1" w:unhideWhenUsed="1"/>
+    <w:lsdException w:name="Table Web 3" w:semiHidden="1" w:unhideWhenUsed="1"/>
+    <w:lsdException w:name="Balloon Text" w:semiHidden="1" w:uiPriority="0" w:unhideWhenUsed="1"/>
+    <w:lsdException w:name="Table Grid" w:uiPriority="59"/>
+    <w:lsdException w:name="Table Theme" w:semiHidden="1" w:unhideWhenUsed="1"/>
+    <w:lsdException w:name="Placeholder Text" w:semiHidden="1"/>
+    <w:lsdException w:name="No Spacing" w:uiPriority="1" w:qFormat="1"/>
+    <w:lsdException w:name="Light Shading" w:uiPriority="60"/>
+    <w:lsdException w:name="Light List" w:uiPriority="61"/>
+    <w:lsdException w:name="Light Grid" w:uiPriority="62"/>
+    <w:lsdException w:name="Medium Shading 1" w:uiPriority="63"/>
+    <w:lsdException w:name="Medium Shading 2" w:uiPriority="64"/>
+    <w:lsdException w:name="Medium List 1" w:uiPriority="65"/>
+    <w:lsdException w:name="Medium List 2" w:uiPriority="66"/>
+    <w:lsdException w:name="Medium Grid 1" w:uiPriority="67"/>
+    <w:lsdException w:name="Medium Grid 2" w:uiPriority="68"/>
+    <w:lsdException w:name="Medium Grid 3" w:uiPriority="69"/>
+    <w:lsdException w:name="Dark List" w:uiPriority="70"/>
+    <w:lsdException w:name="Colorful Shading" w:uiPriority="71"/>
+    <w:lsdException w:name="Colorful List" w:uiPriority="72"/>
+    <w:lsdException w:name="Colorful Grid" w:uiPriority="73"/>
+    <w:lsdException w:name="Light Shading Accent 1" w:uiPriority="60"/>
+    <w:lsdException w:name="Light List Accent 1" w:uiPriority="61"/>
+    <w:lsdException w:name="Light Grid Accent 1" w:uiPriority="62"/>
+    <w:lsdException w:name="Medium Shading 1 Accent 1" w:uiPriority="63"/>
+    <w:lsdException w:name="Medium Shading 2 Accent 1" w:uiPriority="64"/>
+    <w:lsdException w:name="Medium List 1 Accent 1" w:uiPriority="65"/>
+    <w:lsdException w:name="Revision" w:semiHidden="1"/>
+    <w:lsdException w:name="List Paragraph" w:uiPriority="34" w:qFormat="1"/>
+    <w:lsdException w:name="Quote" w:uiPriority="29" w:qFormat="1"/>
+    <w:lsdException w:name="Intense Quote" w:uiPriority="30" w:qFormat="1"/>
+    <w:lsdException w:name="Medium List 2 Accent 1" w:uiPriority="66"/>
+    <w:lsdException w:name="Medium Grid 1 Accent 1" w:uiPriority="67"/>
+    <w:lsdException w:name="Medium Grid 2 Accent 1" w:uiPriority="68"/>
+    <w:lsdException w:name="Medium Grid 3 Accent 1" w:uiPriority="69"/>
+    <w:lsdException w:name="Dark List Accent 1" w:uiPriority="70"/>
+    <w:lsdException w:name="Colorful Shading Accent 1" w:uiPriority="71"/>
+    <w:lsdException w:name="Colorful List Accent 1" w:uiPriority="72"/>
+    <w:lsdException w:name="Colorful Grid Accent 1" w:uiPriority="73"/>
+    <w:lsdException w:name="Light Shading Accent 2" w:uiPriority="60"/>
+    <w:lsdException w:name="Light List Accent 2" w:uiPriority="61"/>
+    <w:lsdException w:name="Light Grid Accent 2" w:uiPriority="62"/>
+    <w:lsdException w:name="Medium Shading 1 Accent 2" w:uiPriority="63"/>
+    <w:lsdException w:name="Medium Shading 2 Accent 2" w:uiPriority="64"/>
+    <w:lsdException w:name="Medium List 1 Accent 2" w:uiPriority="65"/>
+    <w:lsdException w:name="Medium List 2 Accent 2" w:uiPriority="66"/>
+    <w:lsdException w:name="Medium Grid 1 Accent 2" w:uiPriority="67"/>
+    <w:lsdException w:name="Medium Grid 2 Accent 2" w:uiPriority="68"/>
+    <w:lsdException w:name="Medium Grid 3 Accent 2" w:uiPriority="69"/>
+    <w:lsdException w:name="Dark List Accent 2" w:uiPriority="70"/>
+    <w:lsdException w:name="Colorful Shading Accent 2" w:uiPriority="71"/>
+    <w:lsdException w:name="Colorful List Accent 2" w:uiPriority="72"/>
+    <w:lsdException w:name="Colorful Grid Accent 2" w:uiPriority="73"/>
+    <w:lsdException w:name="Light Shading Accent 3" w:uiPriority="60"/>
+    <w:lsdException w:name="Light List Accent 3" w:uiPriority="61"/>
+    <w:lsdException w:name="Light Grid Accent 3" w:uiPriority="62"/>
+    <w:lsdException w:name="Medium Shading 1 Accent 3" w:uiPriority="63"/>
+    <w:lsdException w:name="Medium Shading 2 Accent 3" w:uiPriority="64"/>
+    <w:lsdException w:name="Medium List 1 Accent 3" w:uiPriority="65"/>
+    <w:lsdException w:name="Medium List 2 Accent 3" w:uiPriority="66"/>
+    <w:lsdException w:name="Medium Grid 1 Accent 3" w:uiPriority="67"/>
+    <w:lsdException w:name="Medium Grid 2 Accent 3" w:uiPriority="68"/>
+    <w:lsdException w:name="Medium Grid 3 Accent 3" w:uiPriority="69"/>
+    <w:lsdException w:name="Dark List Accent 3" w:uiPriority="70"/>
+    <w:lsdException w:name="Colorful Shading Accent 3" w:uiPriority="71"/>
+    <w:lsdException w:name="Colorful List Accent 3" w:uiPriority="72"/>
+    <w:lsdException w:name="Colorful Grid Accent 3" w:uiPriority="73"/>
+    <w:lsdException w:name="Light Shading Accent 4" w:uiPriority="60"/>
+    <w:lsdException w:name="Light List Accent 4" w:uiPriority="61"/>
+    <w:lsdException w:name="Light Grid Accent 4" w:uiPriority="62"/>
+    <w:lsdException w:name="Medium Shading 1 Accent 4" w:uiPriority="63"/>
+    <w:lsdException w:name="Medium Shading 2 Accent 4" w:uiPriority="64"/>
+    <w:lsdException w:name="Medium List 1 Accent 4" w:uiPriority="65"/>
+    <w:lsdException w:name="Medium List 2 Accent 4" w:uiPriority="66"/>
+    <w:lsdException w:name="Medium Grid 1 Accent 4" w:uiPriority="67"/>
+    <w:lsdException w:name="Medium Grid 2 Accent 4" w:uiPriority="68"/>
+    <w:lsdException w:name="Medium Grid 3 Accent 4" w:uiPriority="69"/>
+    <w:lsdException w:name="Dark List Accent 4" w:uiPriority="70"/>
+    <w:lsdException w:name="Colorful Shading Accent 4" w:uiPriority="71"/>
+    <w:lsdException w:name="Colorful List Accent 4" w:uiPriority="72"/>
+    <w:lsdException w:name="Colorful Grid Accent 4" w:uiPriority="73"/>
+    <w:lsdException w:name="Light Shading Accent 5" w:uiPriority="60"/>
+    <w:lsdException w:name="Light List Accent 5" w:uiPriority="61"/>
+    <w:lsdException w:name="Light Grid Accent 5" w:uiPriority="62"/>
+    <w:lsdException w:name="Medium Shading 1 Accent 5" w:uiPriority="63"/>
+    <w:lsdException w:name="Medium Shading 2 Accent 5" w:uiPriority="64"/>
+    <w:lsdException w:name="Medium List 1 Accent 5" w:uiPriority="65"/>
+    <w:lsdException w:name="Medium List 2 Accent 5" w:uiPriority="66"/>
+    <w:lsdException w:name="Medium Grid 1 Accent 5" w:uiPriority="67"/>
+    <w:lsdException w:name="Medium Grid 2 Accent 5" w:uiPriority="68"/>
+    <w:lsdException w:name="Medium Grid 3 Accent 5" w:uiPriority="69"/>
+    <w:lsdException w:name="Dark List Accent 5" w:uiPriority="70"/>
+    <w:lsdException w:name="Colorful Shading Accent 5" w:uiPriority="71"/>
+    <w:lsdException w:name="Colorful List Accent 5" w:uiPriority="72"/>
+    <w:lsdException w:name="Colorful Grid Accent 5" w:uiPriority="73"/>
+    <w:lsdException w:name="Light Shading Accent 6" w:uiPriority="60"/>
+    <w:lsdException w:name="Light List Accent 6" w:uiPriority="61"/>
+    <w:lsdException w:name="Light Grid Accent 6" w:uiPriority="62"/>
+    <w:lsdException w:name="Medium Shading 1 Accent 6" w:uiPriority="63"/>
+    <w:lsdException w:name="Medium Shading 2 Accent 6" w:uiPriority="64"/>
+    <w:lsdException w:name="Medium List 1 Accent 6" w:uiPriority="65"/>
+    <w:lsdException w:name="Medium List 2 Accent 6" w:uiPriority="66"/>
+    <w:lsdException w:name="Medium Grid 1 Accent 6" w:uiPriority="67"/>
+    <w:lsdException w:name="Medium Grid 2 Accent 6" w:uiPriority="68"/>
+    <w:lsdException w:name="Medium Grid 3 Accent 6" w:uiPriority="69"/>
+    <w:lsdException w:name="Dark List Accent 6" w:uiPriority="70"/>
+    <w:lsdException w:name="Colorful Shading Accent 6" w:uiPriority="71"/>
+    <w:lsdException w:name="Colorful List Accent 6" w:uiPriority="72"/>
+    <w:lsdException w:name="Colorful Grid Accent 6" w:uiPriority="73"/>
+    <w:lsdException w:name="Subtle Emphasis" w:uiPriority="19" w:qFormat="1"/>
+    <w:lsdException w:name="Intense Emphasis" w:uiPriority="21" w:qFormat="1"/>
+    <w:lsdException w:name="Subtle Reference" w:uiPriority="31" w:qFormat="1"/>
+    <w:lsdException w:name="Intense Reference" w:uiPriority="32" w:qFormat="1"/>
+    <w:lsdException w:name="Book Title" w:uiPriority="33" w:qFormat="1"/>
+    <w:lsdException w:name="Bibliography" w:semiHidden="1" w:uiPriority="37" w:unhideWhenUsed="1"/>
+    <w:lsdException w:name="TOC Heading" w:semiHidden="1" w:uiPriority="39" w:unhideWhenUsed="1" w:qFormat="1"/>
+    <w:lsdException w:name="Plain Table 1" w:uiPriority="41"/>
+    <w:lsdException w:name="Plain Table 2" w:uiPriority="42"/>
+    <w:lsdException w:name="Plain Table 3" w:uiPriority="43"/>
+    <w:lsdException w:name="Plain Table 4" w:uiPriority="44"/>
+    <w:lsdException w:name="Plain Table 5" w:uiPriority="45"/>
+    <w:lsdException w:name="Grid Table Light" w:uiPriority="40"/>
+    <w:lsdException w:name="Grid Table 1 Light" w:uiPriority="46"/>
+    <w:lsdException w:name="Grid Table 2" w:uiPriority="47"/>
+    <w:lsdException w:name="Grid Table 3" w:uiPriority="48"/>
+    <w:lsdException w:name="Grid Table 4" w:uiPriority="49"/>
+    <w:lsdException w:name="Grid Table 5 Dark" w:uiPriority="50"/>
+    <w:lsdException w:name="Grid Table 6 Colorful" w:uiPriority="51"/>
+    <w:lsdException w:name="Grid Table 7 Colorful" w:uiPriority="52"/>
+    <w:lsdException w:name="Grid Table 1 Light Accent 1" w:uiPriority="46"/>
+    <w:lsdException w:name="Grid Table 2 Accent 1" w:uiPriority="47"/>
+    <w:lsdException w:name="Grid Table 3 Accent 1" w:uiPriority="48"/>
+    <w:lsdException w:name="Grid Table 4 Accent 1" w:uiPriority="49"/>
+    <w:lsdException w:name="Grid Table 5 Dark Accent 1" w:uiPriority="50"/>
+    <w:lsdException w:name="Grid Table 6 Colorful Accent 1" w:uiPriority="51"/>
+    <w:lsdException w:name="Grid Table 7 Colorful Accent 1" w:uiPriority="52"/>
+    <w:lsdException w:name="Grid Table 1 Light Accent 2" w:uiPriority="46"/>
+    <w:lsdException w:name="Grid Table 2 Accent 2" w:uiPriority="47"/>
+    <w:lsdException w:name="Grid Table 3 Accent 2" w:uiPriority="48"/>
+    <w:lsdException w:name="Grid Table 4 Accent 2" w:uiPriority="49"/>
+    <w:lsdException w:name="Grid Table 5 Dark Accent 2" w:uiPriority="50"/>
+    <w:lsdException w:name="Grid Table 6 Colorful Accent 2" w:uiPriority="51"/>
+    <w:lsdException w:name="Grid Table 7 Colorful Accent 2" w:uiPriority="52"/>
+    <w:lsdException w:name="Grid Table 1 Light Accent 3" w:uiPriority="46"/>
+    <w:lsdException w:name="Grid Table 2 Accent 3" w:uiPriority="47"/>
+    <w:lsdException w:name="Grid Table 3 Accent 3" w:uiPriority="48"/>
+    <w:lsdException w:name="Grid Table 4 Accent 3" w:uiPriority="49"/>
+    <w:lsdException w:name="Grid Table 5 Dark Accent 3" w:uiPriority="50"/>
+    <w:lsdException w:name="Grid Table 6 Colorful Accent 3" w:uiPriority="51"/>
+    <w:lsdException w:name="Grid Table 7 Colorful Accent 3" w:uiPriority="52"/>
+    <w:lsdException w:name="Grid Table 1 Light Accent 4" w:uiPriority="46"/>
+    <w:lsdException w:name="Grid Table 2 Accent 4" w:uiPriority="47"/>
+    <w:lsdException w:name="Grid Table 3 Accent 4" w:uiPriority="48"/>
+    <w:lsdException w:name="Grid Table 4 Accent 4" w:uiPriority="49"/>
+    <w:lsdException w:name="Grid Table 5 Dark Accent 4" w:uiPriority="50"/>
+    <w:lsdException w:name="Grid Table 6 Colorful Accent 4" w:uiPriority="51"/>
+    <w:lsdException w:name="Grid Table 7 Colorful Accent 4" w:uiPriority="52"/>
+    <w:lsdException w:name="Grid Table 1 Light Accent 5" w:uiPriority="46"/>
+    <w:lsdException w:name="Grid Table 2 Accent 5" w:uiPriority="47"/>
+    <w:lsdException w:name="Grid Table 3 Accent 5" w:uiPriority="48"/>
+    <w:lsdException w:name="Grid Table 4 Accent 5" w:uiPriority="49"/>
+    <w:lsdException w:name="Grid Table 5 Dark Accent 5" w:uiPriority="50"/>
+    <w:lsdException w:name="Grid Table 6 Colorful Accent 5" w:uiPriority="51"/>
+    <w:lsdException w:name="Grid Table 7 Colorful Accent 5" w:uiPriority="52"/>
+    <w:lsdException w:name="Grid Table 1 Light Accent 6" w:uiPriority="46"/>
+    <w:lsdException w:name="Grid Table 2 Accent 6" w:uiPriority="47"/>
+    <w:lsdException w:name="Grid Table 3 Accent 6" w:uiPriority="48"/>
+    <w:lsdException w:name="Grid Table 4 Accent 6" w:uiPriority="49"/>
+    <w:lsdException w:name="Grid Table 5 Dark Accent 6" w:uiPriority="50"/>
+    <w:lsdException w:name="Grid Table 6 Colorful Accent 6" w:uiPriority="51"/>
+    <w:lsdException w:name="Grid Table 7 Colorful Accent 6" w:uiPriority="52"/>
+    <w:lsdException w:name="List Table 1 Light" w:uiPriority="46"/>
+    <w:lsdException w:name="List Table 2" w:uiPriority="47"/>
+    <w:lsdException w:name="List Table 3" w:uiPriority="48"/>
+    <w:lsdException w:name="List Table 4" w:uiPriority="49"/>
+    <w:lsdException w:name="List Table 5 Dark" w:uiPriority="50"/>
+    <w:lsdException w:name="List Table 6 Colorful" w:uiPriority="51"/>
+    <w:lsdException w:name="List Table 7 Colorful" w:uiPriority="52"/>
+    <w:lsdException w:name="List Table 1 Light Accent 1" w:uiPriority="46"/>
+    <w:lsdException w:name="List Table 2 Accent 1" w:uiPriority="47"/>
+    <w:lsdException w:name="List Table 3 Accent 1" w:uiPriority="48"/>
+    <w:lsdException w:name="List Table 4 Accent 1" w:uiPriority="49"/>
+    <w:lsdException w:name="List Table 5 Dark Accent 1" w:uiPriority="50"/>
+    <w:lsdException w:name="List Table 6 Colorful Accent 1" w:uiPriority="51"/>
+    <w:lsdException w:name="List Table 7 Colorful Accent 1" w:uiPriority="52"/>
+    <w:lsdException w:name="List Table 1 Light Accent 2" w:uiPriority="46"/>
+    <w:lsdException w:name="List Table 2 Accent 2" w:uiPriority="47"/>
+    <w:lsdException w:name="List Table 3 Accent 2" w:uiPriority="48"/>
+    <w:lsdException w:name="List Table 4 Accent 2" w:uiPriority="49"/>
+    <w:lsdException w:name="List Table 5 Dark Accent 2" w:uiPriority="50"/>
+    <w:lsdException w:name="List Table 6 Colorful Accent 2" w:uiPriority="51"/>
+    <w:lsdException w:name="List Table 7 Colorful Accent 2" w:uiPriority="52"/>
+    <w:lsdException w:name="List Table 1 Light Accent 3" w:uiPriority="46"/>
+    <w:lsdException w:name="List Table 2 Accent 3" w:uiPriority="47"/>
+    <w:lsdException w:name="List Table 3 Accent 3" w:uiPriority="48"/>
+    <w:lsdException w:name="List Table 4 Accent 3" w:uiPriority="49"/>
+    <w:lsdException w:name="List Table 5 Dark Accent 3" w:uiPriority="50"/>
+    <w:lsdException w:name="List Table 6 Colorful Accent 3" w:uiPriority="51"/>
+    <w:lsdException w:name="List Table 7 Colorful Accent 3" w:uiPriority="52"/>
+    <w:lsdException w:name="List Table 1 Light Accent 4" w:uiPriority="46"/>
+    <w:lsdException w:name="List Table 2 Accent 4" w:uiPriority="47"/>
+    <w:lsdException w:name="List Table 3 Accent 4" w:uiPriority="48"/>
+    <w:lsdException w:name="List Table 4 Accent 4" w:uiPriority="49"/>
+    <w:lsdException w:name="List Table 5 Dark Accent 4" w:uiPriority="50"/>
+    <w:lsdException w:name="List Table 6 Colorful Accent 4" w:uiPriority="51"/>
+    <w:lsdException w:name="List Table 7 Colorful Accent 4" w:uiPriority="52"/>
+    <w:lsdException w:name="List Table 1 Light Accent 5" w:uiPriority="46"/>
+    <w:lsdException w:name="List Table 2 Accent 5" w:uiPriority="47"/>
+    <w:lsdException w:name="List Table 3 Accent 5" w:uiPriority="48"/>
+    <w:lsdException w:name="List Table 4 Accent 5" w:uiPriority="49"/>
+    <w:lsdException w:name="List Table 5 Dark Accent 5" w:uiPriority="50"/>
+    <w:lsdException w:name="List Table 6 Colorful Accent 5" w:uiPriority="51"/>
+    <w:lsdException w:name="List Table 7 Colorful Accent 5" w:uiPriority="52"/>
+    <w:lsdException w:name="List Table 1 Light Accent 6" w:uiPriority="46"/>
+    <w:lsdException w:name="List Table 2 Accent 6" w:uiPriority="47"/>
+    <w:lsdException w:name="List Table 3 Accent 6" w:uiPriority="48"/>
+    <w:lsdException w:name="List Table 4 Accent 6" w:uiPriority="49"/>
+    <w:lsdException w:name="List Table 5 Dark Accent 6" w:uiPriority="50"/>
+    <w:lsdException w:name="List Table 6 Colorful Accent 6" w:uiPriority="51"/>
+    <w:lsdException w:name="List Table 7 Colorful Accent 6" w:uiPriority="52"/>
   </w:latentStyles>
   <w:style w:type="paragraph" w:default="1" w:styleId="Normal">
     <w:name w:val="Normal"/>
@@ -12334,7 +12639,6 @@
       <w:lang w:val="pt-BR" w:eastAsia="pt-BR"/>
     </w:rPr>
     <w:tblPr>
-      <w:tblInd w:w="0" w:type="dxa"/>
       <w:tblBorders>
         <w:top w:val="single" w:sz="4" w:space="0" w:color="auto"/>
         <w:left w:val="single" w:sz="4" w:space="0" w:color="auto"/>
@@ -12343,12 +12647,6 @@
         <w:insideH w:val="single" w:sz="4" w:space="0" w:color="auto"/>
         <w:insideV w:val="single" w:sz="4" w:space="0" w:color="auto"/>
       </w:tblBorders>
-      <w:tblCellMar>
-        <w:top w:w="0" w:type="dxa"/>
-        <w:left w:w="108" w:type="dxa"/>
-        <w:bottom w:w="0" w:type="dxa"/>
-        <w:right w:w="108" w:type="dxa"/>
-      </w:tblCellMar>
     </w:tblPr>
   </w:style>
   <w:style w:type="paragraph" w:styleId="Legenda">
@@ -12403,8 +12701,8 @@
       <w:bCs/>
     </w:rPr>
   </w:style>
-  <w:style w:type="table" w:customStyle="1" w:styleId="GridTableLight">
-    <w:name w:val="Grid Table Light"/>
+  <w:style w:type="table" w:customStyle="1" w:styleId="TabeladeGradeClara1">
+    <w:name w:val="Tabela de Grade Clara1"/>
     <w:basedOn w:val="Tabelanormal"/>
     <w:uiPriority w:val="40"/>
     <w:rsid w:val="00C317EB"/>
@@ -12418,7 +12716,6 @@
       <w:lang w:val="pt-BR" w:eastAsia="pt-BR"/>
     </w:rPr>
     <w:tblPr>
-      <w:tblInd w:w="0" w:type="dxa"/>
       <w:tblBorders>
         <w:top w:val="single" w:sz="4" w:space="0" w:color="BFBFBF"/>
         <w:left w:val="single" w:sz="4" w:space="0" w:color="BFBFBF"/>
@@ -12427,1929 +12724,6 @@
         <w:insideH w:val="single" w:sz="4" w:space="0" w:color="BFBFBF"/>
         <w:insideV w:val="single" w:sz="4" w:space="0" w:color="BFBFBF"/>
       </w:tblBorders>
-      <w:tblCellMar>
-        <w:top w:w="0" w:type="dxa"/>
-        <w:left w:w="108" w:type="dxa"/>
-        <w:bottom w:w="0" w:type="dxa"/>
-        <w:right w:w="108" w:type="dxa"/>
-      </w:tblCellMar>
-    </w:tblPr>
-  </w:style>
-  <w:style w:type="character" w:styleId="nfase">
-    <w:name w:val="Emphasis"/>
-    <w:basedOn w:val="Fontepargpadro"/>
-    <w:uiPriority w:val="20"/>
-    <w:qFormat/>
-    <w:rsid w:val="00C317EB"/>
-    <w:rPr>
-      <w:i/>
-      <w:iCs/>
-    </w:rPr>
-  </w:style>
-  <w:style w:type="paragraph" w:styleId="CabealhodoSumrio">
-    <w:name w:val="TOC Heading"/>
-    <w:basedOn w:val="Ttulo1"/>
-    <w:next w:val="Normal"/>
-    <w:uiPriority w:val="39"/>
-    <w:unhideWhenUsed/>
-    <w:qFormat/>
-    <w:rsid w:val="00C317EB"/>
-    <w:pPr>
-      <w:keepLines/>
-      <w:pageBreakBefore w:val="0"/>
-      <w:numPr>
-        <w:numId w:val="0"/>
-      </w:numPr>
-      <w:suppressAutoHyphens w:val="0"/>
-      <w:spacing w:before="240" w:after="0" w:line="259" w:lineRule="auto"/>
-      <w:outlineLvl w:val="9"/>
-    </w:pPr>
-    <w:rPr>
-      <w:rFonts w:asciiTheme="majorHAnsi" w:eastAsiaTheme="majorEastAsia" w:hAnsiTheme="majorHAnsi" w:cstheme="majorBidi"/>
-      <w:b w:val="0"/>
-      <w:bCs w:val="0"/>
-      <w:caps w:val="0"/>
-      <w:color w:val="2F5496" w:themeColor="accent1" w:themeShade="BF"/>
-      <w:sz w:val="32"/>
-      <w:szCs w:val="32"/>
-    </w:rPr>
-  </w:style>
-  <w:style w:type="character" w:customStyle="1" w:styleId="from-page-title">
-    <w:name w:val="from-page-title"/>
-    <w:basedOn w:val="Fontepargpadro"/>
-    <w:rsid w:val="00C317EB"/>
-  </w:style>
-  <w:style w:type="paragraph" w:styleId="Bibliografia">
-    <w:name w:val="Bibliography"/>
-    <w:basedOn w:val="Normal"/>
-    <w:next w:val="Normal"/>
-    <w:uiPriority w:val="37"/>
-    <w:unhideWhenUsed/>
-    <w:rsid w:val="00C317EB"/>
-  </w:style>
-  <w:style w:type="character" w:styleId="Refdenotadefim">
-    <w:name w:val="endnote reference"/>
-    <w:basedOn w:val="Fontepargpadro"/>
-    <w:uiPriority w:val="99"/>
-    <w:semiHidden/>
-    <w:unhideWhenUsed/>
-    <w:rsid w:val="00C317EB"/>
-    <w:rPr>
-      <w:vertAlign w:val="superscript"/>
-    </w:rPr>
-  </w:style>
-</w:styles>
-</file>
-
-<file path=word/stylesWithEffects.xml><?xml version="1.0" encoding="utf-8"?>
-<w:styles xmlns:wpc="http://schemas.microsoft.com/office/word/2010/wordprocessingCanvas" xmlns:mc="http://schemas.openxmlformats.org/markup-compatibility/2006" xmlns:o="urn:schemas-microsoft-com:office:office" xmlns:r="http://schemas.openxmlformats.org/officeDocument/2006/relationships" xmlns:m="http://schemas.openxmlformats.org/officeDocument/2006/math" xmlns:v="urn:schemas-microsoft-com:vml" xmlns:wp14="http://schemas.microsoft.com/office/word/2010/wordprocessingDrawing" xmlns:wp="http://schemas.openxmlformats.org/drawingml/2006/wordprocessingDrawing" xmlns:w10="urn:schemas-microsoft-com:office:word" xmlns:w="http://schemas.openxmlformats.org/wordprocessingml/2006/main" xmlns:w14="http://schemas.microsoft.com/office/word/2010/wordml" xmlns:wpg="http://schemas.microsoft.com/office/word/2010/wordprocessingGroup" xmlns:wpi="http://schemas.microsoft.com/office/word/2010/wordprocessingInk" xmlns:wne="http://schemas.microsoft.com/office/word/2006/wordml" xmlns:wps="http://schemas.microsoft.com/office/word/2010/wordprocessingShape" mc:Ignorable="w14 wp14">
-  <w:docDefaults>
-    <w:rPrDefault>
-      <w:rPr>
-        <w:rFonts w:asciiTheme="minorHAnsi" w:eastAsiaTheme="minorHAnsi" w:hAnsiTheme="minorHAnsi" w:cstheme="minorBidi"/>
-        <w:sz w:val="22"/>
-        <w:szCs w:val="22"/>
-        <w:lang w:val="en-US" w:eastAsia="en-US" w:bidi="ar-SA"/>
-      </w:rPr>
-    </w:rPrDefault>
-    <w:pPrDefault>
-      <w:pPr>
-        <w:spacing w:after="160" w:line="259" w:lineRule="auto"/>
-      </w:pPr>
-    </w:pPrDefault>
-  </w:docDefaults>
-  <w:latentStyles w:defLockedState="0" w:defUIPriority="99" w:defSemiHidden="1" w:defUnhideWhenUsed="1" w:defQFormat="0" w:count="267">
-    <w:lsdException w:name="Normal" w:semiHidden="0" w:uiPriority="0" w:unhideWhenUsed="0" w:qFormat="1"/>
-    <w:lsdException w:name="heading 1" w:semiHidden="0" w:uiPriority="9" w:unhideWhenUsed="0" w:qFormat="1"/>
-    <w:lsdException w:name="heading 2" w:uiPriority="0" w:qFormat="1"/>
-    <w:lsdException w:name="heading 3" w:uiPriority="0" w:qFormat="1"/>
-    <w:lsdException w:name="heading 4" w:uiPriority="0" w:qFormat="1"/>
-    <w:lsdException w:name="heading 5" w:uiPriority="0" w:qFormat="1"/>
-    <w:lsdException w:name="heading 6" w:uiPriority="0" w:qFormat="1"/>
-    <w:lsdException w:name="heading 7" w:uiPriority="0" w:qFormat="1"/>
-    <w:lsdException w:name="heading 8" w:uiPriority="0" w:qFormat="1"/>
-    <w:lsdException w:name="heading 9" w:uiPriority="0" w:qFormat="1"/>
-    <w:lsdException w:name="toc 1" w:uiPriority="39"/>
-    <w:lsdException w:name="toc 2" w:uiPriority="39"/>
-    <w:lsdException w:name="toc 3" w:uiPriority="39"/>
-    <w:lsdException w:name="toc 4" w:uiPriority="39"/>
-    <w:lsdException w:name="toc 5" w:uiPriority="0"/>
-    <w:lsdException w:name="toc 6" w:uiPriority="0"/>
-    <w:lsdException w:name="toc 7" w:uiPriority="0"/>
-    <w:lsdException w:name="toc 8" w:uiPriority="0"/>
-    <w:lsdException w:name="toc 9" w:uiPriority="0"/>
-    <w:lsdException w:name="footnote text" w:uiPriority="0"/>
-    <w:lsdException w:name="header" w:uiPriority="0"/>
-    <w:lsdException w:name="footer" w:uiPriority="0"/>
-    <w:lsdException w:name="index heading" w:uiPriority="0"/>
-    <w:lsdException w:name="caption" w:uiPriority="35" w:qFormat="1"/>
-    <w:lsdException w:name="table of figures" w:qFormat="1"/>
-    <w:lsdException w:name="page number" w:uiPriority="0"/>
-    <w:lsdException w:name="endnote text" w:uiPriority="0"/>
-    <w:lsdException w:name="List" w:uiPriority="0"/>
-    <w:lsdException w:name="Title" w:semiHidden="0" w:uiPriority="0" w:unhideWhenUsed="0" w:qFormat="1"/>
-    <w:lsdException w:name="Default Paragraph Font" w:uiPriority="1"/>
-    <w:lsdException w:name="Body Text" w:uiPriority="0"/>
-    <w:lsdException w:name="Body Text Indent" w:uiPriority="0"/>
-    <w:lsdException w:name="Subtitle" w:semiHidden="0" w:uiPriority="0" w:unhideWhenUsed="0" w:qFormat="1"/>
-    <w:lsdException w:name="Body Text Indent 2" w:uiPriority="0"/>
-    <w:lsdException w:name="FollowedHyperlink" w:uiPriority="0"/>
-    <w:lsdException w:name="Strong" w:semiHidden="0" w:uiPriority="22" w:unhideWhenUsed="0" w:qFormat="1"/>
-    <w:lsdException w:name="Emphasis" w:semiHidden="0" w:uiPriority="20" w:unhideWhenUsed="0" w:qFormat="1"/>
-    <w:lsdException w:name="Document Map" w:uiPriority="0"/>
-    <w:lsdException w:name="Balloon Text" w:uiPriority="0"/>
-    <w:lsdException w:name="Table Grid" w:semiHidden="0" w:uiPriority="59" w:unhideWhenUsed="0"/>
-    <w:lsdException w:name="Placeholder Text" w:unhideWhenUsed="0"/>
-    <w:lsdException w:name="No Spacing" w:semiHidden="0" w:uiPriority="1" w:unhideWhenUsed="0" w:qFormat="1"/>
-    <w:lsdException w:name="Light Shading" w:semiHidden="0" w:uiPriority="60" w:unhideWhenUsed="0"/>
-    <w:lsdException w:name="Light List" w:semiHidden="0" w:uiPriority="61" w:unhideWhenUsed="0"/>
-    <w:lsdException w:name="Light Grid" w:semiHidden="0" w:uiPriority="62" w:unhideWhenUsed="0"/>
-    <w:lsdException w:name="Medium Shading 1" w:semiHidden="0" w:uiPriority="63" w:unhideWhenUsed="0"/>
-    <w:lsdException w:name="Medium Shading 2" w:semiHidden="0" w:uiPriority="64" w:unhideWhenUsed="0"/>
-    <w:lsdException w:name="Medium List 1" w:semiHidden="0" w:uiPriority="65" w:unhideWhenUsed="0"/>
-    <w:lsdException w:name="Medium List 2" w:semiHidden="0" w:uiPriority="66" w:unhideWhenUsed="0"/>
-    <w:lsdException w:name="Medium Grid 1" w:semiHidden="0" w:uiPriority="67" w:unhideWhenUsed="0"/>
-    <w:lsdException w:name="Medium Grid 2" w:semiHidden="0" w:uiPriority="68" w:unhideWhenUsed="0"/>
-    <w:lsdException w:name="Medium Grid 3" w:semiHidden="0" w:uiPriority="69" w:unhideWhenUsed="0"/>
-    <w:lsdException w:name="Dark List" w:semiHidden="0" w:uiPriority="70" w:unhideWhenUsed="0"/>
-    <w:lsdException w:name="Colorful Shading" w:semiHidden="0" w:uiPriority="71" w:unhideWhenUsed="0"/>
-    <w:lsdException w:name="Colorful List" w:semiHidden="0" w:uiPriority="72" w:unhideWhenUsed="0"/>
-    <w:lsdException w:name="Colorful Grid" w:semiHidden="0" w:uiPriority="73" w:unhideWhenUsed="0"/>
-    <w:lsdException w:name="Light Shading Accent 1" w:semiHidden="0" w:uiPriority="60" w:unhideWhenUsed="0"/>
-    <w:lsdException w:name="Light List Accent 1" w:semiHidden="0" w:uiPriority="61" w:unhideWhenUsed="0"/>
-    <w:lsdException w:name="Light Grid Accent 1" w:semiHidden="0" w:uiPriority="62" w:unhideWhenUsed="0"/>
-    <w:lsdException w:name="Medium Shading 1 Accent 1" w:semiHidden="0" w:uiPriority="63" w:unhideWhenUsed="0"/>
-    <w:lsdException w:name="Medium Shading 2 Accent 1" w:semiHidden="0" w:uiPriority="64" w:unhideWhenUsed="0"/>
-    <w:lsdException w:name="Medium List 1 Accent 1" w:semiHidden="0" w:uiPriority="65" w:unhideWhenUsed="0"/>
-    <w:lsdException w:name="Revision" w:unhideWhenUsed="0"/>
-    <w:lsdException w:name="List Paragraph" w:semiHidden="0" w:uiPriority="34" w:unhideWhenUsed="0" w:qFormat="1"/>
-    <w:lsdException w:name="Quote" w:semiHidden="0" w:uiPriority="29" w:unhideWhenUsed="0" w:qFormat="1"/>
-    <w:lsdException w:name="Intense Quote" w:semiHidden="0" w:uiPriority="30" w:unhideWhenUsed="0" w:qFormat="1"/>
-    <w:lsdException w:name="Medium List 2 Accent 1" w:semiHidden="0" w:uiPriority="66" w:unhideWhenUsed="0"/>
-    <w:lsdException w:name="Medium Grid 1 Accent 1" w:semiHidden="0" w:uiPriority="67" w:unhideWhenUsed="0"/>
-    <w:lsdException w:name="Medium Grid 2 Accent 1" w:semiHidden="0" w:uiPriority="68" w:unhideWhenUsed="0"/>
-    <w:lsdException w:name="Medium Grid 3 Accent 1" w:semiHidden="0" w:uiPriority="69" w:unhideWhenUsed="0"/>
-    <w:lsdException w:name="Dark List Accent 1" w:semiHidden="0" w:uiPriority="70" w:unhideWhenUsed="0"/>
-    <w:lsdException w:name="Colorful Shading Accent 1" w:semiHidden="0" w:uiPriority="71" w:unhideWhenUsed="0"/>
-    <w:lsdException w:name="Colorful List Accent 1" w:semiHidden="0" w:uiPriority="72" w:unhideWhenUsed="0"/>
-    <w:lsdException w:name="Colorful Grid Accent 1" w:semiHidden="0" w:uiPriority="73" w:unhideWhenUsed="0"/>
-    <w:lsdException w:name="Light Shading Accent 2" w:semiHidden="0" w:uiPriority="60" w:unhideWhenUsed="0"/>
-    <w:lsdException w:name="Light List Accent 2" w:semiHidden="0" w:uiPriority="61" w:unhideWhenUsed="0"/>
-    <w:lsdException w:name="Light Grid Accent 2" w:semiHidden="0" w:uiPriority="62" w:unhideWhenUsed="0"/>
-    <w:lsdException w:name="Medium Shading 1 Accent 2" w:semiHidden="0" w:uiPriority="63" w:unhideWhenUsed="0"/>
-    <w:lsdException w:name="Medium Shading 2 Accent 2" w:semiHidden="0" w:uiPriority="64" w:unhideWhenUsed="0"/>
-    <w:lsdException w:name="Medium List 1 Accent 2" w:semiHidden="0" w:uiPriority="65" w:unhideWhenUsed="0"/>
-    <w:lsdException w:name="Medium List 2 Accent 2" w:semiHidden="0" w:uiPriority="66" w:unhideWhenUsed="0"/>
-    <w:lsdException w:name="Medium Grid 1 Accent 2" w:semiHidden="0" w:uiPriority="67" w:unhideWhenUsed="0"/>
-    <w:lsdException w:name="Medium Grid 2 Accent 2" w:semiHidden="0" w:uiPriority="68" w:unhideWhenUsed="0"/>
-    <w:lsdException w:name="Medium Grid 3 Accent 2" w:semiHidden="0" w:uiPriority="69" w:unhideWhenUsed="0"/>
-    <w:lsdException w:name="Dark List Accent 2" w:semiHidden="0" w:uiPriority="70" w:unhideWhenUsed="0"/>
-    <w:lsdException w:name="Colorful Shading Accent 2" w:semiHidden="0" w:uiPriority="71" w:unhideWhenUsed="0"/>
-    <w:lsdException w:name="Colorful List Accent 2" w:semiHidden="0" w:uiPriority="72" w:unhideWhenUsed="0"/>
-    <w:lsdException w:name="Colorful Grid Accent 2" w:semiHidden="0" w:uiPriority="73" w:unhideWhenUsed="0"/>
-    <w:lsdException w:name="Light Shading Accent 3" w:semiHidden="0" w:uiPriority="60" w:unhideWhenUsed="0"/>
-    <w:lsdException w:name="Light List Accent 3" w:semiHidden="0" w:uiPriority="61" w:unhideWhenUsed="0"/>
-    <w:lsdException w:name="Light Grid Accent 3" w:semiHidden="0" w:uiPriority="62" w:unhideWhenUsed="0"/>
-    <w:lsdException w:name="Medium Shading 1 Accent 3" w:semiHidden="0" w:uiPriority="63" w:unhideWhenUsed="0"/>
-    <w:lsdException w:name="Medium Shading 2 Accent 3" w:semiHidden="0" w:uiPriority="64" w:unhideWhenUsed="0"/>
-    <w:lsdException w:name="Medium List 1 Accent 3" w:semiHidden="0" w:uiPriority="65" w:unhideWhenUsed="0"/>
-    <w:lsdException w:name="Medium List 2 Accent 3" w:semiHidden="0" w:uiPriority="66" w:unhideWhenUsed="0"/>
-    <w:lsdException w:name="Medium Grid 1 Accent 3" w:semiHidden="0" w:uiPriority="67" w:unhideWhenUsed="0"/>
-    <w:lsdException w:name="Medium Grid 2 Accent 3" w:semiHidden="0" w:uiPriority="68" w:unhideWhenUsed="0"/>
-    <w:lsdException w:name="Medium Grid 3 Accent 3" w:semiHidden="0" w:uiPriority="69" w:unhideWhenUsed="0"/>
-    <w:lsdException w:name="Dark List Accent 3" w:semiHidden="0" w:uiPriority="70" w:unhideWhenUsed="0"/>
-    <w:lsdException w:name="Colorful Shading Accent 3" w:semiHidden="0" w:uiPriority="71" w:unhideWhenUsed="0"/>
-    <w:lsdException w:name="Colorful List Accent 3" w:semiHidden="0" w:uiPriority="72" w:unhideWhenUsed="0"/>
-    <w:lsdException w:name="Colorful Grid Accent 3" w:semiHidden="0" w:uiPriority="73" w:unhideWhenUsed="0"/>
-    <w:lsdException w:name="Light Shading Accent 4" w:semiHidden="0" w:uiPriority="60" w:unhideWhenUsed="0"/>
-    <w:lsdException w:name="Light List Accent 4" w:semiHidden="0" w:uiPriority="61" w:unhideWhenUsed="0"/>
-    <w:lsdException w:name="Light Grid Accent 4" w:semiHidden="0" w:uiPriority="62" w:unhideWhenUsed="0"/>
-    <w:lsdException w:name="Medium Shading 1 Accent 4" w:semiHidden="0" w:uiPriority="63" w:unhideWhenUsed="0"/>
-    <w:lsdException w:name="Medium Shading 2 Accent 4" w:semiHidden="0" w:uiPriority="64" w:unhideWhenUsed="0"/>
-    <w:lsdException w:name="Medium List 1 Accent 4" w:semiHidden="0" w:uiPriority="65" w:unhideWhenUsed="0"/>
-    <w:lsdException w:name="Medium List 2 Accent 4" w:semiHidden="0" w:uiPriority="66" w:unhideWhenUsed="0"/>
-    <w:lsdException w:name="Medium Grid 1 Accent 4" w:semiHidden="0" w:uiPriority="67" w:unhideWhenUsed="0"/>
-    <w:lsdException w:name="Medium Grid 2 Accent 4" w:semiHidden="0" w:uiPriority="68" w:unhideWhenUsed="0"/>
-    <w:lsdException w:name="Medium Grid 3 Accent 4" w:semiHidden="0" w:uiPriority="69" w:unhideWhenUsed="0"/>
-    <w:lsdException w:name="Dark List Accent 4" w:semiHidden="0" w:uiPriority="70" w:unhideWhenUsed="0"/>
-    <w:lsdException w:name="Colorful Shading Accent 4" w:semiHidden="0" w:uiPriority="71" w:unhideWhenUsed="0"/>
-    <w:lsdException w:name="Colorful List Accent 4" w:semiHidden="0" w:uiPriority="72" w:unhideWhenUsed="0"/>
-    <w:lsdException w:name="Colorful Grid Accent 4" w:semiHidden="0" w:uiPriority="73" w:unhideWhenUsed="0"/>
-    <w:lsdException w:name="Light Shading Accent 5" w:semiHidden="0" w:uiPriority="60" w:unhideWhenUsed="0"/>
-    <w:lsdException w:name="Light List Accent 5" w:semiHidden="0" w:uiPriority="61" w:unhideWhenUsed="0"/>
-    <w:lsdException w:name="Light Grid Accent 5" w:semiHidden="0" w:uiPriority="62" w:unhideWhenUsed="0"/>
-    <w:lsdException w:name="Medium Shading 1 Accent 5" w:semiHidden="0" w:uiPriority="63" w:unhideWhenUsed="0"/>
-    <w:lsdException w:name="Medium Shading 2 Accent 5" w:semiHidden="0" w:uiPriority="64" w:unhideWhenUsed="0"/>
-    <w:lsdException w:name="Medium List 1 Accent 5" w:semiHidden="0" w:uiPriority="65" w:unhideWhenUsed="0"/>
-    <w:lsdException w:name="Medium List 2 Accent 5" w:semiHidden="0" w:uiPriority="66" w:unhideWhenUsed="0"/>
-    <w:lsdException w:name="Medium Grid 1 Accent 5" w:semiHidden="0" w:uiPriority="67" w:unhideWhenUsed="0"/>
-    <w:lsdException w:name="Medium Grid 2 Accent 5" w:semiHidden="0" w:uiPriority="68" w:unhideWhenUsed="0"/>
-    <w:lsdException w:name="Medium Grid 3 Accent 5" w:semiHidden="0" w:uiPriority="69" w:unhideWhenUsed="0"/>
-    <w:lsdException w:name="Dark List Accent 5" w:semiHidden="0" w:uiPriority="70" w:unhideWhenUsed="0"/>
-    <w:lsdException w:name="Colorful Shading Accent 5" w:semiHidden="0" w:uiPriority="71" w:unhideWhenUsed="0"/>
-    <w:lsdException w:name="Colorful List Accent 5" w:semiHidden="0" w:uiPriority="72" w:unhideWhenUsed="0"/>
-    <w:lsdException w:name="Colorful Grid Accent 5" w:semiHidden="0" w:uiPriority="73" w:unhideWhenUsed="0"/>
-    <w:lsdException w:name="Light Shading Accent 6" w:semiHidden="0" w:uiPriority="60" w:unhideWhenUsed="0"/>
-    <w:lsdException w:name="Light List Accent 6" w:semiHidden="0" w:uiPriority="61" w:unhideWhenUsed="0"/>
-    <w:lsdException w:name="Light Grid Accent 6" w:semiHidden="0" w:uiPriority="62" w:unhideWhenUsed="0"/>
-    <w:lsdException w:name="Medium Shading 1 Accent 6" w:semiHidden="0" w:uiPriority="63" w:unhideWhenUsed="0"/>
-    <w:lsdException w:name="Medium Shading 2 Accent 6" w:semiHidden="0" w:uiPriority="64" w:unhideWhenUsed="0"/>
-    <w:lsdException w:name="Medium List 1 Accent 6" w:semiHidden="0" w:uiPriority="65" w:unhideWhenUsed="0"/>
-    <w:lsdException w:name="Medium List 2 Accent 6" w:semiHidden="0" w:uiPriority="66" w:unhideWhenUsed="0"/>
-    <w:lsdException w:name="Medium Grid 1 Accent 6" w:semiHidden="0" w:uiPriority="67" w:unhideWhenUsed="0"/>
-    <w:lsdException w:name="Medium Grid 2 Accent 6" w:semiHidden="0" w:uiPriority="68" w:unhideWhenUsed="0"/>
-    <w:lsdException w:name="Medium Grid 3 Accent 6" w:semiHidden="0" w:uiPriority="69" w:unhideWhenUsed="0"/>
-    <w:lsdException w:name="Dark List Accent 6" w:semiHidden="0" w:uiPriority="70" w:unhideWhenUsed="0"/>
-    <w:lsdException w:name="Colorful Shading Accent 6" w:semiHidden="0" w:uiPriority="71" w:unhideWhenUsed="0"/>
-    <w:lsdException w:name="Colorful List Accent 6" w:semiHidden="0" w:uiPriority="72" w:unhideWhenUsed="0"/>
-    <w:lsdException w:name="Colorful Grid Accent 6" w:semiHidden="0" w:uiPriority="73" w:unhideWhenUsed="0"/>
-    <w:lsdException w:name="Subtle Emphasis" w:semiHidden="0" w:uiPriority="19" w:unhideWhenUsed="0" w:qFormat="1"/>
-    <w:lsdException w:name="Intense Emphasis" w:semiHidden="0" w:uiPriority="21" w:unhideWhenUsed="0" w:qFormat="1"/>
-    <w:lsdException w:name="Subtle Reference" w:semiHidden="0" w:uiPriority="31" w:unhideWhenUsed="0" w:qFormat="1"/>
-    <w:lsdException w:name="Intense Reference" w:semiHidden="0" w:uiPriority="32" w:unhideWhenUsed="0" w:qFormat="1"/>
-    <w:lsdException w:name="Book Title" w:semiHidden="0" w:uiPriority="33" w:unhideWhenUsed="0" w:qFormat="1"/>
-    <w:lsdException w:name="Bibliography" w:uiPriority="37"/>
-    <w:lsdException w:name="TOC Heading" w:uiPriority="39" w:qFormat="1"/>
-  </w:latentStyles>
-  <w:style w:type="paragraph" w:default="1" w:styleId="Normal">
-    <w:name w:val="Normal"/>
-    <w:qFormat/>
-    <w:rsid w:val="008466D0"/>
-    <w:pPr>
-      <w:suppressAutoHyphens/>
-      <w:spacing w:after="120" w:line="240" w:lineRule="auto"/>
-      <w:ind w:firstLine="340"/>
-      <w:jc w:val="both"/>
-    </w:pPr>
-    <w:rPr>
-      <w:rFonts w:ascii="Times New Roman" w:eastAsia="Times New Roman" w:hAnsi="Times New Roman" w:cs="Times New Roman"/>
-      <w:sz w:val="24"/>
-      <w:szCs w:val="20"/>
-      <w:lang w:val="pt-BR" w:eastAsia="pt-BR"/>
-    </w:rPr>
-  </w:style>
-  <w:style w:type="paragraph" w:styleId="Ttulo1">
-    <w:name w:val="heading 1"/>
-    <w:basedOn w:val="Normal"/>
-    <w:next w:val="Normal"/>
-    <w:link w:val="Ttulo1Char"/>
-    <w:uiPriority w:val="9"/>
-    <w:qFormat/>
-    <w:rsid w:val="00C317EB"/>
-    <w:pPr>
-      <w:keepNext/>
-      <w:pageBreakBefore/>
-      <w:numPr>
-        <w:numId w:val="6"/>
-      </w:numPr>
-      <w:spacing w:before="1800" w:after="840"/>
-      <w:jc w:val="left"/>
-      <w:outlineLvl w:val="0"/>
-    </w:pPr>
-    <w:rPr>
-      <w:b/>
-      <w:bCs/>
-      <w:caps/>
-      <w:szCs w:val="24"/>
-    </w:rPr>
-  </w:style>
-  <w:style w:type="paragraph" w:styleId="Ttulo2">
-    <w:name w:val="heading 2"/>
-    <w:basedOn w:val="Normal"/>
-    <w:next w:val="Normal"/>
-    <w:link w:val="Ttulo2Char"/>
-    <w:autoRedefine/>
-    <w:qFormat/>
-    <w:rsid w:val="002A0173"/>
-    <w:pPr>
-      <w:keepNext/>
-      <w:numPr>
-        <w:ilvl w:val="2"/>
-        <w:numId w:val="6"/>
-      </w:numPr>
-      <w:spacing w:before="360" w:after="0"/>
-      <w:jc w:val="left"/>
-      <w:outlineLvl w:val="1"/>
-    </w:pPr>
-    <w:rPr>
-      <w:rFonts w:ascii="Times" w:hAnsi="Times"/>
-      <w:caps/>
-      <w:szCs w:val="24"/>
-    </w:rPr>
-  </w:style>
-  <w:style w:type="paragraph" w:styleId="Ttulo3">
-    <w:name w:val="heading 3"/>
-    <w:basedOn w:val="Normal"/>
-    <w:next w:val="Normal"/>
-    <w:link w:val="Ttulo3Char"/>
-    <w:qFormat/>
-    <w:rsid w:val="00C317EB"/>
-    <w:pPr>
-      <w:keepNext/>
-      <w:numPr>
-        <w:ilvl w:val="2"/>
-        <w:numId w:val="1"/>
-      </w:numPr>
-      <w:spacing w:before="240"/>
-      <w:jc w:val="left"/>
-      <w:outlineLvl w:val="2"/>
-    </w:pPr>
-    <w:rPr>
-      <w:b/>
-    </w:rPr>
-  </w:style>
-  <w:style w:type="paragraph" w:styleId="Ttulo4">
-    <w:name w:val="heading 4"/>
-    <w:basedOn w:val="Ttulo3"/>
-    <w:next w:val="Normal"/>
-    <w:link w:val="Ttulo4Char"/>
-    <w:qFormat/>
-    <w:rsid w:val="00C317EB"/>
-    <w:pPr>
-      <w:numPr>
-        <w:ilvl w:val="3"/>
-      </w:numPr>
-      <w:outlineLvl w:val="3"/>
-    </w:pPr>
-    <w:rPr>
-      <w:b w:val="0"/>
-      <w:szCs w:val="24"/>
-    </w:rPr>
-  </w:style>
-  <w:style w:type="paragraph" w:styleId="Ttulo5">
-    <w:name w:val="heading 5"/>
-    <w:basedOn w:val="Normal"/>
-    <w:next w:val="Normal"/>
-    <w:link w:val="Ttulo5Char"/>
-    <w:qFormat/>
-    <w:rsid w:val="00C317EB"/>
-    <w:pPr>
-      <w:keepNext/>
-      <w:numPr>
-        <w:ilvl w:val="4"/>
-        <w:numId w:val="6"/>
-      </w:numPr>
-      <w:jc w:val="center"/>
-      <w:outlineLvl w:val="4"/>
-    </w:pPr>
-    <w:rPr>
-      <w:i/>
-      <w:iCs/>
-      <w:szCs w:val="24"/>
-    </w:rPr>
-  </w:style>
-  <w:style w:type="paragraph" w:styleId="Ttulo6">
-    <w:name w:val="heading 6"/>
-    <w:basedOn w:val="Normal"/>
-    <w:next w:val="Normal"/>
-    <w:link w:val="Ttulo6Char"/>
-    <w:qFormat/>
-    <w:rsid w:val="00C317EB"/>
-    <w:pPr>
-      <w:keepNext/>
-      <w:outlineLvl w:val="5"/>
-    </w:pPr>
-    <w:rPr>
-      <w:color w:val="0000FF"/>
-    </w:rPr>
-  </w:style>
-  <w:style w:type="paragraph" w:styleId="Ttulo7">
-    <w:name w:val="heading 7"/>
-    <w:basedOn w:val="Normal"/>
-    <w:next w:val="Normal"/>
-    <w:link w:val="Ttulo7Char"/>
-    <w:qFormat/>
-    <w:rsid w:val="00C317EB"/>
-    <w:pPr>
-      <w:keepNext/>
-      <w:jc w:val="center"/>
-      <w:outlineLvl w:val="6"/>
-    </w:pPr>
-    <w:rPr>
-      <w:b/>
-    </w:rPr>
-  </w:style>
-  <w:style w:type="paragraph" w:styleId="Ttulo8">
-    <w:name w:val="heading 8"/>
-    <w:basedOn w:val="Normal"/>
-    <w:next w:val="Normal"/>
-    <w:link w:val="Ttulo8Char"/>
-    <w:qFormat/>
-    <w:rsid w:val="00C317EB"/>
-    <w:pPr>
-      <w:keepNext/>
-      <w:ind w:firstLine="0"/>
-      <w:jc w:val="center"/>
-      <w:outlineLvl w:val="7"/>
-    </w:pPr>
-    <w:rPr>
-      <w:b/>
-    </w:rPr>
-  </w:style>
-  <w:style w:type="paragraph" w:styleId="Ttulo9">
-    <w:name w:val="heading 9"/>
-    <w:basedOn w:val="Normal"/>
-    <w:next w:val="Normal"/>
-    <w:link w:val="Ttulo9Char"/>
-    <w:qFormat/>
-    <w:rsid w:val="00C317EB"/>
-    <w:pPr>
-      <w:keepNext/>
-      <w:outlineLvl w:val="8"/>
-    </w:pPr>
-    <w:rPr>
-      <w:b/>
-    </w:rPr>
-  </w:style>
-  <w:style w:type="character" w:default="1" w:styleId="Fontepargpadro">
-    <w:name w:val="Default Paragraph Font"/>
-    <w:uiPriority w:val="1"/>
-    <w:semiHidden/>
-    <w:unhideWhenUsed/>
-  </w:style>
-  <w:style w:type="table" w:default="1" w:styleId="Tabelanormal">
-    <w:name w:val="Normal Table"/>
-    <w:uiPriority w:val="99"/>
-    <w:semiHidden/>
-    <w:unhideWhenUsed/>
-    <w:tblPr>
-      <w:tblInd w:w="0" w:type="dxa"/>
-      <w:tblCellMar>
-        <w:top w:w="0" w:type="dxa"/>
-        <w:left w:w="108" w:type="dxa"/>
-        <w:bottom w:w="0" w:type="dxa"/>
-        <w:right w:w="108" w:type="dxa"/>
-      </w:tblCellMar>
-    </w:tblPr>
-  </w:style>
-  <w:style w:type="numbering" w:default="1" w:styleId="Semlista">
-    <w:name w:val="No List"/>
-    <w:uiPriority w:val="99"/>
-    <w:semiHidden/>
-    <w:unhideWhenUsed/>
-  </w:style>
-  <w:style w:type="character" w:styleId="Nmerodepgina">
-    <w:name w:val="page number"/>
-    <w:basedOn w:val="Fontepargpadro"/>
-    <w:semiHidden/>
-    <w:rsid w:val="00C317EB"/>
-  </w:style>
-  <w:style w:type="paragraph" w:styleId="Cabealho">
-    <w:name w:val="header"/>
-    <w:basedOn w:val="Normal"/>
-    <w:link w:val="CabealhoChar"/>
-    <w:semiHidden/>
-    <w:rsid w:val="00C317EB"/>
-    <w:pPr>
-      <w:tabs>
-        <w:tab w:val="center" w:pos="4419"/>
-        <w:tab w:val="right" w:pos="8838"/>
-      </w:tabs>
-    </w:pPr>
-  </w:style>
-  <w:style w:type="character" w:customStyle="1" w:styleId="CabealhoChar">
-    <w:name w:val="Cabeçalho Char"/>
-    <w:basedOn w:val="Fontepargpadro"/>
-    <w:link w:val="Cabealho"/>
-    <w:semiHidden/>
-    <w:rsid w:val="00C317EB"/>
-    <w:rPr>
-      <w:rFonts w:ascii="Times New Roman" w:eastAsia="Times New Roman" w:hAnsi="Times New Roman" w:cs="Times New Roman"/>
-      <w:sz w:val="24"/>
-      <w:szCs w:val="20"/>
-      <w:lang w:val="pt-BR" w:eastAsia="pt-BR"/>
-    </w:rPr>
-  </w:style>
-  <w:style w:type="paragraph" w:styleId="Rodap">
-    <w:name w:val="footer"/>
-    <w:basedOn w:val="Normal"/>
-    <w:link w:val="RodapChar"/>
-    <w:semiHidden/>
-    <w:rsid w:val="00C317EB"/>
-    <w:pPr>
-      <w:tabs>
-        <w:tab w:val="center" w:pos="4419"/>
-        <w:tab w:val="right" w:pos="8838"/>
-      </w:tabs>
-    </w:pPr>
-  </w:style>
-  <w:style w:type="character" w:customStyle="1" w:styleId="RodapChar">
-    <w:name w:val="Rodapé Char"/>
-    <w:basedOn w:val="Fontepargpadro"/>
-    <w:link w:val="Rodap"/>
-    <w:semiHidden/>
-    <w:rsid w:val="00C317EB"/>
-    <w:rPr>
-      <w:rFonts w:ascii="Times New Roman" w:eastAsia="Times New Roman" w:hAnsi="Times New Roman" w:cs="Times New Roman"/>
-      <w:sz w:val="24"/>
-      <w:szCs w:val="20"/>
-      <w:lang w:val="pt-BR" w:eastAsia="pt-BR"/>
-    </w:rPr>
-  </w:style>
-  <w:style w:type="paragraph" w:customStyle="1" w:styleId="TtulodaFolhadeRosto">
-    <w:name w:val="Título da Folha de Rosto"/>
-    <w:basedOn w:val="Normal"/>
-    <w:next w:val="Normal"/>
-    <w:rsid w:val="00C317EB"/>
-    <w:pPr>
-      <w:ind w:left="1701" w:right="1701" w:firstLine="0"/>
-      <w:jc w:val="center"/>
-    </w:pPr>
-    <w:rPr>
-      <w:b/>
-      <w:sz w:val="28"/>
-    </w:rPr>
-  </w:style>
-  <w:style w:type="paragraph" w:customStyle="1" w:styleId="Autor">
-    <w:name w:val="Autor"/>
-    <w:basedOn w:val="Normal"/>
-    <w:next w:val="Normal"/>
-    <w:rsid w:val="00C317EB"/>
-    <w:pPr>
-      <w:ind w:firstLine="0"/>
-      <w:jc w:val="center"/>
-    </w:pPr>
-    <w:rPr>
-      <w:caps/>
-    </w:rPr>
-  </w:style>
-  <w:style w:type="paragraph" w:customStyle="1" w:styleId="07-Naturezadotrabalho">
-    <w:name w:val="07 - Natureza do trabalho"/>
-    <w:basedOn w:val="Normal"/>
-    <w:rsid w:val="00C317EB"/>
-    <w:pPr>
-      <w:suppressAutoHyphens w:val="0"/>
-      <w:spacing w:after="0"/>
-      <w:ind w:left="4536" w:firstLine="0"/>
-    </w:pPr>
-  </w:style>
-  <w:style w:type="character" w:customStyle="1" w:styleId="Ttulo1Char">
-    <w:name w:val="Título 1 Char"/>
-    <w:basedOn w:val="Fontepargpadro"/>
-    <w:link w:val="Ttulo1"/>
-    <w:uiPriority w:val="9"/>
-    <w:rsid w:val="00C317EB"/>
-    <w:rPr>
-      <w:rFonts w:ascii="Times New Roman" w:eastAsia="Times New Roman" w:hAnsi="Times New Roman" w:cs="Times New Roman"/>
-      <w:b/>
-      <w:bCs/>
-      <w:caps/>
-      <w:sz w:val="24"/>
-      <w:szCs w:val="24"/>
-      <w:lang w:val="pt-BR" w:eastAsia="pt-BR"/>
-    </w:rPr>
-  </w:style>
-  <w:style w:type="character" w:customStyle="1" w:styleId="Ttulo2Char">
-    <w:name w:val="Título 2 Char"/>
-    <w:basedOn w:val="Fontepargpadro"/>
-    <w:link w:val="Ttulo2"/>
-    <w:rsid w:val="002A0173"/>
-    <w:rPr>
-      <w:rFonts w:ascii="Times" w:eastAsia="Times New Roman" w:hAnsi="Times" w:cs="Times New Roman"/>
-      <w:caps/>
-      <w:sz w:val="24"/>
-      <w:szCs w:val="24"/>
-      <w:lang w:val="pt-BR" w:eastAsia="pt-BR"/>
-    </w:rPr>
-  </w:style>
-  <w:style w:type="character" w:customStyle="1" w:styleId="Ttulo3Char">
-    <w:name w:val="Título 3 Char"/>
-    <w:basedOn w:val="Fontepargpadro"/>
-    <w:link w:val="Ttulo3"/>
-    <w:rsid w:val="00C317EB"/>
-    <w:rPr>
-      <w:rFonts w:ascii="Times New Roman" w:eastAsia="Times New Roman" w:hAnsi="Times New Roman" w:cs="Times New Roman"/>
-      <w:b/>
-      <w:sz w:val="24"/>
-      <w:szCs w:val="20"/>
-      <w:lang w:val="pt-BR" w:eastAsia="pt-BR"/>
-    </w:rPr>
-  </w:style>
-  <w:style w:type="character" w:customStyle="1" w:styleId="Ttulo4Char">
-    <w:name w:val="Título 4 Char"/>
-    <w:basedOn w:val="Fontepargpadro"/>
-    <w:link w:val="Ttulo4"/>
-    <w:rsid w:val="00C317EB"/>
-    <w:rPr>
-      <w:rFonts w:ascii="Times New Roman" w:eastAsia="Times New Roman" w:hAnsi="Times New Roman" w:cs="Times New Roman"/>
-      <w:sz w:val="24"/>
-      <w:szCs w:val="24"/>
-      <w:lang w:val="pt-BR" w:eastAsia="pt-BR"/>
-    </w:rPr>
-  </w:style>
-  <w:style w:type="character" w:customStyle="1" w:styleId="Ttulo5Char">
-    <w:name w:val="Título 5 Char"/>
-    <w:basedOn w:val="Fontepargpadro"/>
-    <w:link w:val="Ttulo5"/>
-    <w:rsid w:val="00C317EB"/>
-    <w:rPr>
-      <w:rFonts w:ascii="Times New Roman" w:eastAsia="Times New Roman" w:hAnsi="Times New Roman" w:cs="Times New Roman"/>
-      <w:i/>
-      <w:iCs/>
-      <w:sz w:val="24"/>
-      <w:szCs w:val="24"/>
-      <w:lang w:val="pt-BR" w:eastAsia="pt-BR"/>
-    </w:rPr>
-  </w:style>
-  <w:style w:type="character" w:customStyle="1" w:styleId="Ttulo6Char">
-    <w:name w:val="Título 6 Char"/>
-    <w:basedOn w:val="Fontepargpadro"/>
-    <w:link w:val="Ttulo6"/>
-    <w:rsid w:val="00C317EB"/>
-    <w:rPr>
-      <w:rFonts w:ascii="Times New Roman" w:eastAsia="Times New Roman" w:hAnsi="Times New Roman" w:cs="Times New Roman"/>
-      <w:color w:val="0000FF"/>
-      <w:sz w:val="24"/>
-      <w:szCs w:val="20"/>
-      <w:lang w:val="pt-BR" w:eastAsia="pt-BR"/>
-    </w:rPr>
-  </w:style>
-  <w:style w:type="character" w:customStyle="1" w:styleId="Ttulo7Char">
-    <w:name w:val="Título 7 Char"/>
-    <w:basedOn w:val="Fontepargpadro"/>
-    <w:link w:val="Ttulo7"/>
-    <w:rsid w:val="00C317EB"/>
-    <w:rPr>
-      <w:rFonts w:ascii="Times New Roman" w:eastAsia="Times New Roman" w:hAnsi="Times New Roman" w:cs="Times New Roman"/>
-      <w:b/>
-      <w:sz w:val="24"/>
-      <w:szCs w:val="20"/>
-      <w:lang w:val="pt-BR" w:eastAsia="pt-BR"/>
-    </w:rPr>
-  </w:style>
-  <w:style w:type="character" w:customStyle="1" w:styleId="Ttulo8Char">
-    <w:name w:val="Título 8 Char"/>
-    <w:basedOn w:val="Fontepargpadro"/>
-    <w:link w:val="Ttulo8"/>
-    <w:rsid w:val="00C317EB"/>
-    <w:rPr>
-      <w:rFonts w:ascii="Times New Roman" w:eastAsia="Times New Roman" w:hAnsi="Times New Roman" w:cs="Times New Roman"/>
-      <w:b/>
-      <w:sz w:val="24"/>
-      <w:szCs w:val="20"/>
-      <w:lang w:val="pt-BR" w:eastAsia="pt-BR"/>
-    </w:rPr>
-  </w:style>
-  <w:style w:type="character" w:customStyle="1" w:styleId="Ttulo9Char">
-    <w:name w:val="Título 9 Char"/>
-    <w:basedOn w:val="Fontepargpadro"/>
-    <w:link w:val="Ttulo9"/>
-    <w:rsid w:val="00C317EB"/>
-    <w:rPr>
-      <w:rFonts w:ascii="Times New Roman" w:eastAsia="Times New Roman" w:hAnsi="Times New Roman" w:cs="Times New Roman"/>
-      <w:b/>
-      <w:sz w:val="24"/>
-      <w:szCs w:val="20"/>
-      <w:lang w:val="pt-BR" w:eastAsia="pt-BR"/>
-    </w:rPr>
-  </w:style>
-  <w:style w:type="character" w:customStyle="1" w:styleId="WW8Num1z0">
-    <w:name w:val="WW8Num1z0"/>
-    <w:rsid w:val="00C317EB"/>
-    <w:rPr>
-      <w:rFonts w:ascii="Helvetica" w:hAnsi="Helvetica"/>
-      <w:b/>
-      <w:i w:val="0"/>
-      <w:caps/>
-      <w:sz w:val="32"/>
-      <w:szCs w:val="32"/>
-    </w:rPr>
-  </w:style>
-  <w:style w:type="character" w:customStyle="1" w:styleId="WW8Num1z1">
-    <w:name w:val="WW8Num1z1"/>
-    <w:rsid w:val="00C317EB"/>
-    <w:rPr>
-      <w:rFonts w:ascii="Times New Roman" w:hAnsi="Times New Roman"/>
-      <w:b/>
-      <w:i w:val="0"/>
-      <w:caps w:val="0"/>
-      <w:smallCaps w:val="0"/>
-      <w:sz w:val="28"/>
-    </w:rPr>
-  </w:style>
-  <w:style w:type="character" w:customStyle="1" w:styleId="WW8Num1z2">
-    <w:name w:val="WW8Num1z2"/>
-    <w:rsid w:val="00C317EB"/>
-    <w:rPr>
-      <w:rFonts w:ascii="Times New Roman" w:hAnsi="Times New Roman"/>
-      <w:b/>
-      <w:i w:val="0"/>
-      <w:sz w:val="24"/>
-    </w:rPr>
-  </w:style>
-  <w:style w:type="character" w:customStyle="1" w:styleId="WW8Num2z0">
-    <w:name w:val="WW8Num2z0"/>
-    <w:rsid w:val="00C317EB"/>
-    <w:rPr>
-      <w:rFonts w:ascii="Helvetica" w:hAnsi="Helvetica"/>
-      <w:b/>
-      <w:i w:val="0"/>
-      <w:caps/>
-      <w:sz w:val="32"/>
-      <w:szCs w:val="32"/>
-    </w:rPr>
-  </w:style>
-  <w:style w:type="character" w:customStyle="1" w:styleId="WW8Num2z1">
-    <w:name w:val="WW8Num2z1"/>
-    <w:rsid w:val="00C317EB"/>
-    <w:rPr>
-      <w:rFonts w:ascii="Times New Roman" w:hAnsi="Times New Roman"/>
-      <w:b/>
-      <w:i w:val="0"/>
-      <w:caps w:val="0"/>
-      <w:smallCaps w:val="0"/>
-      <w:sz w:val="28"/>
-    </w:rPr>
-  </w:style>
-  <w:style w:type="character" w:customStyle="1" w:styleId="WW8Num2z2">
-    <w:name w:val="WW8Num2z2"/>
-    <w:rsid w:val="00C317EB"/>
-    <w:rPr>
-      <w:rFonts w:ascii="Times New Roman" w:hAnsi="Times New Roman"/>
-      <w:b/>
-      <w:i w:val="0"/>
-      <w:sz w:val="24"/>
-    </w:rPr>
-  </w:style>
-  <w:style w:type="character" w:customStyle="1" w:styleId="WW8Num3z0">
-    <w:name w:val="WW8Num3z0"/>
-    <w:rsid w:val="00C317EB"/>
-    <w:rPr>
-      <w:rFonts w:ascii="Helvetica" w:hAnsi="Helvetica"/>
-      <w:b/>
-      <w:i w:val="0"/>
-      <w:caps/>
-      <w:sz w:val="32"/>
-      <w:szCs w:val="32"/>
-    </w:rPr>
-  </w:style>
-  <w:style w:type="character" w:customStyle="1" w:styleId="WW8Num3z1">
-    <w:name w:val="WW8Num3z1"/>
-    <w:rsid w:val="00C317EB"/>
-    <w:rPr>
-      <w:rFonts w:ascii="Times New Roman" w:hAnsi="Times New Roman"/>
-      <w:b/>
-      <w:i w:val="0"/>
-      <w:caps w:val="0"/>
-      <w:smallCaps w:val="0"/>
-      <w:sz w:val="28"/>
-    </w:rPr>
-  </w:style>
-  <w:style w:type="character" w:customStyle="1" w:styleId="WW8Num3z2">
-    <w:name w:val="WW8Num3z2"/>
-    <w:rsid w:val="00C317EB"/>
-    <w:rPr>
-      <w:rFonts w:ascii="Times New Roman" w:hAnsi="Times New Roman"/>
-      <w:b/>
-      <w:i w:val="0"/>
-      <w:sz w:val="24"/>
-    </w:rPr>
-  </w:style>
-  <w:style w:type="character" w:customStyle="1" w:styleId="WW8Num4z0">
-    <w:name w:val="WW8Num4z0"/>
-    <w:rsid w:val="00C317EB"/>
-    <w:rPr>
-      <w:rFonts w:ascii="Helvetica" w:hAnsi="Helvetica"/>
-      <w:b/>
-      <w:i w:val="0"/>
-      <w:caps/>
-      <w:sz w:val="32"/>
-      <w:szCs w:val="32"/>
-    </w:rPr>
-  </w:style>
-  <w:style w:type="character" w:customStyle="1" w:styleId="WW8Num4z1">
-    <w:name w:val="WW8Num4z1"/>
-    <w:rsid w:val="00C317EB"/>
-    <w:rPr>
-      <w:rFonts w:ascii="Times New Roman" w:hAnsi="Times New Roman"/>
-      <w:b/>
-      <w:i w:val="0"/>
-      <w:caps w:val="0"/>
-      <w:smallCaps w:val="0"/>
-      <w:sz w:val="28"/>
-    </w:rPr>
-  </w:style>
-  <w:style w:type="character" w:customStyle="1" w:styleId="WW8Num4z2">
-    <w:name w:val="WW8Num4z2"/>
-    <w:rsid w:val="00C317EB"/>
-    <w:rPr>
-      <w:rFonts w:ascii="Times New Roman" w:hAnsi="Times New Roman"/>
-      <w:b/>
-      <w:i w:val="0"/>
-      <w:sz w:val="24"/>
-    </w:rPr>
-  </w:style>
-  <w:style w:type="character" w:customStyle="1" w:styleId="WW8Num5z0">
-    <w:name w:val="WW8Num5z0"/>
-    <w:rsid w:val="00C317EB"/>
-    <w:rPr>
-      <w:rFonts w:ascii="Helvetica" w:hAnsi="Helvetica"/>
-      <w:b/>
-      <w:i w:val="0"/>
-      <w:caps/>
-      <w:sz w:val="32"/>
-      <w:szCs w:val="32"/>
-    </w:rPr>
-  </w:style>
-  <w:style w:type="character" w:customStyle="1" w:styleId="WW8Num5z1">
-    <w:name w:val="WW8Num5z1"/>
-    <w:rsid w:val="00C317EB"/>
-    <w:rPr>
-      <w:rFonts w:ascii="Times New Roman" w:hAnsi="Times New Roman"/>
-      <w:b/>
-      <w:i w:val="0"/>
-      <w:caps w:val="0"/>
-      <w:smallCaps w:val="0"/>
-      <w:sz w:val="28"/>
-    </w:rPr>
-  </w:style>
-  <w:style w:type="character" w:customStyle="1" w:styleId="WW8Num5z2">
-    <w:name w:val="WW8Num5z2"/>
-    <w:rsid w:val="00C317EB"/>
-    <w:rPr>
-      <w:rFonts w:ascii="Times New Roman" w:hAnsi="Times New Roman"/>
-      <w:b/>
-      <w:i w:val="0"/>
-      <w:sz w:val="24"/>
-    </w:rPr>
-  </w:style>
-  <w:style w:type="character" w:customStyle="1" w:styleId="WW8Num6z0">
-    <w:name w:val="WW8Num6z0"/>
-    <w:rsid w:val="00C317EB"/>
-    <w:rPr>
-      <w:rFonts w:ascii="Helvetica" w:hAnsi="Helvetica"/>
-      <w:b/>
-      <w:i w:val="0"/>
-      <w:caps/>
-      <w:sz w:val="32"/>
-      <w:szCs w:val="32"/>
-    </w:rPr>
-  </w:style>
-  <w:style w:type="character" w:customStyle="1" w:styleId="WW8Num6z1">
-    <w:name w:val="WW8Num6z1"/>
-    <w:rsid w:val="00C317EB"/>
-    <w:rPr>
-      <w:rFonts w:ascii="Times New Roman" w:hAnsi="Times New Roman"/>
-      <w:b/>
-      <w:i w:val="0"/>
-      <w:caps w:val="0"/>
-      <w:smallCaps w:val="0"/>
-      <w:sz w:val="28"/>
-    </w:rPr>
-  </w:style>
-  <w:style w:type="character" w:customStyle="1" w:styleId="WW8Num6z2">
-    <w:name w:val="WW8Num6z2"/>
-    <w:rsid w:val="00C317EB"/>
-    <w:rPr>
-      <w:rFonts w:ascii="Times New Roman" w:hAnsi="Times New Roman"/>
-      <w:b/>
-      <w:i w:val="0"/>
-      <w:sz w:val="24"/>
-    </w:rPr>
-  </w:style>
-  <w:style w:type="character" w:customStyle="1" w:styleId="WW8Num7z0">
-    <w:name w:val="WW8Num7z0"/>
-    <w:rsid w:val="00C317EB"/>
-    <w:rPr>
-      <w:rFonts w:ascii="Times New Roman" w:hAnsi="Times New Roman"/>
-      <w:b/>
-      <w:i w:val="0"/>
-      <w:caps/>
-      <w:sz w:val="32"/>
-    </w:rPr>
-  </w:style>
-  <w:style w:type="character" w:customStyle="1" w:styleId="WW8Num7z1">
-    <w:name w:val="WW8Num7z1"/>
-    <w:rsid w:val="00C317EB"/>
-    <w:rPr>
-      <w:rFonts w:ascii="Times New Roman" w:hAnsi="Times New Roman"/>
-      <w:b/>
-      <w:i w:val="0"/>
-      <w:caps w:val="0"/>
-      <w:smallCaps w:val="0"/>
-      <w:sz w:val="28"/>
-    </w:rPr>
-  </w:style>
-  <w:style w:type="character" w:customStyle="1" w:styleId="WW8Num7z2">
-    <w:name w:val="WW8Num7z2"/>
-    <w:rsid w:val="00C317EB"/>
-    <w:rPr>
-      <w:rFonts w:ascii="Times New Roman" w:hAnsi="Times New Roman"/>
-      <w:b/>
-      <w:i w:val="0"/>
-      <w:sz w:val="24"/>
-    </w:rPr>
-  </w:style>
-  <w:style w:type="character" w:customStyle="1" w:styleId="WW8Num8z0">
-    <w:name w:val="WW8Num8z0"/>
-    <w:rsid w:val="00C317EB"/>
-    <w:rPr>
-      <w:rFonts w:ascii="Symbol" w:hAnsi="Symbol"/>
-    </w:rPr>
-  </w:style>
-  <w:style w:type="character" w:customStyle="1" w:styleId="DefaultParagraphFont1">
-    <w:name w:val="Default Paragraph Font1"/>
-    <w:rsid w:val="00C317EB"/>
-  </w:style>
-  <w:style w:type="character" w:customStyle="1" w:styleId="FootnoteCharacters">
-    <w:name w:val="Footnote Characters"/>
-    <w:rsid w:val="00C317EB"/>
-    <w:rPr>
-      <w:vertAlign w:val="superscript"/>
-    </w:rPr>
-  </w:style>
-  <w:style w:type="character" w:styleId="Hyperlink">
-    <w:name w:val="Hyperlink"/>
-    <w:uiPriority w:val="99"/>
-    <w:rsid w:val="00C317EB"/>
-    <w:rPr>
-      <w:color w:val="0000FF"/>
-      <w:u w:val="single"/>
-    </w:rPr>
-  </w:style>
-  <w:style w:type="character" w:styleId="HiperlinkVisitado">
-    <w:name w:val="FollowedHyperlink"/>
-    <w:semiHidden/>
-    <w:rsid w:val="00C317EB"/>
-    <w:rPr>
-      <w:color w:val="800080"/>
-      <w:u w:val="single"/>
-    </w:rPr>
-  </w:style>
-  <w:style w:type="character" w:customStyle="1" w:styleId="Hiperlink">
-    <w:name w:val="Hiperlink"/>
-    <w:rsid w:val="00C317EB"/>
-    <w:rPr>
-      <w:color w:val="0000FF"/>
-      <w:u w:val="single"/>
-    </w:rPr>
-  </w:style>
-  <w:style w:type="character" w:customStyle="1" w:styleId="TtuloChar">
-    <w:name w:val="Título Char"/>
-    <w:rsid w:val="00C317EB"/>
-    <w:rPr>
-      <w:rFonts w:ascii="Helvetica" w:hAnsi="Helvetica"/>
-      <w:b/>
-      <w:caps/>
-      <w:noProof w:val="0"/>
-      <w:sz w:val="32"/>
-      <w:lang w:val="pt-BR" w:eastAsia="ar-SA" w:bidi="ar-SA"/>
-    </w:rPr>
-  </w:style>
-  <w:style w:type="character" w:customStyle="1" w:styleId="EstiloTtuloHelveticaChar">
-    <w:name w:val="Estilo Título + Helvetica Char"/>
-    <w:rsid w:val="00C317EB"/>
-    <w:rPr>
-      <w:rFonts w:ascii="Helvetica" w:hAnsi="Helvetica"/>
-      <w:b/>
-      <w:bCs/>
-      <w:caps/>
-      <w:noProof w:val="0"/>
-      <w:sz w:val="32"/>
-      <w:lang w:val="pt-BR" w:eastAsia="ar-SA" w:bidi="ar-SA"/>
-    </w:rPr>
-  </w:style>
-  <w:style w:type="paragraph" w:customStyle="1" w:styleId="Heading">
-    <w:name w:val="Heading"/>
-    <w:basedOn w:val="Normal"/>
-    <w:next w:val="Corpodetexto"/>
-    <w:rsid w:val="00C317EB"/>
-    <w:pPr>
-      <w:keepNext/>
-      <w:spacing w:before="240"/>
-    </w:pPr>
-    <w:rPr>
-      <w:rFonts w:ascii="Arial" w:eastAsia="Lucida Sans Unicode" w:hAnsi="Arial" w:cs="MS Mincho"/>
-      <w:sz w:val="28"/>
-      <w:szCs w:val="28"/>
-    </w:rPr>
-  </w:style>
-  <w:style w:type="paragraph" w:styleId="Corpodetexto">
-    <w:name w:val="Body Text"/>
-    <w:basedOn w:val="Normal"/>
-    <w:link w:val="CorpodetextoChar"/>
-    <w:semiHidden/>
-    <w:rsid w:val="00C317EB"/>
-  </w:style>
-  <w:style w:type="character" w:customStyle="1" w:styleId="CorpodetextoChar">
-    <w:name w:val="Corpo de texto Char"/>
-    <w:basedOn w:val="Fontepargpadro"/>
-    <w:link w:val="Corpodetexto"/>
-    <w:semiHidden/>
-    <w:rsid w:val="00C317EB"/>
-    <w:rPr>
-      <w:rFonts w:ascii="Times New Roman" w:eastAsia="Times New Roman" w:hAnsi="Times New Roman" w:cs="Times New Roman"/>
-      <w:sz w:val="24"/>
-      <w:szCs w:val="20"/>
-      <w:lang w:val="pt-BR" w:eastAsia="pt-BR"/>
-    </w:rPr>
-  </w:style>
-  <w:style w:type="paragraph" w:styleId="Lista">
-    <w:name w:val="List"/>
-    <w:basedOn w:val="Corpodetexto"/>
-    <w:semiHidden/>
-    <w:rsid w:val="00C317EB"/>
-    <w:rPr>
-      <w:rFonts w:cs="Tahoma"/>
-    </w:rPr>
-  </w:style>
-  <w:style w:type="paragraph" w:customStyle="1" w:styleId="Caption1">
-    <w:name w:val="Caption1"/>
-    <w:basedOn w:val="Normal"/>
-    <w:next w:val="Normal"/>
-    <w:rsid w:val="00C317EB"/>
-    <w:pPr>
-      <w:ind w:firstLine="0"/>
-      <w:jc w:val="center"/>
-    </w:pPr>
-  </w:style>
-  <w:style w:type="paragraph" w:customStyle="1" w:styleId="Index">
-    <w:name w:val="Index"/>
-    <w:basedOn w:val="Normal"/>
-    <w:rsid w:val="00C317EB"/>
-    <w:pPr>
-      <w:suppressLineNumbers/>
-    </w:pPr>
-    <w:rPr>
-      <w:rFonts w:cs="Tahoma"/>
-    </w:rPr>
-  </w:style>
-  <w:style w:type="paragraph" w:styleId="Sumrio1">
-    <w:name w:val="toc 1"/>
-    <w:basedOn w:val="Normal"/>
-    <w:next w:val="Normal"/>
-    <w:uiPriority w:val="39"/>
-    <w:rsid w:val="00C317EB"/>
-    <w:pPr>
-      <w:ind w:firstLine="0"/>
-      <w:jc w:val="left"/>
-    </w:pPr>
-    <w:rPr>
-      <w:b/>
-      <w:caps/>
-    </w:rPr>
-  </w:style>
-  <w:style w:type="paragraph" w:styleId="Sumrio2">
-    <w:name w:val="toc 2"/>
-    <w:basedOn w:val="Normal"/>
-    <w:next w:val="Normal"/>
-    <w:uiPriority w:val="39"/>
-    <w:rsid w:val="00C317EB"/>
-    <w:pPr>
-      <w:ind w:firstLine="295"/>
-      <w:jc w:val="left"/>
-    </w:pPr>
-    <w:rPr>
-      <w:caps/>
-    </w:rPr>
-  </w:style>
-  <w:style w:type="paragraph" w:styleId="Sumrio4">
-    <w:name w:val="toc 4"/>
-    <w:basedOn w:val="Normal"/>
-    <w:next w:val="Normal"/>
-    <w:uiPriority w:val="39"/>
-    <w:rsid w:val="00C317EB"/>
-    <w:pPr>
-      <w:ind w:firstLine="851"/>
-      <w:jc w:val="left"/>
-    </w:pPr>
-    <w:rPr>
-      <w:sz w:val="20"/>
-    </w:rPr>
-  </w:style>
-  <w:style w:type="paragraph" w:styleId="Textodenotaderodap">
-    <w:name w:val="footnote text"/>
-    <w:basedOn w:val="Normal"/>
-    <w:link w:val="TextodenotaderodapChar"/>
-    <w:semiHidden/>
-    <w:rsid w:val="00C317EB"/>
-    <w:pPr>
-      <w:ind w:firstLine="0"/>
-    </w:pPr>
-  </w:style>
-  <w:style w:type="character" w:customStyle="1" w:styleId="TextodenotaderodapChar">
-    <w:name w:val="Texto de nota de rodapé Char"/>
-    <w:basedOn w:val="Fontepargpadro"/>
-    <w:link w:val="Textodenotaderodap"/>
-    <w:semiHidden/>
-    <w:rsid w:val="00C317EB"/>
-    <w:rPr>
-      <w:rFonts w:ascii="Times New Roman" w:eastAsia="Times New Roman" w:hAnsi="Times New Roman" w:cs="Times New Roman"/>
-      <w:sz w:val="24"/>
-      <w:szCs w:val="20"/>
-      <w:lang w:val="pt-BR" w:eastAsia="pt-BR"/>
-    </w:rPr>
-  </w:style>
-  <w:style w:type="paragraph" w:styleId="Ttulo">
-    <w:name w:val="Title"/>
-    <w:basedOn w:val="Normal"/>
-    <w:next w:val="Normal"/>
-    <w:link w:val="TtuloChar1"/>
-    <w:qFormat/>
-    <w:rsid w:val="00C317EB"/>
-    <w:pPr>
-      <w:pageBreakBefore/>
-      <w:spacing w:before="1800" w:after="840"/>
-      <w:ind w:firstLine="0"/>
-      <w:jc w:val="center"/>
-    </w:pPr>
-    <w:rPr>
-      <w:b/>
-      <w:caps/>
-    </w:rPr>
-  </w:style>
-  <w:style w:type="character" w:customStyle="1" w:styleId="TtuloChar1">
-    <w:name w:val="Título Char1"/>
-    <w:basedOn w:val="Fontepargpadro"/>
-    <w:link w:val="Ttulo"/>
-    <w:rsid w:val="00C317EB"/>
-    <w:rPr>
-      <w:rFonts w:ascii="Times New Roman" w:eastAsia="Times New Roman" w:hAnsi="Times New Roman" w:cs="Times New Roman"/>
-      <w:b/>
-      <w:caps/>
-      <w:sz w:val="24"/>
-      <w:szCs w:val="20"/>
-      <w:lang w:val="pt-BR" w:eastAsia="pt-BR"/>
-    </w:rPr>
-  </w:style>
-  <w:style w:type="paragraph" w:styleId="Subttulo">
-    <w:name w:val="Subtitle"/>
-    <w:basedOn w:val="Normal"/>
-    <w:next w:val="Corpodetexto"/>
-    <w:link w:val="SubttuloChar"/>
-    <w:qFormat/>
-    <w:rsid w:val="00C317EB"/>
-    <w:pPr>
-      <w:ind w:firstLine="0"/>
-      <w:jc w:val="left"/>
-    </w:pPr>
-    <w:rPr>
-      <w:b/>
-    </w:rPr>
-  </w:style>
-  <w:style w:type="character" w:customStyle="1" w:styleId="SubttuloChar">
-    <w:name w:val="Subtítulo Char"/>
-    <w:basedOn w:val="Fontepargpadro"/>
-    <w:link w:val="Subttulo"/>
-    <w:rsid w:val="00C317EB"/>
-    <w:rPr>
-      <w:rFonts w:ascii="Times New Roman" w:eastAsia="Times New Roman" w:hAnsi="Times New Roman" w:cs="Times New Roman"/>
-      <w:b/>
-      <w:sz w:val="24"/>
-      <w:szCs w:val="20"/>
-      <w:lang w:val="pt-BR" w:eastAsia="pt-BR"/>
-    </w:rPr>
-  </w:style>
-  <w:style w:type="paragraph" w:customStyle="1" w:styleId="TextoNormal">
-    <w:name w:val="Texto Normal"/>
-    <w:basedOn w:val="Normal"/>
-    <w:rsid w:val="00C317EB"/>
-    <w:pPr>
-      <w:ind w:firstLine="709"/>
-    </w:pPr>
-    <w:rPr>
-      <w:noProof/>
-    </w:rPr>
-  </w:style>
-  <w:style w:type="paragraph" w:customStyle="1" w:styleId="CIP">
-    <w:name w:val="CIP"/>
-    <w:basedOn w:val="TextoNormal"/>
-    <w:next w:val="Normal"/>
-    <w:rsid w:val="00C317EB"/>
-    <w:pPr>
-      <w:tabs>
-        <w:tab w:val="left" w:pos="1418"/>
-      </w:tabs>
-      <w:ind w:left="284" w:right="284" w:firstLine="284"/>
-    </w:pPr>
-    <w:rPr>
-      <w:noProof w:val="0"/>
-    </w:rPr>
-  </w:style>
-  <w:style w:type="paragraph" w:styleId="Recuodecorpodetexto">
-    <w:name w:val="Body Text Indent"/>
-    <w:basedOn w:val="Normal"/>
-    <w:link w:val="RecuodecorpodetextoChar"/>
-    <w:semiHidden/>
-    <w:rsid w:val="00C317EB"/>
-    <w:pPr>
-      <w:ind w:firstLine="709"/>
-    </w:pPr>
-  </w:style>
-  <w:style w:type="character" w:customStyle="1" w:styleId="RecuodecorpodetextoChar">
-    <w:name w:val="Recuo de corpo de texto Char"/>
-    <w:basedOn w:val="Fontepargpadro"/>
-    <w:link w:val="Recuodecorpodetexto"/>
-    <w:semiHidden/>
-    <w:rsid w:val="00C317EB"/>
-    <w:rPr>
-      <w:rFonts w:ascii="Times New Roman" w:eastAsia="Times New Roman" w:hAnsi="Times New Roman" w:cs="Times New Roman"/>
-      <w:sz w:val="24"/>
-      <w:szCs w:val="20"/>
-      <w:lang w:val="pt-BR" w:eastAsia="pt-BR"/>
-    </w:rPr>
-  </w:style>
-  <w:style w:type="paragraph" w:customStyle="1" w:styleId="Primria">
-    <w:name w:val="Primária"/>
-    <w:basedOn w:val="Normal"/>
-    <w:next w:val="Normal"/>
-    <w:rsid w:val="00C317EB"/>
-    <w:pPr>
-      <w:ind w:firstLine="0"/>
-    </w:pPr>
-    <w:rPr>
-      <w:b/>
-      <w:sz w:val="28"/>
-    </w:rPr>
-  </w:style>
-  <w:style w:type="paragraph" w:customStyle="1" w:styleId="BodyTextIndent21">
-    <w:name w:val="Body Text Indent 21"/>
-    <w:basedOn w:val="Normal"/>
-    <w:rsid w:val="00C317EB"/>
-    <w:pPr>
-      <w:ind w:left="360" w:hanging="360"/>
-    </w:pPr>
-  </w:style>
-  <w:style w:type="paragraph" w:customStyle="1" w:styleId="BodyTextIndent31">
-    <w:name w:val="Body Text Indent 31"/>
-    <w:basedOn w:val="Normal"/>
-    <w:rsid w:val="00C317EB"/>
-    <w:pPr>
-      <w:ind w:firstLine="709"/>
-    </w:pPr>
-  </w:style>
-  <w:style w:type="paragraph" w:styleId="Sumrio3">
-    <w:name w:val="toc 3"/>
-    <w:basedOn w:val="Normal"/>
-    <w:next w:val="Normal"/>
-    <w:uiPriority w:val="39"/>
-    <w:rsid w:val="00C317EB"/>
-    <w:pPr>
-      <w:spacing w:after="0"/>
-      <w:ind w:firstLine="709"/>
-      <w:jc w:val="left"/>
-    </w:pPr>
-    <w:rPr>
-      <w:b/>
-    </w:rPr>
-  </w:style>
-  <w:style w:type="paragraph" w:customStyle="1" w:styleId="Ttulo-Sumrio">
-    <w:name w:val="Título-Sumário"/>
-    <w:basedOn w:val="Ttulo"/>
-    <w:next w:val="Normal"/>
-    <w:rsid w:val="00C317EB"/>
-  </w:style>
-  <w:style w:type="paragraph" w:customStyle="1" w:styleId="Captulos">
-    <w:name w:val="Capítulos"/>
-    <w:basedOn w:val="TextoNormal"/>
-    <w:rsid w:val="00C317EB"/>
-    <w:pPr>
-      <w:ind w:firstLine="0"/>
-      <w:jc w:val="left"/>
-    </w:pPr>
-    <w:rPr>
-      <w:b/>
-      <w:sz w:val="36"/>
-    </w:rPr>
-  </w:style>
-  <w:style w:type="paragraph" w:customStyle="1" w:styleId="ndicedeTabelas">
-    <w:name w:val="Índice de Tabelas"/>
-    <w:basedOn w:val="Normal"/>
-    <w:next w:val="Normal"/>
-    <w:rsid w:val="00C317EB"/>
-    <w:pPr>
-      <w:ind w:firstLine="0"/>
-      <w:jc w:val="left"/>
-    </w:pPr>
-    <w:rPr>
-      <w:smallCaps/>
-      <w:sz w:val="22"/>
-    </w:rPr>
-  </w:style>
-  <w:style w:type="paragraph" w:styleId="Sumrio5">
-    <w:name w:val="toc 5"/>
-    <w:basedOn w:val="Normal"/>
-    <w:next w:val="Normal"/>
-    <w:semiHidden/>
-    <w:rsid w:val="00C317EB"/>
-    <w:pPr>
-      <w:spacing w:after="0"/>
-      <w:ind w:left="720"/>
-      <w:jc w:val="left"/>
-    </w:pPr>
-    <w:rPr>
-      <w:sz w:val="20"/>
-    </w:rPr>
-  </w:style>
-  <w:style w:type="paragraph" w:customStyle="1" w:styleId="Tabelas">
-    <w:name w:val="Tabelas"/>
-    <w:basedOn w:val="Normal"/>
-    <w:rsid w:val="00C317EB"/>
-    <w:pPr>
-      <w:spacing w:before="120"/>
-      <w:ind w:firstLine="0"/>
-      <w:jc w:val="center"/>
-    </w:pPr>
-  </w:style>
-  <w:style w:type="paragraph" w:customStyle="1" w:styleId="Ttulo-Agradecimentos">
-    <w:name w:val="Título-Agradecimentos"/>
-    <w:basedOn w:val="Ttulo"/>
-    <w:next w:val="Normal"/>
-    <w:rsid w:val="00C317EB"/>
-  </w:style>
-  <w:style w:type="paragraph" w:customStyle="1" w:styleId="TableofFigures1">
-    <w:name w:val="Table of Figures1"/>
-    <w:basedOn w:val="Normal"/>
-    <w:next w:val="Normal"/>
-    <w:rsid w:val="00C317EB"/>
-    <w:pPr>
-      <w:spacing w:after="0"/>
-      <w:ind w:firstLine="0"/>
-      <w:jc w:val="left"/>
-    </w:pPr>
-  </w:style>
-  <w:style w:type="paragraph" w:styleId="Sumrio6">
-    <w:name w:val="toc 6"/>
-    <w:basedOn w:val="Normal"/>
-    <w:next w:val="Normal"/>
-    <w:semiHidden/>
-    <w:rsid w:val="00C317EB"/>
-    <w:pPr>
-      <w:spacing w:after="0"/>
-      <w:ind w:left="960"/>
-      <w:jc w:val="left"/>
-    </w:pPr>
-    <w:rPr>
-      <w:sz w:val="20"/>
-    </w:rPr>
-  </w:style>
-  <w:style w:type="paragraph" w:styleId="Remissivo1">
-    <w:name w:val="index 1"/>
-    <w:basedOn w:val="Normal"/>
-    <w:next w:val="Normal"/>
-    <w:autoRedefine/>
-    <w:uiPriority w:val="99"/>
-    <w:semiHidden/>
-    <w:unhideWhenUsed/>
-    <w:rsid w:val="00C317EB"/>
-    <w:pPr>
-      <w:spacing w:after="0"/>
-      <w:ind w:left="240" w:hanging="240"/>
-    </w:pPr>
-  </w:style>
-  <w:style w:type="paragraph" w:styleId="Ttulodendiceremissivo">
-    <w:name w:val="index heading"/>
-    <w:basedOn w:val="Normal"/>
-    <w:next w:val="Normal"/>
-    <w:semiHidden/>
-    <w:rsid w:val="00C317EB"/>
-    <w:rPr>
-      <w:rFonts w:ascii="Arial" w:hAnsi="Arial"/>
-      <w:b/>
-    </w:rPr>
-  </w:style>
-  <w:style w:type="paragraph" w:customStyle="1" w:styleId="ListContinue1">
-    <w:name w:val="List Continue1"/>
-    <w:basedOn w:val="Normal"/>
-    <w:rsid w:val="00C317EB"/>
-    <w:pPr>
-      <w:ind w:firstLine="0"/>
-    </w:pPr>
-  </w:style>
-  <w:style w:type="paragraph" w:customStyle="1" w:styleId="TabeladeGrade21">
-    <w:name w:val="Tabela de Grade 21"/>
-    <w:basedOn w:val="Normal"/>
-    <w:rsid w:val="00C317EB"/>
-    <w:pPr>
-      <w:tabs>
-        <w:tab w:val="left" w:pos="2268"/>
-      </w:tabs>
-      <w:spacing w:before="120"/>
-      <w:ind w:left="1134" w:hanging="1134"/>
-    </w:pPr>
-    <w:rPr>
-      <w:szCs w:val="24"/>
-      <w:lang w:val="en-US"/>
-    </w:rPr>
-  </w:style>
-  <w:style w:type="paragraph" w:customStyle="1" w:styleId="Figuras">
-    <w:name w:val="Figuras"/>
-    <w:basedOn w:val="Normal"/>
-    <w:next w:val="Normal"/>
-    <w:rsid w:val="00C317EB"/>
-    <w:pPr>
-      <w:ind w:firstLine="0"/>
-      <w:jc w:val="center"/>
-    </w:pPr>
-  </w:style>
-  <w:style w:type="paragraph" w:styleId="Textodenotadefim">
-    <w:name w:val="endnote text"/>
-    <w:basedOn w:val="Normal"/>
-    <w:link w:val="TextodenotadefimChar"/>
-    <w:semiHidden/>
-    <w:rsid w:val="00C317EB"/>
-    <w:pPr>
-      <w:tabs>
-        <w:tab w:val="left" w:pos="567"/>
-        <w:tab w:val="left" w:pos="1134"/>
-        <w:tab w:val="left" w:pos="1701"/>
-        <w:tab w:val="center" w:pos="4706"/>
-        <w:tab w:val="right" w:pos="9412"/>
-      </w:tabs>
-      <w:spacing w:before="60" w:after="60"/>
-      <w:ind w:firstLine="0"/>
-    </w:pPr>
-    <w:rPr>
-      <w:rFonts w:eastAsia="MS Mincho"/>
-      <w:sz w:val="20"/>
-      <w:lang w:val="en-US" w:eastAsia="ja-JP"/>
-    </w:rPr>
-  </w:style>
-  <w:style w:type="character" w:customStyle="1" w:styleId="TextodenotadefimChar">
-    <w:name w:val="Texto de nota de fim Char"/>
-    <w:basedOn w:val="Fontepargpadro"/>
-    <w:link w:val="Textodenotadefim"/>
-    <w:semiHidden/>
-    <w:rsid w:val="00C317EB"/>
-    <w:rPr>
-      <w:rFonts w:ascii="Times New Roman" w:eastAsia="MS Mincho" w:hAnsi="Times New Roman" w:cs="Times New Roman"/>
-      <w:sz w:val="20"/>
-      <w:szCs w:val="20"/>
-      <w:lang w:eastAsia="ja-JP"/>
-    </w:rPr>
-  </w:style>
-  <w:style w:type="paragraph" w:customStyle="1" w:styleId="Ttulo-Traduo">
-    <w:name w:val="Título - Tradução"/>
-    <w:basedOn w:val="Normal"/>
-    <w:next w:val="Ttulo-Abstract"/>
-    <w:rsid w:val="00C317EB"/>
-    <w:pPr>
-      <w:spacing w:before="1134" w:after="0"/>
-      <w:ind w:firstLine="0"/>
-      <w:jc w:val="center"/>
-    </w:pPr>
-    <w:rPr>
-      <w:b/>
-      <w:sz w:val="28"/>
-    </w:rPr>
-  </w:style>
-  <w:style w:type="paragraph" w:customStyle="1" w:styleId="Ttulo-Abstract">
-    <w:name w:val="Título - Abstract"/>
-    <w:basedOn w:val="Ttulo"/>
-    <w:next w:val="Normal"/>
-    <w:rsid w:val="00C317EB"/>
-    <w:pPr>
-      <w:pageBreakBefore w:val="0"/>
-      <w:spacing w:before="851"/>
-    </w:pPr>
-  </w:style>
-  <w:style w:type="paragraph" w:styleId="Sumrio7">
-    <w:name w:val="toc 7"/>
-    <w:basedOn w:val="Normal"/>
-    <w:next w:val="Normal"/>
-    <w:semiHidden/>
-    <w:rsid w:val="00C317EB"/>
-    <w:pPr>
-      <w:spacing w:after="0"/>
-      <w:ind w:left="1200"/>
-      <w:jc w:val="left"/>
-    </w:pPr>
-    <w:rPr>
-      <w:sz w:val="20"/>
-    </w:rPr>
-  </w:style>
-  <w:style w:type="paragraph" w:styleId="Sumrio8">
-    <w:name w:val="toc 8"/>
-    <w:basedOn w:val="Normal"/>
-    <w:next w:val="Normal"/>
-    <w:semiHidden/>
-    <w:rsid w:val="00C317EB"/>
-    <w:pPr>
-      <w:spacing w:after="0"/>
-      <w:ind w:left="1440"/>
-      <w:jc w:val="left"/>
-    </w:pPr>
-    <w:rPr>
-      <w:sz w:val="20"/>
-    </w:rPr>
-  </w:style>
-  <w:style w:type="paragraph" w:styleId="Sumrio9">
-    <w:name w:val="toc 9"/>
-    <w:basedOn w:val="Normal"/>
-    <w:next w:val="Normal"/>
-    <w:semiHidden/>
-    <w:rsid w:val="00C317EB"/>
-    <w:pPr>
-      <w:spacing w:after="0"/>
-      <w:ind w:left="1680"/>
-      <w:jc w:val="left"/>
-    </w:pPr>
-    <w:rPr>
-      <w:sz w:val="20"/>
-    </w:rPr>
-  </w:style>
-  <w:style w:type="paragraph" w:customStyle="1" w:styleId="GradeColorida-nfase11">
-    <w:name w:val="Grade Colorida - Ênfase 11"/>
-    <w:next w:val="Normal"/>
-    <w:qFormat/>
-    <w:rsid w:val="00C317EB"/>
-    <w:pPr>
-      <w:suppressAutoHyphens/>
-      <w:spacing w:before="240" w:after="240" w:line="240" w:lineRule="auto"/>
-      <w:ind w:left="2268"/>
-      <w:jc w:val="both"/>
-    </w:pPr>
-    <w:rPr>
-      <w:rFonts w:ascii="Times New Roman" w:eastAsia="Arial" w:hAnsi="Times New Roman" w:cs="Times New Roman"/>
-      <w:sz w:val="20"/>
-      <w:szCs w:val="20"/>
-      <w:lang w:val="pt-BR" w:eastAsia="ar-SA"/>
-    </w:rPr>
-  </w:style>
-  <w:style w:type="paragraph" w:customStyle="1" w:styleId="H2">
-    <w:name w:val="H2"/>
-    <w:basedOn w:val="Normal"/>
-    <w:next w:val="Normal"/>
-    <w:rsid w:val="00C317EB"/>
-    <w:pPr>
-      <w:keepNext/>
-      <w:spacing w:before="100" w:after="100"/>
-      <w:ind w:firstLine="0"/>
-      <w:jc w:val="left"/>
-    </w:pPr>
-    <w:rPr>
-      <w:b/>
-      <w:sz w:val="36"/>
-    </w:rPr>
-  </w:style>
-  <w:style w:type="paragraph" w:styleId="NormalWeb">
-    <w:name w:val="Normal (Web)"/>
-    <w:basedOn w:val="Normal"/>
-    <w:uiPriority w:val="99"/>
-    <w:rsid w:val="00C317EB"/>
-    <w:pPr>
-      <w:spacing w:before="100" w:after="100"/>
-      <w:ind w:firstLine="0"/>
-      <w:jc w:val="left"/>
-    </w:pPr>
-    <w:rPr>
-      <w:szCs w:val="24"/>
-    </w:rPr>
-  </w:style>
-  <w:style w:type="paragraph" w:customStyle="1" w:styleId="EstiloTtuloHelvetica">
-    <w:name w:val="Estilo Título + Helvetica"/>
-    <w:basedOn w:val="Ttulo"/>
-    <w:rsid w:val="00C317EB"/>
-    <w:rPr>
-      <w:rFonts w:ascii="Helvetica" w:hAnsi="Helvetica"/>
-      <w:bCs/>
-    </w:rPr>
-  </w:style>
-  <w:style w:type="paragraph" w:customStyle="1" w:styleId="EstiloTtulo1HelveticaAntes90ptDepoisde42pt">
-    <w:name w:val="Estilo Título 1 + Helvetica Antes:  90 pt Depois de:  42 pt"/>
-    <w:basedOn w:val="Ttulo1"/>
-    <w:rsid w:val="00C317EB"/>
-    <w:pPr>
-      <w:numPr>
-        <w:numId w:val="0"/>
-      </w:numPr>
-      <w:ind w:left="357" w:hanging="357"/>
-      <w:outlineLvl w:val="9"/>
-    </w:pPr>
-    <w:rPr>
-      <w:rFonts w:ascii="Helvetica" w:hAnsi="Helvetica"/>
-    </w:rPr>
-  </w:style>
-  <w:style w:type="paragraph" w:styleId="Textodebalo">
-    <w:name w:val="Balloon Text"/>
-    <w:basedOn w:val="Normal"/>
-    <w:link w:val="TextodebaloChar"/>
-    <w:rsid w:val="00C317EB"/>
-    <w:rPr>
-      <w:rFonts w:ascii="Tahoma" w:hAnsi="Tahoma" w:cs="Tahoma"/>
-      <w:sz w:val="16"/>
-      <w:szCs w:val="16"/>
-    </w:rPr>
-  </w:style>
-  <w:style w:type="character" w:customStyle="1" w:styleId="TextodebaloChar">
-    <w:name w:val="Texto de balão Char"/>
-    <w:basedOn w:val="Fontepargpadro"/>
-    <w:link w:val="Textodebalo"/>
-    <w:rsid w:val="00C317EB"/>
-    <w:rPr>
-      <w:rFonts w:ascii="Tahoma" w:eastAsia="Times New Roman" w:hAnsi="Tahoma" w:cs="Tahoma"/>
-      <w:sz w:val="16"/>
-      <w:szCs w:val="16"/>
-      <w:lang w:val="pt-BR" w:eastAsia="pt-BR"/>
-    </w:rPr>
-  </w:style>
-  <w:style w:type="paragraph" w:customStyle="1" w:styleId="Contents10">
-    <w:name w:val="Contents 10"/>
-    <w:basedOn w:val="Index"/>
-    <w:rsid w:val="00C317EB"/>
-    <w:pPr>
-      <w:tabs>
-        <w:tab w:val="right" w:leader="dot" w:pos="9637"/>
-      </w:tabs>
-      <w:ind w:left="2547" w:firstLine="0"/>
-    </w:pPr>
-  </w:style>
-  <w:style w:type="paragraph" w:customStyle="1" w:styleId="TableContents">
-    <w:name w:val="Table Contents"/>
-    <w:basedOn w:val="Normal"/>
-    <w:rsid w:val="00C317EB"/>
-    <w:pPr>
-      <w:suppressLineNumbers/>
-    </w:pPr>
-  </w:style>
-  <w:style w:type="paragraph" w:customStyle="1" w:styleId="TableHeading">
-    <w:name w:val="Table Heading"/>
-    <w:basedOn w:val="TableContents"/>
-    <w:rsid w:val="00C317EB"/>
-    <w:pPr>
-      <w:jc w:val="center"/>
-    </w:pPr>
-    <w:rPr>
-      <w:b/>
-      <w:bCs/>
-    </w:rPr>
-  </w:style>
-  <w:style w:type="paragraph" w:customStyle="1" w:styleId="Framecontents">
-    <w:name w:val="Frame contents"/>
-    <w:basedOn w:val="Corpodetexto"/>
-    <w:rsid w:val="00C317EB"/>
-  </w:style>
-  <w:style w:type="paragraph" w:styleId="MapadoDocumento">
-    <w:name w:val="Document Map"/>
-    <w:basedOn w:val="Normal"/>
-    <w:link w:val="MapadoDocumentoChar"/>
-    <w:semiHidden/>
-    <w:rsid w:val="00C317EB"/>
-    <w:pPr>
-      <w:shd w:val="clear" w:color="auto" w:fill="000080"/>
-    </w:pPr>
-    <w:rPr>
-      <w:rFonts w:ascii="Tahoma" w:hAnsi="Tahoma"/>
-    </w:rPr>
-  </w:style>
-  <w:style w:type="character" w:customStyle="1" w:styleId="MapadoDocumentoChar">
-    <w:name w:val="Mapa do Documento Char"/>
-    <w:basedOn w:val="Fontepargpadro"/>
-    <w:link w:val="MapadoDocumento"/>
-    <w:semiHidden/>
-    <w:rsid w:val="00C317EB"/>
-    <w:rPr>
-      <w:rFonts w:ascii="Tahoma" w:eastAsia="Times New Roman" w:hAnsi="Tahoma" w:cs="Times New Roman"/>
-      <w:sz w:val="24"/>
-      <w:szCs w:val="20"/>
-      <w:shd w:val="clear" w:color="auto" w:fill="000080"/>
-      <w:lang w:val="pt-BR" w:eastAsia="pt-BR"/>
-    </w:rPr>
-  </w:style>
-  <w:style w:type="paragraph" w:styleId="Recuodecorpodetexto2">
-    <w:name w:val="Body Text Indent 2"/>
-    <w:basedOn w:val="Normal"/>
-    <w:link w:val="Recuodecorpodetexto2Char"/>
-    <w:semiHidden/>
-    <w:rsid w:val="00C317EB"/>
-    <w:rPr>
-      <w:b/>
-    </w:rPr>
-  </w:style>
-  <w:style w:type="character" w:customStyle="1" w:styleId="Recuodecorpodetexto2Char">
-    <w:name w:val="Recuo de corpo de texto 2 Char"/>
-    <w:basedOn w:val="Fontepargpadro"/>
-    <w:link w:val="Recuodecorpodetexto2"/>
-    <w:semiHidden/>
-    <w:rsid w:val="00C317EB"/>
-    <w:rPr>
-      <w:rFonts w:ascii="Times New Roman" w:eastAsia="Times New Roman" w:hAnsi="Times New Roman" w:cs="Times New Roman"/>
-      <w:b/>
-      <w:sz w:val="24"/>
-      <w:szCs w:val="20"/>
-      <w:lang w:val="pt-BR" w:eastAsia="pt-BR"/>
-    </w:rPr>
-  </w:style>
-  <w:style w:type="paragraph" w:styleId="ndicedeilustraes">
-    <w:name w:val="table of figures"/>
-    <w:basedOn w:val="Normal"/>
-    <w:next w:val="Normal"/>
-    <w:uiPriority w:val="99"/>
-    <w:qFormat/>
-    <w:rsid w:val="00C317EB"/>
-    <w:pPr>
-      <w:spacing w:after="0"/>
-      <w:ind w:firstLine="0"/>
-      <w:jc w:val="left"/>
-    </w:pPr>
-  </w:style>
-  <w:style w:type="paragraph" w:customStyle="1" w:styleId="09-DedicatriaseAgradecimentos">
-    <w:name w:val="09 - Dedicatórias e Agradecimentos"/>
-    <w:basedOn w:val="07-Naturezadotrabalho"/>
-    <w:rsid w:val="00C317EB"/>
-    <w:pPr>
-      <w:ind w:left="3402"/>
-    </w:pPr>
-    <w:rPr>
-      <w:i/>
-    </w:rPr>
-  </w:style>
-  <w:style w:type="character" w:styleId="Refdecomentrio">
-    <w:name w:val="annotation reference"/>
-    <w:uiPriority w:val="99"/>
-    <w:semiHidden/>
-    <w:unhideWhenUsed/>
-    <w:rsid w:val="00C317EB"/>
-    <w:rPr>
-      <w:sz w:val="16"/>
-      <w:szCs w:val="16"/>
-    </w:rPr>
-  </w:style>
-  <w:style w:type="paragraph" w:styleId="Textodecomentrio">
-    <w:name w:val="annotation text"/>
-    <w:basedOn w:val="Normal"/>
-    <w:link w:val="TextodecomentrioChar"/>
-    <w:uiPriority w:val="99"/>
-    <w:unhideWhenUsed/>
-    <w:rsid w:val="00C317EB"/>
-    <w:rPr>
-      <w:sz w:val="20"/>
-    </w:rPr>
-  </w:style>
-  <w:style w:type="character" w:customStyle="1" w:styleId="TextodecomentrioChar">
-    <w:name w:val="Texto de comentário Char"/>
-    <w:basedOn w:val="Fontepargpadro"/>
-    <w:link w:val="Textodecomentrio"/>
-    <w:uiPriority w:val="99"/>
-    <w:rsid w:val="00C317EB"/>
-    <w:rPr>
-      <w:rFonts w:ascii="Times New Roman" w:eastAsia="Times New Roman" w:hAnsi="Times New Roman" w:cs="Times New Roman"/>
-      <w:sz w:val="20"/>
-      <w:szCs w:val="20"/>
-      <w:lang w:val="pt-BR" w:eastAsia="pt-BR"/>
-    </w:rPr>
-  </w:style>
-  <w:style w:type="paragraph" w:styleId="Assuntodocomentrio">
-    <w:name w:val="annotation subject"/>
-    <w:basedOn w:val="Textodecomentrio"/>
-    <w:next w:val="Textodecomentrio"/>
-    <w:link w:val="AssuntodocomentrioChar"/>
-    <w:uiPriority w:val="99"/>
-    <w:semiHidden/>
-    <w:unhideWhenUsed/>
-    <w:rsid w:val="00C317EB"/>
-    <w:rPr>
-      <w:b/>
-      <w:bCs/>
-    </w:rPr>
-  </w:style>
-  <w:style w:type="character" w:customStyle="1" w:styleId="AssuntodocomentrioChar">
-    <w:name w:val="Assunto do comentário Char"/>
-    <w:basedOn w:val="TextodecomentrioChar"/>
-    <w:link w:val="Assuntodocomentrio"/>
-    <w:uiPriority w:val="99"/>
-    <w:semiHidden/>
-    <w:rsid w:val="00C317EB"/>
-    <w:rPr>
-      <w:rFonts w:ascii="Times New Roman" w:eastAsia="Times New Roman" w:hAnsi="Times New Roman" w:cs="Times New Roman"/>
-      <w:b/>
-      <w:bCs/>
-      <w:sz w:val="20"/>
-      <w:szCs w:val="20"/>
-      <w:lang w:val="pt-BR" w:eastAsia="pt-BR"/>
-    </w:rPr>
-  </w:style>
-  <w:style w:type="paragraph" w:styleId="PargrafodaLista">
-    <w:name w:val="List Paragraph"/>
-    <w:aliases w:val="Resumo"/>
-    <w:basedOn w:val="Normal"/>
-    <w:uiPriority w:val="34"/>
-    <w:qFormat/>
-    <w:rsid w:val="00C317EB"/>
-    <w:pPr>
-      <w:suppressAutoHyphens w:val="0"/>
-      <w:spacing w:after="0"/>
-      <w:ind w:firstLine="0"/>
-      <w:contextualSpacing/>
-    </w:pPr>
-    <w:rPr>
-      <w:lang w:eastAsia="en-US"/>
-    </w:rPr>
-  </w:style>
-  <w:style w:type="table" w:styleId="Tabelacomgrade">
-    <w:name w:val="Table Grid"/>
-    <w:basedOn w:val="Tabelanormal"/>
-    <w:uiPriority w:val="59"/>
-    <w:rsid w:val="00C317EB"/>
-    <w:pPr>
-      <w:spacing w:after="0" w:line="240" w:lineRule="auto"/>
-    </w:pPr>
-    <w:rPr>
-      <w:rFonts w:ascii="Times New Roman" w:eastAsia="Times New Roman" w:hAnsi="Times New Roman" w:cs="Times New Roman"/>
-      <w:sz w:val="20"/>
-      <w:szCs w:val="20"/>
-      <w:lang w:val="pt-BR" w:eastAsia="pt-BR"/>
-    </w:rPr>
-    <w:tblPr>
-      <w:tblInd w:w="0" w:type="dxa"/>
-      <w:tblBorders>
-        <w:top w:val="single" w:sz="4" w:space="0" w:color="auto"/>
-        <w:left w:val="single" w:sz="4" w:space="0" w:color="auto"/>
-        <w:bottom w:val="single" w:sz="4" w:space="0" w:color="auto"/>
-        <w:right w:val="single" w:sz="4" w:space="0" w:color="auto"/>
-        <w:insideH w:val="single" w:sz="4" w:space="0" w:color="auto"/>
-        <w:insideV w:val="single" w:sz="4" w:space="0" w:color="auto"/>
-      </w:tblBorders>
-      <w:tblCellMar>
-        <w:top w:w="0" w:type="dxa"/>
-        <w:left w:w="108" w:type="dxa"/>
-        <w:bottom w:w="0" w:type="dxa"/>
-        <w:right w:w="108" w:type="dxa"/>
-      </w:tblCellMar>
-    </w:tblPr>
-  </w:style>
-  <w:style w:type="paragraph" w:styleId="Legenda">
-    <w:name w:val="caption"/>
-    <w:basedOn w:val="Normal"/>
-    <w:next w:val="Normal"/>
-    <w:uiPriority w:val="35"/>
-    <w:unhideWhenUsed/>
-    <w:qFormat/>
-    <w:rsid w:val="00C317EB"/>
-    <w:pPr>
-      <w:spacing w:after="0"/>
-      <w:ind w:firstLine="0"/>
-      <w:jc w:val="center"/>
-    </w:pPr>
-    <w:rPr>
-      <w:bCs/>
-      <w:sz w:val="20"/>
-    </w:rPr>
-  </w:style>
-  <w:style w:type="character" w:styleId="Refdenotaderodap">
-    <w:name w:val="footnote reference"/>
-    <w:uiPriority w:val="99"/>
-    <w:semiHidden/>
-    <w:unhideWhenUsed/>
-    <w:rsid w:val="00C317EB"/>
-    <w:rPr>
-      <w:vertAlign w:val="superscript"/>
-    </w:rPr>
-  </w:style>
-  <w:style w:type="paragraph" w:customStyle="1" w:styleId="refbiblio">
-    <w:name w:val="refbiblio"/>
-    <w:rsid w:val="00C317EB"/>
-    <w:pPr>
-      <w:spacing w:before="120" w:after="60" w:line="240" w:lineRule="auto"/>
-      <w:contextualSpacing/>
-    </w:pPr>
-    <w:rPr>
-      <w:rFonts w:ascii="Times New Roman" w:eastAsia="Times New Roman" w:hAnsi="Times New Roman" w:cs="Times New Roman"/>
-      <w:sz w:val="24"/>
-      <w:szCs w:val="20"/>
-      <w:lang w:val="pt-BR"/>
-    </w:rPr>
-  </w:style>
-  <w:style w:type="character" w:styleId="Forte">
-    <w:name w:val="Strong"/>
-    <w:uiPriority w:val="22"/>
-    <w:qFormat/>
-    <w:rsid w:val="00C317EB"/>
-    <w:rPr>
-      <w:b/>
-      <w:bCs/>
-    </w:rPr>
-  </w:style>
-  <w:style w:type="table" w:customStyle="1" w:styleId="GridTableLight">
-    <w:name w:val="Grid Table Light"/>
-    <w:basedOn w:val="Tabelanormal"/>
-    <w:uiPriority w:val="40"/>
-    <w:rsid w:val="00C317EB"/>
-    <w:pPr>
-      <w:spacing w:after="0" w:line="240" w:lineRule="auto"/>
-    </w:pPr>
-    <w:rPr>
-      <w:rFonts w:ascii="Times New Roman" w:eastAsia="Times New Roman" w:hAnsi="Times New Roman" w:cs="Times New Roman"/>
-      <w:sz w:val="20"/>
-      <w:szCs w:val="20"/>
-      <w:lang w:val="pt-BR" w:eastAsia="pt-BR"/>
-    </w:rPr>
-    <w:tblPr>
-      <w:tblInd w:w="0" w:type="dxa"/>
-      <w:tblBorders>
-        <w:top w:val="single" w:sz="4" w:space="0" w:color="BFBFBF"/>
-        <w:left w:val="single" w:sz="4" w:space="0" w:color="BFBFBF"/>
-        <w:bottom w:val="single" w:sz="4" w:space="0" w:color="BFBFBF"/>
-        <w:right w:val="single" w:sz="4" w:space="0" w:color="BFBFBF"/>
-        <w:insideH w:val="single" w:sz="4" w:space="0" w:color="BFBFBF"/>
-        <w:insideV w:val="single" w:sz="4" w:space="0" w:color="BFBFBF"/>
-      </w:tblBorders>
-      <w:tblCellMar>
-        <w:top w:w="0" w:type="dxa"/>
-        <w:left w:w="108" w:type="dxa"/>
-        <w:bottom w:w="0" w:type="dxa"/>
-        <w:right w:w="108" w:type="dxa"/>
-      </w:tblCellMar>
     </w:tblPr>
   </w:style>
   <w:style w:type="character" w:styleId="nfase">
@@ -14707,7 +13081,7 @@
   <a:extraClrSchemeLst/>
   <a:extLst>
     <a:ext uri="{05A4C25C-085E-4340-85A3-A5531E510DB2}">
-      <thm15:themeFamily xmlns="" xmlns:thm15="http://schemas.microsoft.com/office/thememl/2012/main" name="Office Theme" id="{62F939B6-93AF-4DB8-9C6B-D6C7DFDC589F}" vid="{4A3C46E8-61CC-4603-A589-7422A47A8E4A}"/>
+      <thm15:themeFamily xmlns:thm15="http://schemas.microsoft.com/office/thememl/2012/main" name="Office Theme" id="{62F939B6-93AF-4DB8-9C6B-D6C7DFDC589F}" vid="{4A3C46E8-61CC-4603-A589-7422A47A8E4A}"/>
     </a:ext>
   </a:extLst>
 </a:theme>
@@ -14819,7 +13193,7 @@
 </file>
 
 <file path=customXml/itemProps1.xml><?xml version="1.0" encoding="utf-8"?>
-<ds:datastoreItem xmlns:ds="http://schemas.openxmlformats.org/officeDocument/2006/customXml" ds:itemID="{456B7176-825C-410B-AA63-4635688E47F0}">
+<ds:datastoreItem xmlns:ds="http://schemas.openxmlformats.org/officeDocument/2006/customXml" ds:itemID="{4E377FE9-6FFC-44E6-AD6B-AC6CD50C3C43}">
   <ds:schemaRefs>
     <ds:schemaRef ds:uri="http://schemas.openxmlformats.org/officeDocument/2006/bibliography"/>
   </ds:schemaRefs>

</xml_diff>